<commit_message>
Endring av forside osv
</commit_message>
<xml_diff>
--- a/Prosjekt Dok.docx
+++ b/Prosjekt Dok.docx
@@ -2,8 +2,1122 @@
 <file path=word/document.xml><?xml version="1.0" encoding="utf-8"?>
 <w:document xmlns:wpc="http://schemas.microsoft.com/office/word/2010/wordprocessingCanvas" xmlns:cx="http://schemas.microsoft.com/office/drawing/2014/chartex" xmlns:cx1="http://schemas.microsoft.com/office/drawing/2015/9/8/chartex" xmlns:cx2="http://schemas.microsoft.com/office/drawing/2015/10/21/chartex" xmlns:cx3="http://schemas.microsoft.com/office/drawing/2016/5/9/chartex" xmlns:cx4="http://schemas.microsoft.com/office/drawing/2016/5/10/chartex" xmlns:cx5="http://schemas.microsoft.com/office/drawing/2016/5/11/chartex" xmlns:cx6="http://schemas.microsoft.com/office/drawing/2016/5/12/chartex" xmlns:cx7="http://schemas.microsoft.com/office/drawing/2016/5/13/chartex" xmlns:cx8="http://schemas.microsoft.com/office/drawing/2016/5/14/chartex" xmlns:mc="http://schemas.openxmlformats.org/markup-compatibility/2006" xmlns:aink="http://schemas.microsoft.com/office/drawing/2016/ink" xmlns:am3d="http://schemas.microsoft.com/office/drawing/2017/model3d" xmlns:o="urn:schemas-microsoft-com:office:office" xmlns:oel="http://schemas.microsoft.com/office/2019/extlst" xmlns:r="http://schemas.openxmlformats.org/officeDocument/2006/relationships" xmlns:m="http://schemas.openxmlformats.org/officeDocument/2006/math" xmlns:v="urn:schemas-microsoft-com:vml" xmlns:wp14="http://schemas.microsoft.com/office/word/2010/wordprocessingDrawing" xmlns:wp="http://schemas.openxmlformats.org/drawingml/2006/wordprocessingDrawing" xmlns:w10="urn:schemas-microsoft-com:office:word" xmlns:w="http://schemas.openxmlformats.org/wordprocessingml/2006/main" xmlns:w14="http://schemas.microsoft.com/office/word/2010/wordml" xmlns:w15="http://schemas.microsoft.com/office/word/2012/wordml" xmlns:w16cex="http://schemas.microsoft.com/office/word/2018/wordml/cex" xmlns:w16cid="http://schemas.microsoft.com/office/word/2016/wordml/cid" xmlns:w16="http://schemas.microsoft.com/office/word/2018/wordml" xmlns:w16sdtdh="http://schemas.microsoft.com/office/word/2020/wordml/sdtdatahash" xmlns:w16se="http://schemas.microsoft.com/office/word/2015/wordml/symex" xmlns:wpg="http://schemas.microsoft.com/office/word/2010/wordprocessingGroup" xmlns:wpi="http://schemas.microsoft.com/office/word/2010/wordprocessingInk" xmlns:wne="http://schemas.microsoft.com/office/word/2006/wordml" xmlns:wps="http://schemas.microsoft.com/office/word/2010/wordprocessingShape" mc:Ignorable="w14 w15 w16se w16cid w16 w16cex w16sdtdh wp14">
   <w:body>
-    <w:p>
-      <w:r>
+    <w:sdt>
+      <w:sdtPr>
+        <w:id w:val="1226175522"/>
+        <w:docPartObj>
+          <w:docPartGallery w:val="Cover Pages"/>
+          <w:docPartUnique/>
+        </w:docPartObj>
+      </w:sdtPr>
+      <w:sdtContent>
+        <w:p>
+          <w:r>
+            <w:rPr>
+              <w:noProof/>
+            </w:rPr>
+            <mc:AlternateContent>
+              <mc:Choice Requires="wpg">
+                <w:drawing>
+                  <wp:anchor distT="0" distB="0" distL="114300" distR="114300" simplePos="0" relativeHeight="251659264" behindDoc="1" locked="0" layoutInCell="1" allowOverlap="1" wp14:anchorId="2A8D5F13" wp14:editId="0C8515FA">
+                    <wp:simplePos x="0" y="0"/>
+                    <wp:positionH relativeFrom="page">
+                      <wp:align>center</wp:align>
+                    </wp:positionH>
+                    <wp:positionV relativeFrom="page">
+                      <wp:align>center</wp:align>
+                    </wp:positionV>
+                    <wp:extent cx="6852920" cy="9142730"/>
+                    <wp:effectExtent l="0" t="0" r="2540" b="133985"/>
+                    <wp:wrapNone/>
+                    <wp:docPr id="119" name="Gruppe 119"/>
+                    <wp:cNvGraphicFramePr/>
+                    <a:graphic xmlns:a="http://schemas.openxmlformats.org/drawingml/2006/main">
+                      <a:graphicData uri="http://schemas.microsoft.com/office/word/2010/wordprocessingGroup">
+                        <wpg:wgp>
+                          <wpg:cNvGrpSpPr/>
+                          <wpg:grpSpPr>
+                            <a:xfrm>
+                              <a:off x="0" y="0"/>
+                              <a:ext cx="6858000" cy="9271750"/>
+                              <a:chOff x="0" y="0"/>
+                              <a:chExt cx="6858000" cy="9271750"/>
+                            </a:xfrm>
+                          </wpg:grpSpPr>
+                          <wps:wsp>
+                            <wps:cNvPr id="120" name="Rektangel 120"/>
+                            <wps:cNvSpPr/>
+                            <wps:spPr>
+                              <a:xfrm>
+                                <a:off x="0" y="7315200"/>
+                                <a:ext cx="6858000" cy="143182"/>
+                              </a:xfrm>
+                              <a:prstGeom prst="rect">
+                                <a:avLst/>
+                              </a:prstGeom>
+                              <a:solidFill>
+                                <a:schemeClr val="accent1"/>
+                              </a:solidFill>
+                              <a:ln>
+                                <a:noFill/>
+                              </a:ln>
+                            </wps:spPr>
+                            <wps:style>
+                              <a:lnRef idx="2">
+                                <a:schemeClr val="accent1">
+                                  <a:shade val="50000"/>
+                                </a:schemeClr>
+                              </a:lnRef>
+                              <a:fillRef idx="1">
+                                <a:schemeClr val="accent1"/>
+                              </a:fillRef>
+                              <a:effectRef idx="0">
+                                <a:schemeClr val="accent1"/>
+                              </a:effectRef>
+                              <a:fontRef idx="minor">
+                                <a:schemeClr val="lt1"/>
+                              </a:fontRef>
+                            </wps:style>
+                            <wps:bodyPr rot="0" spcFirstLastPara="0" vertOverflow="overflow" horzOverflow="overflow" vert="horz" wrap="square" lIns="91440" tIns="45720" rIns="91440" bIns="45720" numCol="1" spcCol="0" rtlCol="0" fromWordArt="0" anchor="ctr" anchorCtr="0" forceAA="0" compatLnSpc="1">
+                              <a:prstTxWarp prst="textNoShape">
+                                <a:avLst/>
+                              </a:prstTxWarp>
+                              <a:noAutofit/>
+                            </wps:bodyPr>
+                          </wps:wsp>
+                          <wps:wsp>
+                            <wps:cNvPr id="121" name="Rektangel 121"/>
+                            <wps:cNvSpPr/>
+                            <wps:spPr>
+                              <a:xfrm>
+                                <a:off x="0" y="7439025"/>
+                                <a:ext cx="6858000" cy="1832725"/>
+                              </a:xfrm>
+                              <a:prstGeom prst="rect">
+                                <a:avLst/>
+                              </a:prstGeom>
+                              <a:solidFill>
+                                <a:schemeClr val="accent2"/>
+                              </a:solidFill>
+                              <a:ln>
+                                <a:noFill/>
+                              </a:ln>
+                            </wps:spPr>
+                            <wps:style>
+                              <a:lnRef idx="2">
+                                <a:schemeClr val="accent1">
+                                  <a:shade val="50000"/>
+                                </a:schemeClr>
+                              </a:lnRef>
+                              <a:fillRef idx="1">
+                                <a:schemeClr val="accent1"/>
+                              </a:fillRef>
+                              <a:effectRef idx="0">
+                                <a:schemeClr val="accent1"/>
+                              </a:effectRef>
+                              <a:fontRef idx="minor">
+                                <a:schemeClr val="lt1"/>
+                              </a:fontRef>
+                            </wps:style>
+                            <wps:txbx>
+                              <w:txbxContent>
+                                <w:sdt>
+                                  <w:sdtPr>
+                                    <w:rPr>
+                                      <w:color w:val="FFFFFF" w:themeColor="background1"/>
+                                      <w:sz w:val="32"/>
+                                      <w:szCs w:val="32"/>
+                                    </w:rPr>
+                                    <w:alias w:val="Forfatter"/>
+                                    <w:tag w:val=""/>
+                                    <w:id w:val="884141857"/>
+                                    <w:dataBinding w:prefixMappings="xmlns:ns0='http://purl.org/dc/elements/1.1/' xmlns:ns1='http://schemas.openxmlformats.org/package/2006/metadata/core-properties' " w:xpath="/ns1:coreProperties[1]/ns0:creator[1]" w:storeItemID="{6C3C8BC8-F283-45AE-878A-BAB7291924A1}"/>
+                                    <w:text/>
+                                  </w:sdtPr>
+                                  <w:sdtContent>
+                                    <w:p>
+                                      <w:pPr>
+                                        <w:pStyle w:val="Ingenmellomrom"/>
+                                        <w:rPr>
+                                          <w:color w:val="FFFFFF" w:themeColor="background1"/>
+                                          <w:sz w:val="32"/>
+                                          <w:szCs w:val="32"/>
+                                        </w:rPr>
+                                      </w:pPr>
+                                      <w:r>
+                                        <w:rPr>
+                                          <w:color w:val="FFFFFF" w:themeColor="background1"/>
+                                          <w:sz w:val="32"/>
+                                          <w:szCs w:val="32"/>
+                                        </w:rPr>
+                                        <w:t xml:space="preserve">Marcus Galdal Tollefsen, </w:t>
+                                      </w:r>
+                                      <w:proofErr w:type="spellStart"/>
+                                      <w:r>
+                                        <w:rPr>
+                                          <w:color w:val="FFFFFF" w:themeColor="background1"/>
+                                          <w:sz w:val="32"/>
+                                          <w:szCs w:val="32"/>
+                                        </w:rPr>
+                                        <w:t>Yunus</w:t>
+                                      </w:r>
+                                      <w:proofErr w:type="spellEnd"/>
+                                      <w:r>
+                                        <w:rPr>
+                                          <w:color w:val="FFFFFF" w:themeColor="background1"/>
+                                          <w:sz w:val="32"/>
+                                          <w:szCs w:val="32"/>
+                                        </w:rPr>
+                                        <w:t xml:space="preserve"> </w:t>
+                                      </w:r>
+                                      <w:proofErr w:type="spellStart"/>
+                                      <w:r>
+                                        <w:rPr>
+                                          <w:color w:val="FFFFFF" w:themeColor="background1"/>
+                                          <w:sz w:val="32"/>
+                                          <w:szCs w:val="32"/>
+                                        </w:rPr>
+                                        <w:t>Øzdemir</w:t>
+                                      </w:r>
+                                      <w:proofErr w:type="spellEnd"/>
+                                      <w:r>
+                                        <w:rPr>
+                                          <w:color w:val="FFFFFF" w:themeColor="background1"/>
+                                          <w:sz w:val="32"/>
+                                          <w:szCs w:val="32"/>
+                                        </w:rPr>
+                                        <w:t xml:space="preserve">, Ridwan </w:t>
+                                      </w:r>
+                                      <w:proofErr w:type="spellStart"/>
+                                      <w:r>
+                                        <w:rPr>
+                                          <w:color w:val="FFFFFF" w:themeColor="background1"/>
+                                          <w:sz w:val="32"/>
+                                          <w:szCs w:val="32"/>
+                                        </w:rPr>
+                                        <w:t>Abukar</w:t>
+                                      </w:r>
+                                      <w:proofErr w:type="spellEnd"/>
+                                      <w:r>
+                                        <w:rPr>
+                                          <w:color w:val="FFFFFF" w:themeColor="background1"/>
+                                          <w:sz w:val="32"/>
+                                          <w:szCs w:val="32"/>
+                                        </w:rPr>
+                                        <w:t>, Abdala Ali,</w:t>
+                                      </w:r>
+                                      <w:r>
+                                        <w:rPr>
+                                          <w:color w:val="FFFFFF" w:themeColor="background1"/>
+                                          <w:sz w:val="32"/>
+                                          <w:szCs w:val="32"/>
+                                        </w:rPr>
+                                        <w:t xml:space="preserve"> </w:t>
+                                      </w:r>
+                                      <w:proofErr w:type="spellStart"/>
+                                      <w:r>
+                                        <w:rPr>
+                                          <w:color w:val="FFFFFF" w:themeColor="background1"/>
+                                          <w:sz w:val="32"/>
+                                          <w:szCs w:val="32"/>
+                                        </w:rPr>
+                                        <w:t>Gorgos</w:t>
+                                      </w:r>
+                                      <w:proofErr w:type="spellEnd"/>
+                                      <w:r>
+                                        <w:rPr>
+                                          <w:color w:val="FFFFFF" w:themeColor="background1"/>
+                                          <w:sz w:val="32"/>
+                                          <w:szCs w:val="32"/>
+                                        </w:rPr>
+                                        <w:t xml:space="preserve"> fares </w:t>
+                                      </w:r>
+                                      <w:proofErr w:type="spellStart"/>
+                                      <w:r>
+                                        <w:rPr>
+                                          <w:color w:val="FFFFFF" w:themeColor="background1"/>
+                                          <w:sz w:val="32"/>
+                                          <w:szCs w:val="32"/>
+                                        </w:rPr>
+                                        <w:t>Tammo</w:t>
+                                      </w:r>
+                                      <w:proofErr w:type="spellEnd"/>
+                                    </w:p>
+                                  </w:sdtContent>
+                                </w:sdt>
+                              </w:txbxContent>
+                            </wps:txbx>
+                            <wps:bodyPr rot="0" spcFirstLastPara="0" vertOverflow="overflow" horzOverflow="overflow" vert="horz" wrap="square" lIns="457200" tIns="182880" rIns="457200" bIns="457200" numCol="1" spcCol="0" rtlCol="0" fromWordArt="0" anchor="b" anchorCtr="0" forceAA="0" compatLnSpc="1">
+                              <a:prstTxWarp prst="textNoShape">
+                                <a:avLst/>
+                              </a:prstTxWarp>
+                              <a:noAutofit/>
+                            </wps:bodyPr>
+                          </wps:wsp>
+                          <wps:wsp>
+                            <wps:cNvPr id="122" name="Tekstboks 122"/>
+                            <wps:cNvSpPr txBox="1"/>
+                            <wps:spPr>
+                              <a:xfrm>
+                                <a:off x="0" y="0"/>
+                                <a:ext cx="6858000" cy="7315200"/>
+                              </a:xfrm>
+                              <a:prstGeom prst="rect">
+                                <a:avLst/>
+                              </a:prstGeom>
+                              <a:noFill/>
+                              <a:ln w="6350">
+                                <a:noFill/>
+                              </a:ln>
+                              <a:effectLst/>
+                            </wps:spPr>
+                            <wps:style>
+                              <a:lnRef idx="0">
+                                <a:schemeClr val="accent1"/>
+                              </a:lnRef>
+                              <a:fillRef idx="0">
+                                <a:schemeClr val="accent1"/>
+                              </a:fillRef>
+                              <a:effectRef idx="0">
+                                <a:schemeClr val="accent1"/>
+                              </a:effectRef>
+                              <a:fontRef idx="minor">
+                                <a:schemeClr val="dk1"/>
+                              </a:fontRef>
+                            </wps:style>
+                            <wps:txbx>
+                              <w:txbxContent>
+                                <w:sdt>
+                                  <w:sdtPr>
+                                    <w:rPr>
+                                      <w:rFonts w:asciiTheme="majorHAnsi" w:eastAsiaTheme="majorEastAsia" w:hAnsiTheme="majorHAnsi" w:cstheme="majorBidi"/>
+                                      <w:color w:val="595959" w:themeColor="text1" w:themeTint="A6"/>
+                                      <w:sz w:val="108"/>
+                                      <w:szCs w:val="108"/>
+                                    </w:rPr>
+                                    <w:alias w:val="Tittel"/>
+                                    <w:tag w:val=""/>
+                                    <w:id w:val="-1476986296"/>
+                                    <w:dataBinding w:prefixMappings="xmlns:ns0='http://purl.org/dc/elements/1.1/' xmlns:ns1='http://schemas.openxmlformats.org/package/2006/metadata/core-properties' " w:xpath="/ns1:coreProperties[1]/ns0:title[1]" w:storeItemID="{6C3C8BC8-F283-45AE-878A-BAB7291924A1}"/>
+                                    <w:text/>
+                                  </w:sdtPr>
+                                  <w:sdtContent>
+                                    <w:p>
+                                      <w:pPr>
+                                        <w:pStyle w:val="Ingenmellomrom"/>
+                                        <w:pBdr>
+                                          <w:bottom w:val="single" w:sz="6" w:space="4" w:color="7F7F7F" w:themeColor="text1" w:themeTint="80"/>
+                                        </w:pBdr>
+                                        <w:rPr>
+                                          <w:rFonts w:asciiTheme="majorHAnsi" w:eastAsiaTheme="majorEastAsia" w:hAnsiTheme="majorHAnsi" w:cstheme="majorBidi"/>
+                                          <w:color w:val="595959" w:themeColor="text1" w:themeTint="A6"/>
+                                          <w:sz w:val="108"/>
+                                          <w:szCs w:val="108"/>
+                                        </w:rPr>
+                                      </w:pPr>
+                                      <w:proofErr w:type="spellStart"/>
+                                      <w:r>
+                                        <w:rPr>
+                                          <w:rFonts w:asciiTheme="majorHAnsi" w:eastAsiaTheme="majorEastAsia" w:hAnsiTheme="majorHAnsi" w:cstheme="majorBidi"/>
+                                          <w:color w:val="595959" w:themeColor="text1" w:themeTint="A6"/>
+                                          <w:sz w:val="108"/>
+                                          <w:szCs w:val="108"/>
+                                        </w:rPr>
+                                        <w:t>DriveMe</w:t>
+                                      </w:r>
+                                      <w:proofErr w:type="spellEnd"/>
+                                    </w:p>
+                                  </w:sdtContent>
+                                </w:sdt>
+                                <w:sdt>
+                                  <w:sdtPr>
+                                    <w:rPr>
+                                      <w:caps/>
+                                      <w:color w:val="44546A" w:themeColor="text2"/>
+                                      <w:sz w:val="36"/>
+                                      <w:szCs w:val="36"/>
+                                    </w:rPr>
+                                    <w:alias w:val="Undertittel"/>
+                                    <w:tag w:val=""/>
+                                    <w:id w:val="157346227"/>
+                                    <w:dataBinding w:prefixMappings="xmlns:ns0='http://purl.org/dc/elements/1.1/' xmlns:ns1='http://schemas.openxmlformats.org/package/2006/metadata/core-properties' " w:xpath="/ns1:coreProperties[1]/ns0:subject[1]" w:storeItemID="{6C3C8BC8-F283-45AE-878A-BAB7291924A1}"/>
+                                    <w:text/>
+                                  </w:sdtPr>
+                                  <w:sdtContent>
+                                    <w:p>
+                                      <w:pPr>
+                                        <w:pStyle w:val="Ingenmellomrom"/>
+                                        <w:spacing w:before="240"/>
+                                        <w:rPr>
+                                          <w:caps/>
+                                          <w:color w:val="44546A" w:themeColor="text2"/>
+                                          <w:sz w:val="36"/>
+                                          <w:szCs w:val="36"/>
+                                        </w:rPr>
+                                      </w:pPr>
+                                      <w:r>
+                                        <w:rPr>
+                                          <w:caps/>
+                                          <w:color w:val="44546A" w:themeColor="text2"/>
+                                          <w:sz w:val="36"/>
+                                          <w:szCs w:val="36"/>
+                                        </w:rPr>
+                                        <w:t>Software engineering HIø 2022</w:t>
+                                      </w:r>
+                                    </w:p>
+                                  </w:sdtContent>
+                                </w:sdt>
+                              </w:txbxContent>
+                            </wps:txbx>
+                            <wps:bodyPr rot="0" spcFirstLastPara="0" vertOverflow="overflow" horzOverflow="overflow" vert="horz" wrap="square" lIns="457200" tIns="457200" rIns="457200" bIns="457200" numCol="1" spcCol="0" rtlCol="0" fromWordArt="0" anchor="ctr" anchorCtr="0" forceAA="0" compatLnSpc="1">
+                              <a:prstTxWarp prst="textNoShape">
+                                <a:avLst/>
+                              </a:prstTxWarp>
+                              <a:noAutofit/>
+                            </wps:bodyPr>
+                          </wps:wsp>
+                        </wpg:wgp>
+                      </a:graphicData>
+                    </a:graphic>
+                    <wp14:sizeRelH relativeFrom="page">
+                      <wp14:pctWidth>88200</wp14:pctWidth>
+                    </wp14:sizeRelH>
+                    <wp14:sizeRelV relativeFrom="page">
+                      <wp14:pctHeight>90900</wp14:pctHeight>
+                    </wp14:sizeRelV>
+                  </wp:anchor>
+                </w:drawing>
+              </mc:Choice>
+              <mc:Fallback>
+                <w:pict>
+                  <v:group w14:anchorId="2A8D5F13" id="Gruppe 119" o:spid="_x0000_s1026" style="position:absolute;margin-left:0;margin-top:0;width:539.6pt;height:719.9pt;z-index:-251657216;mso-width-percent:882;mso-height-percent:909;mso-position-horizontal:center;mso-position-horizontal-relative:page;mso-position-vertical:center;mso-position-vertical-relative:page;mso-width-percent:882;mso-height-percent:909" coordsize="68580,92717" o:gfxdata="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">
+                    <v:rect id="Rektangel 120" o:spid="_x0000_s1027" style="position:absolute;top:73152;width:68580;height:1431;visibility:visible;mso-wrap-style:square;v-text-anchor:middle" o:gfxdata="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" fillcolor="#4472c4 [3204]" stroked="f" strokeweight="1pt"/>
+                    <v:rect id="Rektangel 121" o:spid="_x0000_s1028" style="position:absolute;top:74390;width:68580;height:18327;visibility:visible;mso-wrap-style:square;v-text-anchor:bottom" o:gfxdata="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" fillcolor="#ed7d31 [3205]" stroked="f" strokeweight="1pt">
+                      <v:textbox inset="36pt,14.4pt,36pt,36pt">
+                        <w:txbxContent>
+                          <w:sdt>
+                            <w:sdtPr>
+                              <w:rPr>
+                                <w:color w:val="FFFFFF" w:themeColor="background1"/>
+                                <w:sz w:val="32"/>
+                                <w:szCs w:val="32"/>
+                              </w:rPr>
+                              <w:alias w:val="Forfatter"/>
+                              <w:tag w:val=""/>
+                              <w:id w:val="884141857"/>
+                              <w:dataBinding w:prefixMappings="xmlns:ns0='http://purl.org/dc/elements/1.1/' xmlns:ns1='http://schemas.openxmlformats.org/package/2006/metadata/core-properties' " w:xpath="/ns1:coreProperties[1]/ns0:creator[1]" w:storeItemID="{6C3C8BC8-F283-45AE-878A-BAB7291924A1}"/>
+                              <w:text/>
+                            </w:sdtPr>
+                            <w:sdtContent>
+                              <w:p>
+                                <w:pPr>
+                                  <w:pStyle w:val="Ingenmellomrom"/>
+                                  <w:rPr>
+                                    <w:color w:val="FFFFFF" w:themeColor="background1"/>
+                                    <w:sz w:val="32"/>
+                                    <w:szCs w:val="32"/>
+                                  </w:rPr>
+                                </w:pPr>
+                                <w:r>
+                                  <w:rPr>
+                                    <w:color w:val="FFFFFF" w:themeColor="background1"/>
+                                    <w:sz w:val="32"/>
+                                    <w:szCs w:val="32"/>
+                                  </w:rPr>
+                                  <w:t xml:space="preserve">Marcus Galdal Tollefsen, </w:t>
+                                </w:r>
+                                <w:proofErr w:type="spellStart"/>
+                                <w:r>
+                                  <w:rPr>
+                                    <w:color w:val="FFFFFF" w:themeColor="background1"/>
+                                    <w:sz w:val="32"/>
+                                    <w:szCs w:val="32"/>
+                                  </w:rPr>
+                                  <w:t>Yunus</w:t>
+                                </w:r>
+                                <w:proofErr w:type="spellEnd"/>
+                                <w:r>
+                                  <w:rPr>
+                                    <w:color w:val="FFFFFF" w:themeColor="background1"/>
+                                    <w:sz w:val="32"/>
+                                    <w:szCs w:val="32"/>
+                                  </w:rPr>
+                                  <w:t xml:space="preserve"> </w:t>
+                                </w:r>
+                                <w:proofErr w:type="spellStart"/>
+                                <w:r>
+                                  <w:rPr>
+                                    <w:color w:val="FFFFFF" w:themeColor="background1"/>
+                                    <w:sz w:val="32"/>
+                                    <w:szCs w:val="32"/>
+                                  </w:rPr>
+                                  <w:t>Øzdemir</w:t>
+                                </w:r>
+                                <w:proofErr w:type="spellEnd"/>
+                                <w:r>
+                                  <w:rPr>
+                                    <w:color w:val="FFFFFF" w:themeColor="background1"/>
+                                    <w:sz w:val="32"/>
+                                    <w:szCs w:val="32"/>
+                                  </w:rPr>
+                                  <w:t xml:space="preserve">, Ridwan </w:t>
+                                </w:r>
+                                <w:proofErr w:type="spellStart"/>
+                                <w:r>
+                                  <w:rPr>
+                                    <w:color w:val="FFFFFF" w:themeColor="background1"/>
+                                    <w:sz w:val="32"/>
+                                    <w:szCs w:val="32"/>
+                                  </w:rPr>
+                                  <w:t>Abukar</w:t>
+                                </w:r>
+                                <w:proofErr w:type="spellEnd"/>
+                                <w:r>
+                                  <w:rPr>
+                                    <w:color w:val="FFFFFF" w:themeColor="background1"/>
+                                    <w:sz w:val="32"/>
+                                    <w:szCs w:val="32"/>
+                                  </w:rPr>
+                                  <w:t>, Abdala Ali,</w:t>
+                                </w:r>
+                                <w:r>
+                                  <w:rPr>
+                                    <w:color w:val="FFFFFF" w:themeColor="background1"/>
+                                    <w:sz w:val="32"/>
+                                    <w:szCs w:val="32"/>
+                                  </w:rPr>
+                                  <w:t xml:space="preserve"> </w:t>
+                                </w:r>
+                                <w:proofErr w:type="spellStart"/>
+                                <w:r>
+                                  <w:rPr>
+                                    <w:color w:val="FFFFFF" w:themeColor="background1"/>
+                                    <w:sz w:val="32"/>
+                                    <w:szCs w:val="32"/>
+                                  </w:rPr>
+                                  <w:t>Gorgos</w:t>
+                                </w:r>
+                                <w:proofErr w:type="spellEnd"/>
+                                <w:r>
+                                  <w:rPr>
+                                    <w:color w:val="FFFFFF" w:themeColor="background1"/>
+                                    <w:sz w:val="32"/>
+                                    <w:szCs w:val="32"/>
+                                  </w:rPr>
+                                  <w:t xml:space="preserve"> fares </w:t>
+                                </w:r>
+                                <w:proofErr w:type="spellStart"/>
+                                <w:r>
+                                  <w:rPr>
+                                    <w:color w:val="FFFFFF" w:themeColor="background1"/>
+                                    <w:sz w:val="32"/>
+                                    <w:szCs w:val="32"/>
+                                  </w:rPr>
+                                  <w:t>Tammo</w:t>
+                                </w:r>
+                                <w:proofErr w:type="spellEnd"/>
+                              </w:p>
+                            </w:sdtContent>
+                          </w:sdt>
+                        </w:txbxContent>
+                      </v:textbox>
+                    </v:rect>
+                    <v:shapetype id="_x0000_t202" coordsize="21600,21600" o:spt="202" path="m,l,21600r21600,l21600,xe">
+                      <v:stroke joinstyle="miter"/>
+                      <v:path gradientshapeok="t" o:connecttype="rect"/>
+                    </v:shapetype>
+                    <v:shape id="Tekstboks 122" o:spid="_x0000_s1029" type="#_x0000_t202" style="position:absolute;width:68580;height:73152;visibility:visible;mso-wrap-style:square;v-text-anchor:middle" o:gfxdata="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" filled="f" stroked="f" strokeweight=".5pt">
+                      <v:textbox inset="36pt,36pt,36pt,36pt">
+                        <w:txbxContent>
+                          <w:sdt>
+                            <w:sdtPr>
+                              <w:rPr>
+                                <w:rFonts w:asciiTheme="majorHAnsi" w:eastAsiaTheme="majorEastAsia" w:hAnsiTheme="majorHAnsi" w:cstheme="majorBidi"/>
+                                <w:color w:val="595959" w:themeColor="text1" w:themeTint="A6"/>
+                                <w:sz w:val="108"/>
+                                <w:szCs w:val="108"/>
+                              </w:rPr>
+                              <w:alias w:val="Tittel"/>
+                              <w:tag w:val=""/>
+                              <w:id w:val="-1476986296"/>
+                              <w:dataBinding w:prefixMappings="xmlns:ns0='http://purl.org/dc/elements/1.1/' xmlns:ns1='http://schemas.openxmlformats.org/package/2006/metadata/core-properties' " w:xpath="/ns1:coreProperties[1]/ns0:title[1]" w:storeItemID="{6C3C8BC8-F283-45AE-878A-BAB7291924A1}"/>
+                              <w:text/>
+                            </w:sdtPr>
+                            <w:sdtContent>
+                              <w:p>
+                                <w:pPr>
+                                  <w:pStyle w:val="Ingenmellomrom"/>
+                                  <w:pBdr>
+                                    <w:bottom w:val="single" w:sz="6" w:space="4" w:color="7F7F7F" w:themeColor="text1" w:themeTint="80"/>
+                                  </w:pBdr>
+                                  <w:rPr>
+                                    <w:rFonts w:asciiTheme="majorHAnsi" w:eastAsiaTheme="majorEastAsia" w:hAnsiTheme="majorHAnsi" w:cstheme="majorBidi"/>
+                                    <w:color w:val="595959" w:themeColor="text1" w:themeTint="A6"/>
+                                    <w:sz w:val="108"/>
+                                    <w:szCs w:val="108"/>
+                                  </w:rPr>
+                                </w:pPr>
+                                <w:proofErr w:type="spellStart"/>
+                                <w:r>
+                                  <w:rPr>
+                                    <w:rFonts w:asciiTheme="majorHAnsi" w:eastAsiaTheme="majorEastAsia" w:hAnsiTheme="majorHAnsi" w:cstheme="majorBidi"/>
+                                    <w:color w:val="595959" w:themeColor="text1" w:themeTint="A6"/>
+                                    <w:sz w:val="108"/>
+                                    <w:szCs w:val="108"/>
+                                  </w:rPr>
+                                  <w:t>DriveMe</w:t>
+                                </w:r>
+                                <w:proofErr w:type="spellEnd"/>
+                              </w:p>
+                            </w:sdtContent>
+                          </w:sdt>
+                          <w:sdt>
+                            <w:sdtPr>
+                              <w:rPr>
+                                <w:caps/>
+                                <w:color w:val="44546A" w:themeColor="text2"/>
+                                <w:sz w:val="36"/>
+                                <w:szCs w:val="36"/>
+                              </w:rPr>
+                              <w:alias w:val="Undertittel"/>
+                              <w:tag w:val=""/>
+                              <w:id w:val="157346227"/>
+                              <w:dataBinding w:prefixMappings="xmlns:ns0='http://purl.org/dc/elements/1.1/' xmlns:ns1='http://schemas.openxmlformats.org/package/2006/metadata/core-properties' " w:xpath="/ns1:coreProperties[1]/ns0:subject[1]" w:storeItemID="{6C3C8BC8-F283-45AE-878A-BAB7291924A1}"/>
+                              <w:text/>
+                            </w:sdtPr>
+                            <w:sdtContent>
+                              <w:p>
+                                <w:pPr>
+                                  <w:pStyle w:val="Ingenmellomrom"/>
+                                  <w:spacing w:before="240"/>
+                                  <w:rPr>
+                                    <w:caps/>
+                                    <w:color w:val="44546A" w:themeColor="text2"/>
+                                    <w:sz w:val="36"/>
+                                    <w:szCs w:val="36"/>
+                                  </w:rPr>
+                                </w:pPr>
+                                <w:r>
+                                  <w:rPr>
+                                    <w:caps/>
+                                    <w:color w:val="44546A" w:themeColor="text2"/>
+                                    <w:sz w:val="36"/>
+                                    <w:szCs w:val="36"/>
+                                  </w:rPr>
+                                  <w:t>Software engineering HIø 2022</w:t>
+                                </w:r>
+                              </w:p>
+                            </w:sdtContent>
+                          </w:sdt>
+                        </w:txbxContent>
+                      </v:textbox>
+                    </v:shape>
+                    <w10:wrap anchorx="page" anchory="page"/>
+                  </v:group>
+                </w:pict>
+              </mc:Fallback>
+            </mc:AlternateContent>
+          </w:r>
+        </w:p>
+        <w:p>
+          <w:r>
+            <w:br w:type="page"/>
+          </w:r>
+        </w:p>
+      </w:sdtContent>
+    </w:sdt>
+    <w:p/>
+    <w:sdt>
+      <w:sdtPr>
+        <w:rPr>
+          <w:lang w:val="nb-NO"/>
+        </w:rPr>
+        <w:id w:val="-1244643815"/>
+        <w:docPartObj>
+          <w:docPartGallery w:val="Table of Contents"/>
+          <w:docPartUnique/>
+        </w:docPartObj>
+      </w:sdtPr>
+      <w:sdtEndPr>
+        <w:rPr>
+          <w:rFonts w:asciiTheme="minorHAnsi" w:eastAsiaTheme="minorEastAsia" w:hAnsiTheme="minorHAnsi" w:cs="Times New Roman"/>
+          <w:color w:val="auto"/>
+          <w:sz w:val="22"/>
+          <w:szCs w:val="22"/>
+        </w:rPr>
+      </w:sdtEndPr>
+      <w:sdtContent>
+        <w:p>
+          <w:pPr>
+            <w:pStyle w:val="Overskriftforinnholdsfortegnelse"/>
+            <w:rPr>
+              <w:lang w:val="nb-NO"/>
+            </w:rPr>
+          </w:pPr>
+          <w:r>
+            <w:rPr>
+              <w:lang w:val="nb-NO"/>
+            </w:rPr>
+            <w:t>Innholdsfortegnelse</w:t>
+          </w:r>
+        </w:p>
+        <w:p>
+          <w:pPr>
+            <w:pStyle w:val="INNH1"/>
+          </w:pPr>
+          <w:sdt>
+            <w:sdtPr>
+              <w:rPr>
+                <w:b/>
+                <w:bCs/>
+              </w:rPr>
+              <w:id w:val="183865962"/>
+              <w:placeholder>
+                <w:docPart w:val="F7034F975A6740C5AFEB6B43AC72EA05"/>
+              </w:placeholder>
+              <w:temporary/>
+              <w:showingPlcHdr/>
+            </w:sdtPr>
+            <w:sdtContent>
+              <w:r>
+                <w:rPr>
+                  <w:b/>
+                  <w:bCs/>
+                  <w:lang w:val="nb-NO"/>
+                </w:rPr>
+                <w:t>Skriv inn kapitteltittel (nivå 1)</w:t>
+              </w:r>
+            </w:sdtContent>
+          </w:sdt>
+          <w:r>
+            <w:ptab w:relativeTo="margin" w:alignment="right" w:leader="dot"/>
+          </w:r>
+          <w:r>
+            <w:rPr>
+              <w:b/>
+              <w:bCs/>
+              <w:lang w:val="nb-NO"/>
+            </w:rPr>
+            <w:t>1</w:t>
+          </w:r>
+        </w:p>
+        <w:p>
+          <w:pPr>
+            <w:pStyle w:val="INNH2"/>
+            <w:ind w:left="216"/>
+          </w:pPr>
+          <w:sdt>
+            <w:sdtPr>
+              <w:id w:val="1667506712"/>
+              <w:placeholder>
+                <w:docPart w:val="632FD9328EB34CEE9E23246BEA8ACFA0"/>
+              </w:placeholder>
+              <w:temporary/>
+              <w:showingPlcHdr/>
+            </w:sdtPr>
+            <w:sdtContent>
+              <w:r>
+                <w:rPr>
+                  <w:lang w:val="nb-NO"/>
+                </w:rPr>
+                <w:t>Skriv inn kapitteltittel (nivå 2)</w:t>
+              </w:r>
+            </w:sdtContent>
+          </w:sdt>
+          <w:r>
+            <w:ptab w:relativeTo="margin" w:alignment="right" w:leader="dot"/>
+          </w:r>
+          <w:r>
+            <w:rPr>
+              <w:lang w:val="nb-NO"/>
+            </w:rPr>
+            <w:t>2</w:t>
+          </w:r>
+        </w:p>
+        <w:p>
+          <w:pPr>
+            <w:pStyle w:val="INNH3"/>
+            <w:ind w:left="446"/>
+          </w:pPr>
+          <w:sdt>
+            <w:sdtPr>
+              <w:id w:val="93059032"/>
+              <w:placeholder>
+                <w:docPart w:val="00C30D191F36455487DE402E9E2295C9"/>
+              </w:placeholder>
+              <w:temporary/>
+              <w:showingPlcHdr/>
+            </w:sdtPr>
+            <w:sdtContent>
+              <w:r>
+                <w:rPr>
+                  <w:lang w:val="nb-NO"/>
+                </w:rPr>
+                <w:t>Skriv inn kapitteltittel (nivå 3)</w:t>
+              </w:r>
+            </w:sdtContent>
+          </w:sdt>
+          <w:r>
+            <w:ptab w:relativeTo="margin" w:alignment="right" w:leader="dot"/>
+          </w:r>
+          <w:r>
+            <w:rPr>
+              <w:lang w:val="nb-NO"/>
+            </w:rPr>
+            <w:t>3</w:t>
+          </w:r>
+        </w:p>
+        <w:p>
+          <w:pPr>
+            <w:pStyle w:val="INNH1"/>
+          </w:pPr>
+          <w:sdt>
+            <w:sdtPr>
+              <w:rPr>
+                <w:b/>
+                <w:bCs/>
+              </w:rPr>
+              <w:id w:val="183865966"/>
+              <w:placeholder>
+                <w:docPart w:val="F7034F975A6740C5AFEB6B43AC72EA05"/>
+              </w:placeholder>
+              <w:temporary/>
+              <w:showingPlcHdr/>
+            </w:sdtPr>
+            <w:sdtContent>
+              <w:r>
+                <w:rPr>
+                  <w:b/>
+                  <w:bCs/>
+                  <w:lang w:val="nb-NO"/>
+                </w:rPr>
+                <w:t>Skriv inn kapitteltittel (nivå 1)</w:t>
+              </w:r>
+            </w:sdtContent>
+          </w:sdt>
+          <w:r>
+            <w:ptab w:relativeTo="margin" w:alignment="right" w:leader="dot"/>
+          </w:r>
+          <w:r>
+            <w:rPr>
+              <w:b/>
+              <w:bCs/>
+              <w:lang w:val="nb-NO"/>
+            </w:rPr>
+            <w:t>4</w:t>
+          </w:r>
+        </w:p>
+        <w:p>
+          <w:pPr>
+            <w:pStyle w:val="INNH2"/>
+            <w:ind w:left="216"/>
+          </w:pPr>
+          <w:sdt>
+            <w:sdtPr>
+              <w:id w:val="93059040"/>
+              <w:placeholder>
+                <w:docPart w:val="632FD9328EB34CEE9E23246BEA8ACFA0"/>
+              </w:placeholder>
+              <w:temporary/>
+              <w:showingPlcHdr/>
+            </w:sdtPr>
+            <w:sdtContent>
+              <w:r>
+                <w:rPr>
+                  <w:lang w:val="nb-NO"/>
+                </w:rPr>
+                <w:t>Skriv inn kapitteltittel (nivå 2)</w:t>
+              </w:r>
+            </w:sdtContent>
+          </w:sdt>
+          <w:r>
+            <w:ptab w:relativeTo="margin" w:alignment="right" w:leader="dot"/>
+          </w:r>
+          <w:r>
+            <w:rPr>
+              <w:lang w:val="nb-NO"/>
+            </w:rPr>
+            <w:t>5</w:t>
+          </w:r>
+        </w:p>
+        <w:p>
+          <w:pPr>
+            <w:pStyle w:val="INNH3"/>
+            <w:ind w:left="446"/>
+          </w:pPr>
+          <w:sdt>
+            <w:sdtPr>
+              <w:id w:val="93059044"/>
+              <w:placeholder>
+                <w:docPart w:val="00C30D191F36455487DE402E9E2295C9"/>
+              </w:placeholder>
+              <w:temporary/>
+              <w:showingPlcHdr/>
+            </w:sdtPr>
+            <w:sdtContent>
+              <w:r>
+                <w:rPr>
+                  <w:lang w:val="nb-NO"/>
+                </w:rPr>
+                <w:t>Skriv inn kapitteltittel (nivå 3)</w:t>
+              </w:r>
+            </w:sdtContent>
+          </w:sdt>
+          <w:r>
+            <w:ptab w:relativeTo="margin" w:alignment="right" w:leader="dot"/>
+          </w:r>
+          <w:r>
+            <w:rPr>
+              <w:lang w:val="nb-NO"/>
+            </w:rPr>
+            <w:t>6</w:t>
+          </w:r>
+        </w:p>
+      </w:sdtContent>
+    </w:sdt>
+    <w:p>
+      <w:r>
+        <w:br w:type="page"/>
+      </w:r>
+    </w:p>
+    <w:p/>
+    <w:p>
+      <w:pPr>
+        <w:pStyle w:val="Tittel"/>
+      </w:pPr>
+      <w:r>
+        <w:t>Gruppemedlemmer</w:t>
+      </w:r>
+    </w:p>
+    <w:p>
+      <w:pPr>
+        <w:pStyle w:val="Overskrift1"/>
+      </w:pPr>
+      <w:r>
+        <w:tab/>
+      </w:r>
+      <w:r>
+        <w:tab/>
+      </w:r>
+      <w:r>
+        <w:tab/>
+      </w:r>
+      <w:r>
+        <w:tab/>
+      </w:r>
+      <w:r>
+        <w:tab/>
+      </w:r>
+      <w:r>
+        <w:tab/>
+      </w:r>
+      <w:r>
+        <w:tab/>
+      </w:r>
+      <w:r>
+        <w:tab/>
+      </w:r>
+      <w:r>
+        <w:tab/>
+      </w:r>
+    </w:p>
+    <w:p>
+      <w:r>
+        <w:t xml:space="preserve">Yunus </w:t>
+      </w:r>
+      <w:proofErr w:type="spellStart"/>
+      <w:r>
+        <w:t>Øzdemir</w:t>
+      </w:r>
+      <w:proofErr w:type="spellEnd"/>
+      <w:r>
+        <w:tab/>
+      </w:r>
+      <w:r>
+        <w:tab/>
+      </w:r>
+      <w:r>
+        <w:tab/>
+      </w:r>
+      <w:r>
+        <w:tab/>
+      </w:r>
+      <w:r>
+        <w:tab/>
+      </w:r>
+      <w:proofErr w:type="spellStart"/>
+      <w:r>
+        <w:t>Ridwan</w:t>
+      </w:r>
+      <w:proofErr w:type="spellEnd"/>
+      <w:r>
+        <w:t xml:space="preserve"> </w:t>
+      </w:r>
+      <w:proofErr w:type="spellStart"/>
+      <w:r>
+        <w:t>Abukar</w:t>
+      </w:r>
+      <w:proofErr w:type="spellEnd"/>
+    </w:p>
+    <w:p>
+      <w:pPr>
+        <w:pStyle w:val="Listeavsnitt"/>
+        <w:numPr>
+          <w:ilvl w:val="0"/>
+          <w:numId w:val="3"/>
+        </w:numPr>
+      </w:pPr>
+      <w:hyperlink r:id="rId8" w:history="1">
+        <w:r>
+          <w:rPr>
+            <w:rStyle w:val="Hyperkobling"/>
+          </w:rPr>
+          <w:t>yunusao@hiof.no</w:t>
+        </w:r>
+      </w:hyperlink>
+      <w:r>
+        <w:tab/>
+      </w:r>
+      <w:r>
+        <w:tab/>
+      </w:r>
+      <w:r>
+        <w:tab/>
+      </w:r>
+      <w:r>
+        <w:tab/>
+        <w:t xml:space="preserve">     - </w:t>
+      </w:r>
+      <w:hyperlink r:id="rId9" w:history="1">
+        <w:r>
+          <w:rPr>
+            <w:rStyle w:val="Hyperkobling"/>
+          </w:rPr>
+          <w:t>ridwanaa@hiof.no</w:t>
+        </w:r>
+      </w:hyperlink>
+    </w:p>
+    <w:p>
+      <w:pPr>
+        <w:pStyle w:val="Listeavsnitt"/>
+      </w:pPr>
+    </w:p>
+    <w:p/>
+    <w:p>
+      <w:r>
+        <w:t>Marcus Galdal Tollefsen</w:t>
+      </w:r>
+      <w:r>
+        <w:tab/>
+      </w:r>
+      <w:r>
+        <w:tab/>
+      </w:r>
+      <w:r>
+        <w:tab/>
+      </w:r>
+      <w:r>
+        <w:tab/>
+      </w:r>
+      <w:proofErr w:type="spellStart"/>
+      <w:r>
+        <w:t>Abdala</w:t>
+      </w:r>
+      <w:proofErr w:type="spellEnd"/>
+      <w:r>
+        <w:t xml:space="preserve"> Ali</w:t>
+      </w:r>
+    </w:p>
+    <w:p>
+      <w:pPr>
+        <w:pStyle w:val="Listeavsnitt"/>
+        <w:numPr>
+          <w:ilvl w:val="0"/>
+          <w:numId w:val="3"/>
+        </w:numPr>
+      </w:pPr>
+      <w:hyperlink r:id="rId10" w:history="1">
+        <w:r>
+          <w:rPr>
+            <w:rStyle w:val="Hyperkobling"/>
+          </w:rPr>
+          <w:t>marcusgt@hiof.no</w:t>
+        </w:r>
+      </w:hyperlink>
+      <w:r>
+        <w:tab/>
+      </w:r>
+      <w:r>
+        <w:tab/>
+      </w:r>
+      <w:r>
+        <w:tab/>
+      </w:r>
+      <w:r>
+        <w:tab/>
+        <w:t xml:space="preserve">    - </w:t>
+      </w:r>
+      <w:hyperlink r:id="rId11" w:history="1">
+        <w:r>
+          <w:rPr>
+            <w:rStyle w:val="Hyperkobling"/>
+          </w:rPr>
+          <w:t>abdalama@hiof.no</w:t>
+        </w:r>
+      </w:hyperlink>
+    </w:p>
+    <w:p>
+      <w:pPr>
+        <w:pStyle w:val="Listeavsnitt"/>
+      </w:pPr>
+    </w:p>
+    <w:p/>
+    <w:p>
+      <w:r>
+        <w:t xml:space="preserve">Gorgos fares </w:t>
+      </w:r>
+      <w:proofErr w:type="spellStart"/>
+      <w:r>
+        <w:t>Tammo</w:t>
+      </w:r>
+      <w:proofErr w:type="spellEnd"/>
+    </w:p>
+    <w:p>
+      <w:pPr>
+        <w:pStyle w:val="Listeavsnitt"/>
+        <w:numPr>
+          <w:ilvl w:val="0"/>
+          <w:numId w:val="3"/>
+        </w:numPr>
+      </w:pPr>
+      <w:hyperlink r:id="rId12" w:history="1">
+        <w:r>
+          <w:rPr>
+            <w:rStyle w:val="Hyperkobling"/>
+          </w:rPr>
+          <w:t>gorgosft@hiof.no</w:t>
+        </w:r>
+      </w:hyperlink>
+    </w:p>
+    <w:p>
+      <w:pPr>
+        <w:ind w:left="360"/>
+      </w:pPr>
+    </w:p>
+    <w:p>
+      <w:r>
+        <w:br w:type="page"/>
+      </w:r>
+    </w:p>
+    <w:p/>
+    <w:p>
+      <w:r>
+        <w:br w:type="page"/>
+      </w:r>
+    </w:p>
+    <w:p>
+      <w:r>
+        <w:lastRenderedPageBreak/>
         <w:t xml:space="preserve">Appen vår går ut på at folk som </w:t>
       </w:r>
       <w:r>
@@ -38,7 +1152,7 @@
                     <pic:cNvPicPr/>
                   </pic:nvPicPr>
                   <pic:blipFill>
-                    <a:blip r:embed="rId5"/>
+                    <a:blip r:embed="rId13"/>
                     <a:stretch>
                       <a:fillRect/>
                     </a:stretch>
@@ -88,7 +1202,7 @@
                     </pic:cNvPicPr>
                   </pic:nvPicPr>
                   <pic:blipFill>
-                    <a:blip r:embed="rId6">
+                    <a:blip r:embed="rId14">
                       <a:extLst>
                         <a:ext uri="{28A0092B-C50C-407E-A947-70E740481C1C}">
                           <a14:useLocalDpi xmlns:a14="http://schemas.microsoft.com/office/drawing/2010/main" val="0"/>
@@ -179,7 +1293,7 @@
                     </pic:cNvPicPr>
                   </pic:nvPicPr>
                   <pic:blipFill>
-                    <a:blip r:embed="rId7">
+                    <a:blip r:embed="rId15">
                       <a:extLst>
                         <a:ext uri="{28A0092B-C50C-407E-A947-70E740481C1C}">
                           <a14:useLocalDpi xmlns:a14="http://schemas.microsoft.com/office/drawing/2010/main" val="0"/>
@@ -252,7 +1366,7 @@
                     <pic:cNvPicPr/>
                   </pic:nvPicPr>
                   <pic:blipFill>
-                    <a:blip r:embed="rId8"/>
+                    <a:blip r:embed="rId16"/>
                     <a:stretch>
                       <a:fillRect/>
                     </a:stretch>
@@ -304,7 +1418,7 @@
                     <pic:cNvPicPr/>
                   </pic:nvPicPr>
                   <pic:blipFill>
-                    <a:blip r:embed="rId9"/>
+                    <a:blip r:embed="rId17"/>
                     <a:stretch>
                       <a:fillRect/>
                     </a:stretch>
@@ -357,7 +1471,7 @@
                     <pic:cNvPicPr/>
                   </pic:nvPicPr>
                   <pic:blipFill>
-                    <a:blip r:embed="rId10"/>
+                    <a:blip r:embed="rId18"/>
                     <a:stretch>
                       <a:fillRect/>
                     </a:stretch>
@@ -665,6 +1779,9 @@
     <w:p/>
     <w:p>
       <w:r>
+        <w:rPr>
+          <w:noProof/>
+        </w:rPr>
         <w:drawing>
           <wp:inline distT="0" distB="0" distL="0" distR="0" wp14:anchorId="7178F646" wp14:editId="25CBEC3A">
             <wp:extent cx="5760720" cy="7504430"/>
@@ -681,7 +1798,7 @@
                     <pic:cNvPicPr/>
                   </pic:nvPicPr>
                   <pic:blipFill>
-                    <a:blip r:embed="rId11"/>
+                    <a:blip r:embed="rId19"/>
                     <a:stretch>
                       <a:fillRect/>
                     </a:stretch>
@@ -745,13 +1862,72 @@
       </w:r>
     </w:p>
     <w:sectPr>
+      <w:headerReference w:type="default" r:id="rId20"/>
       <w:pgSz w:w="11906" w:h="16838"/>
       <w:pgMar w:top="1417" w:right="1417" w:bottom="1417" w:left="1417" w:header="708" w:footer="708" w:gutter="0"/>
+      <w:pgNumType w:start="0"/>
       <w:cols w:space="708"/>
+      <w:titlePg/>
       <w:docGrid w:linePitch="360"/>
     </w:sectPr>
   </w:body>
 </w:document>
+</file>
+
+<file path=word/endnotes.xml><?xml version="1.0" encoding="utf-8"?>
+<w:endnotes xmlns:wpc="http://schemas.microsoft.com/office/word/2010/wordprocessingCanvas" xmlns:cx="http://schemas.microsoft.com/office/drawing/2014/chartex" xmlns:cx1="http://schemas.microsoft.com/office/drawing/2015/9/8/chartex" xmlns:cx2="http://schemas.microsoft.com/office/drawing/2015/10/21/chartex" xmlns:cx3="http://schemas.microsoft.com/office/drawing/2016/5/9/chartex" xmlns:cx4="http://schemas.microsoft.com/office/drawing/2016/5/10/chartex" xmlns:cx5="http://schemas.microsoft.com/office/drawing/2016/5/11/chartex" xmlns:cx6="http://schemas.microsoft.com/office/drawing/2016/5/12/chartex" xmlns:cx7="http://schemas.microsoft.com/office/drawing/2016/5/13/chartex" xmlns:cx8="http://schemas.microsoft.com/office/drawing/2016/5/14/chartex" xmlns:mc="http://schemas.openxmlformats.org/markup-compatibility/2006" xmlns:aink="http://schemas.microsoft.com/office/drawing/2016/ink" xmlns:am3d="http://schemas.microsoft.com/office/drawing/2017/model3d" xmlns:o="urn:schemas-microsoft-com:office:office" xmlns:oel="http://schemas.microsoft.com/office/2019/extlst" xmlns:r="http://schemas.openxmlformats.org/officeDocument/2006/relationships" xmlns:m="http://schemas.openxmlformats.org/officeDocument/2006/math" xmlns:v="urn:schemas-microsoft-com:vml" xmlns:wp14="http://schemas.microsoft.com/office/word/2010/wordprocessingDrawing" xmlns:wp="http://schemas.openxmlformats.org/drawingml/2006/wordprocessingDrawing" xmlns:w10="urn:schemas-microsoft-com:office:word" xmlns:w="http://schemas.openxmlformats.org/wordprocessingml/2006/main" xmlns:w14="http://schemas.microsoft.com/office/word/2010/wordml" xmlns:w15="http://schemas.microsoft.com/office/word/2012/wordml" xmlns:w16cex="http://schemas.microsoft.com/office/word/2018/wordml/cex" xmlns:w16cid="http://schemas.microsoft.com/office/word/2016/wordml/cid" xmlns:w16="http://schemas.microsoft.com/office/word/2018/wordml" xmlns:w16sdtdh="http://schemas.microsoft.com/office/word/2020/wordml/sdtdatahash" xmlns:w16se="http://schemas.microsoft.com/office/word/2015/wordml/symex" xmlns:wpg="http://schemas.microsoft.com/office/word/2010/wordprocessingGroup" xmlns:wpi="http://schemas.microsoft.com/office/word/2010/wordprocessingInk" xmlns:wne="http://schemas.microsoft.com/office/word/2006/wordml" xmlns:wps="http://schemas.microsoft.com/office/word/2010/wordprocessingShape" mc:Ignorable="w14 w15 w16se w16cid w16 w16cex w16sdtdh wp14">
+  <w:endnote w:type="separator" w:id="-1">
+    <w:p>
+      <w:r>
+        <w:separator/>
+      </w:r>
+    </w:p>
+  </w:endnote>
+  <w:endnote w:type="continuationSeparator" w:id="0">
+    <w:p>
+      <w:r>
+        <w:continuationSeparator/>
+      </w:r>
+    </w:p>
+  </w:endnote>
+</w:endnotes>
+</file>
+
+<file path=word/footnotes.xml><?xml version="1.0" encoding="utf-8"?>
+<w:footnotes xmlns:wpc="http://schemas.microsoft.com/office/word/2010/wordprocessingCanvas" xmlns:cx="http://schemas.microsoft.com/office/drawing/2014/chartex" xmlns:cx1="http://schemas.microsoft.com/office/drawing/2015/9/8/chartex" xmlns:cx2="http://schemas.microsoft.com/office/drawing/2015/10/21/chartex" xmlns:cx3="http://schemas.microsoft.com/office/drawing/2016/5/9/chartex" xmlns:cx4="http://schemas.microsoft.com/office/drawing/2016/5/10/chartex" xmlns:cx5="http://schemas.microsoft.com/office/drawing/2016/5/11/chartex" xmlns:cx6="http://schemas.microsoft.com/office/drawing/2016/5/12/chartex" xmlns:cx7="http://schemas.microsoft.com/office/drawing/2016/5/13/chartex" xmlns:cx8="http://schemas.microsoft.com/office/drawing/2016/5/14/chartex" xmlns:mc="http://schemas.openxmlformats.org/markup-compatibility/2006" xmlns:aink="http://schemas.microsoft.com/office/drawing/2016/ink" xmlns:am3d="http://schemas.microsoft.com/office/drawing/2017/model3d" xmlns:o="urn:schemas-microsoft-com:office:office" xmlns:oel="http://schemas.microsoft.com/office/2019/extlst" xmlns:r="http://schemas.openxmlformats.org/officeDocument/2006/relationships" xmlns:m="http://schemas.openxmlformats.org/officeDocument/2006/math" xmlns:v="urn:schemas-microsoft-com:vml" xmlns:wp14="http://schemas.microsoft.com/office/word/2010/wordprocessingDrawing" xmlns:wp="http://schemas.openxmlformats.org/drawingml/2006/wordprocessingDrawing" xmlns:w10="urn:schemas-microsoft-com:office:word" xmlns:w="http://schemas.openxmlformats.org/wordprocessingml/2006/main" xmlns:w14="http://schemas.microsoft.com/office/word/2010/wordml" xmlns:w15="http://schemas.microsoft.com/office/word/2012/wordml" xmlns:w16cex="http://schemas.microsoft.com/office/word/2018/wordml/cex" xmlns:w16cid="http://schemas.microsoft.com/office/word/2016/wordml/cid" xmlns:w16="http://schemas.microsoft.com/office/word/2018/wordml" xmlns:w16sdtdh="http://schemas.microsoft.com/office/word/2020/wordml/sdtdatahash" xmlns:w16se="http://schemas.microsoft.com/office/word/2015/wordml/symex" xmlns:wpg="http://schemas.microsoft.com/office/word/2010/wordprocessingGroup" xmlns:wpi="http://schemas.microsoft.com/office/word/2010/wordprocessingInk" xmlns:wne="http://schemas.microsoft.com/office/word/2006/wordml" xmlns:wps="http://schemas.microsoft.com/office/word/2010/wordprocessingShape" mc:Ignorable="w14 w15 w16se w16cid w16 w16cex w16sdtdh wp14">
+  <w:footnote w:type="separator" w:id="-1">
+    <w:p>
+      <w:r>
+        <w:separator/>
+      </w:r>
+    </w:p>
+  </w:footnote>
+  <w:footnote w:type="continuationSeparator" w:id="0">
+    <w:p>
+      <w:r>
+        <w:continuationSeparator/>
+      </w:r>
+    </w:p>
+  </w:footnote>
+</w:footnotes>
+</file>
+
+<file path=word/header1.xml><?xml version="1.0" encoding="utf-8"?>
+<w:hdr xmlns:wpc="http://schemas.microsoft.com/office/word/2010/wordprocessingCanvas" xmlns:cx="http://schemas.microsoft.com/office/drawing/2014/chartex" xmlns:cx1="http://schemas.microsoft.com/office/drawing/2015/9/8/chartex" xmlns:cx2="http://schemas.microsoft.com/office/drawing/2015/10/21/chartex" xmlns:cx3="http://schemas.microsoft.com/office/drawing/2016/5/9/chartex" xmlns:cx4="http://schemas.microsoft.com/office/drawing/2016/5/10/chartex" xmlns:cx5="http://schemas.microsoft.com/office/drawing/2016/5/11/chartex" xmlns:cx6="http://schemas.microsoft.com/office/drawing/2016/5/12/chartex" xmlns:cx7="http://schemas.microsoft.com/office/drawing/2016/5/13/chartex" xmlns:cx8="http://schemas.microsoft.com/office/drawing/2016/5/14/chartex" xmlns:mc="http://schemas.openxmlformats.org/markup-compatibility/2006" xmlns:aink="http://schemas.microsoft.com/office/drawing/2016/ink" xmlns:am3d="http://schemas.microsoft.com/office/drawing/2017/model3d" xmlns:o="urn:schemas-microsoft-com:office:office" xmlns:oel="http://schemas.microsoft.com/office/2019/extlst" xmlns:r="http://schemas.openxmlformats.org/officeDocument/2006/relationships" xmlns:m="http://schemas.openxmlformats.org/officeDocument/2006/math" xmlns:v="urn:schemas-microsoft-com:vml" xmlns:wp14="http://schemas.microsoft.com/office/word/2010/wordprocessingDrawing" xmlns:wp="http://schemas.openxmlformats.org/drawingml/2006/wordprocessingDrawing" xmlns:w10="urn:schemas-microsoft-com:office:word" xmlns:w="http://schemas.openxmlformats.org/wordprocessingml/2006/main" xmlns:w14="http://schemas.microsoft.com/office/word/2010/wordml" xmlns:w15="http://schemas.microsoft.com/office/word/2012/wordml" xmlns:w16cex="http://schemas.microsoft.com/office/word/2018/wordml/cex" xmlns:w16cid="http://schemas.microsoft.com/office/word/2016/wordml/cid" xmlns:w16="http://schemas.microsoft.com/office/word/2018/wordml" xmlns:w16sdtdh="http://schemas.microsoft.com/office/word/2020/wordml/sdtdatahash" xmlns:w16se="http://schemas.microsoft.com/office/word/2015/wordml/symex" xmlns:wpg="http://schemas.microsoft.com/office/word/2010/wordprocessingGroup" xmlns:wpi="http://schemas.microsoft.com/office/word/2010/wordprocessingInk" xmlns:wne="http://schemas.microsoft.com/office/word/2006/wordml" xmlns:wps="http://schemas.microsoft.com/office/word/2010/wordprocessingShape" mc:Ignorable="w14 w15 w16se w16cid w16 w16cex w16sdtdh wp14">
+  <w:p>
+    <w:pPr>
+      <w:pStyle w:val="Topptekst"/>
+    </w:pPr>
+    <w:proofErr w:type="spellStart"/>
+    <w:r>
+      <w:t>DriveMe</w:t>
+    </w:r>
+    <w:proofErr w:type="spellEnd"/>
+    <w:r>
+      <w:t xml:space="preserve"> 2022</w:t>
+    </w:r>
+  </w:p>
+</w:hdr>
 </file>
 
 <file path=word/numbering.xml><?xml version="1.0" encoding="utf-8"?>
@@ -955,11 +2131,126 @@
       </w:pPr>
     </w:lvl>
   </w:abstractNum>
+  <w:abstractNum w:abstractNumId="2" w15:restartNumberingAfterBreak="0">
+    <w:nsid w:val="75725C1F"/>
+    <w:multiLevelType w:val="hybridMultilevel"/>
+    <w:tmpl w:val="086678D2"/>
+    <w:lvl w:ilvl="0" w:tplc="BB1E021A">
+      <w:numFmt w:val="bullet"/>
+      <w:lvlText w:val="-"/>
+      <w:lvlJc w:val="left"/>
+      <w:pPr>
+        <w:ind w:left="720" w:hanging="360"/>
+      </w:pPr>
+      <w:rPr>
+        <w:rFonts w:ascii="Calibri" w:eastAsiaTheme="minorHAnsi" w:hAnsi="Calibri" w:cs="Calibri" w:hint="default"/>
+      </w:rPr>
+    </w:lvl>
+    <w:lvl w:ilvl="1" w:tplc="04090003" w:tentative="1">
+      <w:start w:val="1"/>
+      <w:numFmt w:val="bullet"/>
+      <w:lvlText w:val="o"/>
+      <w:lvlJc w:val="left"/>
+      <w:pPr>
+        <w:ind w:left="1440" w:hanging="360"/>
+      </w:pPr>
+      <w:rPr>
+        <w:rFonts w:ascii="Courier New" w:hAnsi="Courier New" w:cs="Courier New" w:hint="default"/>
+      </w:rPr>
+    </w:lvl>
+    <w:lvl w:ilvl="2" w:tplc="04090005" w:tentative="1">
+      <w:start w:val="1"/>
+      <w:numFmt w:val="bullet"/>
+      <w:lvlText w:val=""/>
+      <w:lvlJc w:val="left"/>
+      <w:pPr>
+        <w:ind w:left="2160" w:hanging="360"/>
+      </w:pPr>
+      <w:rPr>
+        <w:rFonts w:ascii="Wingdings" w:hAnsi="Wingdings" w:hint="default"/>
+      </w:rPr>
+    </w:lvl>
+    <w:lvl w:ilvl="3" w:tplc="04090001" w:tentative="1">
+      <w:start w:val="1"/>
+      <w:numFmt w:val="bullet"/>
+      <w:lvlText w:val=""/>
+      <w:lvlJc w:val="left"/>
+      <w:pPr>
+        <w:ind w:left="2880" w:hanging="360"/>
+      </w:pPr>
+      <w:rPr>
+        <w:rFonts w:ascii="Symbol" w:hAnsi="Symbol" w:hint="default"/>
+      </w:rPr>
+    </w:lvl>
+    <w:lvl w:ilvl="4" w:tplc="04090003" w:tentative="1">
+      <w:start w:val="1"/>
+      <w:numFmt w:val="bullet"/>
+      <w:lvlText w:val="o"/>
+      <w:lvlJc w:val="left"/>
+      <w:pPr>
+        <w:ind w:left="3600" w:hanging="360"/>
+      </w:pPr>
+      <w:rPr>
+        <w:rFonts w:ascii="Courier New" w:hAnsi="Courier New" w:cs="Courier New" w:hint="default"/>
+      </w:rPr>
+    </w:lvl>
+    <w:lvl w:ilvl="5" w:tplc="04090005" w:tentative="1">
+      <w:start w:val="1"/>
+      <w:numFmt w:val="bullet"/>
+      <w:lvlText w:val=""/>
+      <w:lvlJc w:val="left"/>
+      <w:pPr>
+        <w:ind w:left="4320" w:hanging="360"/>
+      </w:pPr>
+      <w:rPr>
+        <w:rFonts w:ascii="Wingdings" w:hAnsi="Wingdings" w:hint="default"/>
+      </w:rPr>
+    </w:lvl>
+    <w:lvl w:ilvl="6" w:tplc="04090001" w:tentative="1">
+      <w:start w:val="1"/>
+      <w:numFmt w:val="bullet"/>
+      <w:lvlText w:val=""/>
+      <w:lvlJc w:val="left"/>
+      <w:pPr>
+        <w:ind w:left="5040" w:hanging="360"/>
+      </w:pPr>
+      <w:rPr>
+        <w:rFonts w:ascii="Symbol" w:hAnsi="Symbol" w:hint="default"/>
+      </w:rPr>
+    </w:lvl>
+    <w:lvl w:ilvl="7" w:tplc="04090003" w:tentative="1">
+      <w:start w:val="1"/>
+      <w:numFmt w:val="bullet"/>
+      <w:lvlText w:val="o"/>
+      <w:lvlJc w:val="left"/>
+      <w:pPr>
+        <w:ind w:left="5760" w:hanging="360"/>
+      </w:pPr>
+      <w:rPr>
+        <w:rFonts w:ascii="Courier New" w:hAnsi="Courier New" w:cs="Courier New" w:hint="default"/>
+      </w:rPr>
+    </w:lvl>
+    <w:lvl w:ilvl="8" w:tplc="04090005" w:tentative="1">
+      <w:start w:val="1"/>
+      <w:numFmt w:val="bullet"/>
+      <w:lvlText w:val=""/>
+      <w:lvlJc w:val="left"/>
+      <w:pPr>
+        <w:ind w:left="6480" w:hanging="360"/>
+      </w:pPr>
+      <w:rPr>
+        <w:rFonts w:ascii="Wingdings" w:hAnsi="Wingdings" w:hint="default"/>
+      </w:rPr>
+    </w:lvl>
+  </w:abstractNum>
   <w:num w:numId="1" w16cid:durableId="524758440">
     <w:abstractNumId w:val="1"/>
   </w:num>
   <w:num w:numId="2" w16cid:durableId="821965728">
     <w:abstractNumId w:val="0"/>
+  </w:num>
+  <w:num w:numId="3" w16cid:durableId="1165168632">
+    <w:abstractNumId w:val="2"/>
   </w:num>
 </w:numbering>
 </file>
@@ -976,6 +2267,864 @@
       </w:rPr>
     </w:rPrDefault>
     <w:pPrDefault/>
+  </w:docDefaults>
+  <w:latentStyles w:defLockedState="0" w:defUIPriority="99" w:defSemiHidden="0" w:defUnhideWhenUsed="0" w:defQFormat="0" w:count="376">
+    <w:lsdException w:name="Normal" w:uiPriority="0" w:qFormat="1"/>
+    <w:lsdException w:name="heading 1" w:uiPriority="9" w:qFormat="1"/>
+    <w:lsdException w:name="heading 2" w:semiHidden="1" w:uiPriority="9" w:unhideWhenUsed="1" w:qFormat="1"/>
+    <w:lsdException w:name="heading 3" w:semiHidden="1" w:uiPriority="9" w:unhideWhenUsed="1" w:qFormat="1"/>
+    <w:lsdException w:name="heading 4" w:semiHidden="1" w:uiPriority="9" w:unhideWhenUsed="1" w:qFormat="1"/>
+    <w:lsdException w:name="heading 5" w:semiHidden="1" w:uiPriority="9" w:unhideWhenUsed="1" w:qFormat="1"/>
+    <w:lsdException w:name="heading 6" w:semiHidden="1" w:uiPriority="9" w:unhideWhenUsed="1" w:qFormat="1"/>
+    <w:lsdException w:name="heading 7" w:semiHidden="1" w:uiPriority="9" w:unhideWhenUsed="1" w:qFormat="1"/>
+    <w:lsdException w:name="heading 8" w:semiHidden="1" w:uiPriority="9" w:unhideWhenUsed="1" w:qFormat="1"/>
+    <w:lsdException w:name="heading 9" w:semiHidden="1" w:uiPriority="9" w:unhideWhenUsed="1" w:qFormat="1"/>
+    <w:lsdException w:name="index 1" w:semiHidden="1" w:unhideWhenUsed="1"/>
+    <w:lsdException w:name="index 2" w:semiHidden="1" w:unhideWhenUsed="1"/>
+    <w:lsdException w:name="index 3" w:semiHidden="1" w:unhideWhenUsed="1"/>
+    <w:lsdException w:name="index 4" w:semiHidden="1" w:unhideWhenUsed="1"/>
+    <w:lsdException w:name="index 5" w:semiHidden="1" w:unhideWhenUsed="1"/>
+    <w:lsdException w:name="index 6" w:semiHidden="1" w:unhideWhenUsed="1"/>
+    <w:lsdException w:name="index 7" w:semiHidden="1" w:unhideWhenUsed="1"/>
+    <w:lsdException w:name="index 8" w:semiHidden="1" w:unhideWhenUsed="1"/>
+    <w:lsdException w:name="index 9" w:semiHidden="1" w:unhideWhenUsed="1"/>
+    <w:lsdException w:name="toc 1" w:semiHidden="1" w:uiPriority="39" w:unhideWhenUsed="1"/>
+    <w:lsdException w:name="toc 2" w:semiHidden="1" w:uiPriority="39" w:unhideWhenUsed="1"/>
+    <w:lsdException w:name="toc 3" w:semiHidden="1" w:uiPriority="39" w:unhideWhenUsed="1"/>
+    <w:lsdException w:name="toc 4" w:semiHidden="1" w:uiPriority="39" w:unhideWhenUsed="1"/>
+    <w:lsdException w:name="toc 5" w:semiHidden="1" w:uiPriority="39" w:unhideWhenUsed="1"/>
+    <w:lsdException w:name="toc 6" w:semiHidden="1" w:uiPriority="39" w:unhideWhenUsed="1"/>
+    <w:lsdException w:name="toc 7" w:semiHidden="1" w:uiPriority="39" w:unhideWhenUsed="1"/>
+    <w:lsdException w:name="toc 8" w:semiHidden="1" w:uiPriority="39" w:unhideWhenUsed="1"/>
+    <w:lsdException w:name="toc 9" w:semiHidden="1" w:uiPriority="39" w:unhideWhenUsed="1"/>
+    <w:lsdException w:name="Normal Indent" w:semiHidden="1" w:unhideWhenUsed="1"/>
+    <w:lsdException w:name="footnote text" w:semiHidden="1" w:unhideWhenUsed="1"/>
+    <w:lsdException w:name="annotation text" w:semiHidden="1" w:unhideWhenUsed="1"/>
+    <w:lsdException w:name="header" w:semiHidden="1" w:unhideWhenUsed="1"/>
+    <w:lsdException w:name="footer" w:semiHidden="1" w:unhideWhenUsed="1"/>
+    <w:lsdException w:name="index heading" w:semiHidden="1" w:unhideWhenUsed="1"/>
+    <w:lsdException w:name="caption" w:semiHidden="1" w:uiPriority="35" w:unhideWhenUsed="1" w:qFormat="1"/>
+    <w:lsdException w:name="table of figures" w:semiHidden="1" w:unhideWhenUsed="1"/>
+    <w:lsdException w:name="envelope address" w:semiHidden="1" w:unhideWhenUsed="1"/>
+    <w:lsdException w:name="envelope return" w:semiHidden="1" w:unhideWhenUsed="1"/>
+    <w:lsdException w:name="footnote reference" w:semiHidden="1" w:unhideWhenUsed="1"/>
+    <w:lsdException w:name="annotation reference" w:semiHidden="1" w:unhideWhenUsed="1"/>
+    <w:lsdException w:name="line number" w:semiHidden="1" w:unhideWhenUsed="1"/>
+    <w:lsdException w:name="page number" w:semiHidden="1" w:unhideWhenUsed="1"/>
+    <w:lsdException w:name="endnote reference" w:semiHidden="1" w:unhideWhenUsed="1"/>
+    <w:lsdException w:name="endnote text" w:semiHidden="1" w:unhideWhenUsed="1"/>
+    <w:lsdException w:name="table of authorities" w:semiHidden="1" w:unhideWhenUsed="1"/>
+    <w:lsdException w:name="macro" w:semiHidden="1" w:unhideWhenUsed="1"/>
+    <w:lsdException w:name="toa heading" w:semiHidden="1" w:unhideWhenUsed="1"/>
+    <w:lsdException w:name="List" w:semiHidden="1" w:unhideWhenUsed="1"/>
+    <w:lsdException w:name="List Bullet" w:semiHidden="1" w:unhideWhenUsed="1"/>
+    <w:lsdException w:name="List Number" w:semiHidden="1" w:unhideWhenUsed="1"/>
+    <w:lsdException w:name="List 2" w:semiHidden="1" w:unhideWhenUsed="1"/>
+    <w:lsdException w:name="List 3" w:semiHidden="1" w:unhideWhenUsed="1"/>
+    <w:lsdException w:name="List 4" w:semiHidden="1" w:unhideWhenUsed="1"/>
+    <w:lsdException w:name="List 5" w:semiHidden="1" w:unhideWhenUsed="1"/>
+    <w:lsdException w:name="List Bullet 2" w:semiHidden="1" w:unhideWhenUsed="1"/>
+    <w:lsdException w:name="List Bullet 3" w:semiHidden="1" w:unhideWhenUsed="1"/>
+    <w:lsdException w:name="List Bullet 4" w:semiHidden="1" w:unhideWhenUsed="1"/>
+    <w:lsdException w:name="List Bullet 5" w:semiHidden="1" w:unhideWhenUsed="1"/>
+    <w:lsdException w:name="List Number 2" w:semiHidden="1" w:unhideWhenUsed="1"/>
+    <w:lsdException w:name="List Number 3" w:semiHidden="1" w:unhideWhenUsed="1"/>
+    <w:lsdException w:name="List Number 4" w:semiHidden="1" w:unhideWhenUsed="1"/>
+    <w:lsdException w:name="List Number 5" w:semiHidden="1" w:unhideWhenUsed="1"/>
+    <w:lsdException w:name="Title" w:uiPriority="10" w:qFormat="1"/>
+    <w:lsdException w:name="Closing" w:semiHidden="1" w:unhideWhenUsed="1"/>
+    <w:lsdException w:name="Signature" w:semiHidden="1" w:unhideWhenUsed="1"/>
+    <w:lsdException w:name="Default Paragraph Font" w:semiHidden="1" w:uiPriority="1" w:unhideWhenUsed="1"/>
+    <w:lsdException w:name="Body Text" w:semiHidden="1" w:unhideWhenUsed="1"/>
+    <w:lsdException w:name="Body Text Indent" w:semiHidden="1" w:unhideWhenUsed="1"/>
+    <w:lsdException w:name="List Continue" w:semiHidden="1" w:unhideWhenUsed="1"/>
+    <w:lsdException w:name="List Continue 2" w:semiHidden="1" w:unhideWhenUsed="1"/>
+    <w:lsdException w:name="List Continue 3" w:semiHidden="1" w:unhideWhenUsed="1"/>
+    <w:lsdException w:name="List Continue 4" w:semiHidden="1" w:unhideWhenUsed="1"/>
+    <w:lsdException w:name="List Continue 5" w:semiHidden="1" w:unhideWhenUsed="1"/>
+    <w:lsdException w:name="Message Header" w:semiHidden="1" w:unhideWhenUsed="1"/>
+    <w:lsdException w:name="Subtitle" w:uiPriority="11" w:qFormat="1"/>
+    <w:lsdException w:name="Salutation" w:semiHidden="1" w:unhideWhenUsed="1"/>
+    <w:lsdException w:name="Date" w:semiHidden="1" w:unhideWhenUsed="1"/>
+    <w:lsdException w:name="Body Text First Indent" w:semiHidden="1" w:unhideWhenUsed="1"/>
+    <w:lsdException w:name="Body Text First Indent 2" w:semiHidden="1" w:unhideWhenUsed="1"/>
+    <w:lsdException w:name="Note Heading" w:semiHidden="1" w:unhideWhenUsed="1"/>
+    <w:lsdException w:name="Body Text 2" w:semiHidden="1" w:unhideWhenUsed="1"/>
+    <w:lsdException w:name="Body Text 3" w:semiHidden="1" w:unhideWhenUsed="1"/>
+    <w:lsdException w:name="Body Text Indent 2" w:semiHidden="1" w:unhideWhenUsed="1"/>
+    <w:lsdException w:name="Body Text Indent 3" w:semiHidden="1" w:unhideWhenUsed="1"/>
+    <w:lsdException w:name="Block Text" w:semiHidden="1" w:unhideWhenUsed="1"/>
+    <w:lsdException w:name="Hyperlink" w:semiHidden="1" w:unhideWhenUsed="1"/>
+    <w:lsdException w:name="FollowedHyperlink" w:semiHidden="1" w:unhideWhenUsed="1"/>
+    <w:lsdException w:name="Strong" w:uiPriority="22" w:qFormat="1"/>
+    <w:lsdException w:name="Emphasis" w:uiPriority="20" w:qFormat="1"/>
+    <w:lsdException w:name="Document Map" w:semiHidden="1" w:unhideWhenUsed="1"/>
+    <w:lsdException w:name="Plain Text" w:semiHidden="1" w:unhideWhenUsed="1"/>
+    <w:lsdException w:name="E-mail Signature" w:semiHidden="1" w:unhideWhenUsed="1"/>
+    <w:lsdException w:name="HTML Top of Form" w:semiHidden="1" w:unhideWhenUsed="1"/>
+    <w:lsdException w:name="HTML Bottom of Form" w:semiHidden="1" w:unhideWhenUsed="1"/>
+    <w:lsdException w:name="Normal (Web)" w:semiHidden="1" w:unhideWhenUsed="1"/>
+    <w:lsdException w:name="HTML Acronym" w:semiHidden="1" w:unhideWhenUsed="1"/>
+    <w:lsdException w:name="HTML Address" w:semiHidden="1" w:unhideWhenUsed="1"/>
+    <w:lsdException w:name="HTML Cite" w:semiHidden="1" w:unhideWhenUsed="1"/>
+    <w:lsdException w:name="HTML Code" w:semiHidden="1" w:unhideWhenUsed="1"/>
+    <w:lsdException w:name="HTML Definition" w:semiHidden="1" w:unhideWhenUsed="1"/>
+    <w:lsdException w:name="HTML Keyboard" w:semiHidden="1" w:unhideWhenUsed="1"/>
+    <w:lsdException w:name="HTML Preformatted" w:semiHidden="1" w:unhideWhenUsed="1"/>
+    <w:lsdException w:name="HTML Sample" w:semiHidden="1" w:unhideWhenUsed="1"/>
+    <w:lsdException w:name="HTML Typewriter" w:semiHidden="1" w:unhideWhenUsed="1"/>
+    <w:lsdException w:name="HTML Variable" w:semiHidden="1" w:unhideWhenUsed="1"/>
+    <w:lsdException w:name="Normal Table" w:semiHidden="1" w:unhideWhenUsed="1"/>
+    <w:lsdException w:name="annotation subject" w:semiHidden="1" w:unhideWhenUsed="1"/>
+    <w:lsdException w:name="No List" w:semiHidden="1" w:unhideWhenUsed="1"/>
+    <w:lsdException w:name="Outline List 1" w:semiHidden="1" w:unhideWhenUsed="1"/>
+    <w:lsdException w:name="Outline List 2" w:semiHidden="1" w:unhideWhenUsed="1"/>
+    <w:lsdException w:name="Outline List 3" w:semiHidden="1" w:unhideWhenUsed="1"/>
+    <w:lsdException w:name="Table Simple 1" w:semiHidden="1" w:unhideWhenUsed="1"/>
+    <w:lsdException w:name="Table Simple 2" w:semiHidden="1" w:unhideWhenUsed="1"/>
+    <w:lsdException w:name="Table Simple 3" w:semiHidden="1" w:unhideWhenUsed="1"/>
+    <w:lsdException w:name="Table Classic 1" w:semiHidden="1" w:unhideWhenUsed="1"/>
+    <w:lsdException w:name="Table Classic 2" w:semiHidden="1" w:unhideWhenUsed="1"/>
+    <w:lsdException w:name="Table Classic 3" w:semiHidden="1" w:unhideWhenUsed="1"/>
+    <w:lsdException w:name="Table Classic 4" w:semiHidden="1" w:unhideWhenUsed="1"/>
+    <w:lsdException w:name="Table Colorful 1" w:semiHidden="1" w:unhideWhenUsed="1"/>
+    <w:lsdException w:name="Table Colorful 2" w:semiHidden="1" w:unhideWhenUsed="1"/>
+    <w:lsdException w:name="Table Colorful 3" w:semiHidden="1" w:unhideWhenUsed="1"/>
+    <w:lsdException w:name="Table Columns 1" w:semiHidden="1" w:unhideWhenUsed="1"/>
+    <w:lsdException w:name="Table Columns 2" w:semiHidden="1" w:unhideWhenUsed="1"/>
+    <w:lsdException w:name="Table Columns 3" w:semiHidden="1" w:unhideWhenUsed="1"/>
+    <w:lsdException w:name="Table Columns 4" w:semiHidden="1" w:unhideWhenUsed="1"/>
+    <w:lsdException w:name="Table Columns 5" w:semiHidden="1" w:unhideWhenUsed="1"/>
+    <w:lsdException w:name="Table Grid 1" w:semiHidden="1" w:unhideWhenUsed="1"/>
+    <w:lsdException w:name="Table Grid 2" w:semiHidden="1" w:unhideWhenUsed="1"/>
+    <w:lsdException w:name="Table Grid 3" w:semiHidden="1" w:unhideWhenUsed="1"/>
+    <w:lsdException w:name="Table Grid 4" w:semiHidden="1" w:unhideWhenUsed="1"/>
+    <w:lsdException w:name="Table Grid 5" w:semiHidden="1" w:unhideWhenUsed="1"/>
+    <w:lsdException w:name="Table Grid 6" w:semiHidden="1" w:unhideWhenUsed="1"/>
+    <w:lsdException w:name="Table Grid 7" w:semiHidden="1" w:unhideWhenUsed="1"/>
+    <w:lsdException w:name="Table Grid 8" w:semiHidden="1" w:unhideWhenUsed="1"/>
+    <w:lsdException w:name="Table List 1" w:semiHidden="1" w:unhideWhenUsed="1"/>
+    <w:lsdException w:name="Table List 2" w:semiHidden="1" w:unhideWhenUsed="1"/>
+    <w:lsdException w:name="Table List 3" w:semiHidden="1" w:unhideWhenUsed="1"/>
+    <w:lsdException w:name="Table List 4" w:semiHidden="1" w:unhideWhenUsed="1"/>
+    <w:lsdException w:name="Table List 5" w:semiHidden="1" w:unhideWhenUsed="1"/>
+    <w:lsdException w:name="Table List 6" w:semiHidden="1" w:unhideWhenUsed="1"/>
+    <w:lsdException w:name="Table List 7" w:semiHidden="1" w:unhideWhenUsed="1"/>
+    <w:lsdException w:name="Table List 8" w:semiHidden="1" w:unhideWhenUsed="1"/>
+    <w:lsdException w:name="Table 3D effects 1" w:semiHidden="1" w:unhideWhenUsed="1"/>
+    <w:lsdException w:name="Table 3D effects 2" w:semiHidden="1" w:unhideWhenUsed="1"/>
+    <w:lsdException w:name="Table 3D effects 3" w:semiHidden="1" w:unhideWhenUsed="1"/>
+    <w:lsdException w:name="Table Contemporary" w:semiHidden="1" w:unhideWhenUsed="1"/>
+    <w:lsdException w:name="Table Elegant" w:semiHidden="1" w:unhideWhenUsed="1"/>
+    <w:lsdException w:name="Table Professional" w:semiHidden="1" w:unhideWhenUsed="1"/>
+    <w:lsdException w:name="Table Subtle 1" w:semiHidden="1" w:unhideWhenUsed="1"/>
+    <w:lsdException w:name="Table Subtle 2" w:semiHidden="1" w:unhideWhenUsed="1"/>
+    <w:lsdException w:name="Table Web 1" w:semiHidden="1" w:unhideWhenUsed="1"/>
+    <w:lsdException w:name="Table Web 2" w:semiHidden="1" w:unhideWhenUsed="1"/>
+    <w:lsdException w:name="Table Web 3" w:semiHidden="1" w:unhideWhenUsed="1"/>
+    <w:lsdException w:name="Balloon Text" w:semiHidden="1" w:unhideWhenUsed="1"/>
+    <w:lsdException w:name="Table Grid" w:uiPriority="39"/>
+    <w:lsdException w:name="Table Theme" w:semiHidden="1" w:unhideWhenUsed="1"/>
+    <w:lsdException w:name="Placeholder Text" w:semiHidden="1"/>
+    <w:lsdException w:name="No Spacing" w:uiPriority="1" w:qFormat="1"/>
+    <w:lsdException w:name="Light Shading" w:uiPriority="60"/>
+    <w:lsdException w:name="Light List" w:uiPriority="61"/>
+    <w:lsdException w:name="Light Grid" w:uiPriority="62"/>
+    <w:lsdException w:name="Medium Shading 1" w:uiPriority="63"/>
+    <w:lsdException w:name="Medium Shading 2" w:uiPriority="64"/>
+    <w:lsdException w:name="Medium List 1" w:uiPriority="65"/>
+    <w:lsdException w:name="Medium List 2" w:uiPriority="66"/>
+    <w:lsdException w:name="Medium Grid 1" w:uiPriority="67"/>
+    <w:lsdException w:name="Medium Grid 2" w:uiPriority="68"/>
+    <w:lsdException w:name="Medium Grid 3" w:uiPriority="69"/>
+    <w:lsdException w:name="Dark List" w:uiPriority="70"/>
+    <w:lsdException w:name="Colorful Shading" w:uiPriority="71"/>
+    <w:lsdException w:name="Colorful List" w:uiPriority="72"/>
+    <w:lsdException w:name="Colorful Grid" w:uiPriority="73"/>
+    <w:lsdException w:name="Light Shading Accent 1" w:uiPriority="60"/>
+    <w:lsdException w:name="Light List Accent 1" w:uiPriority="61"/>
+    <w:lsdException w:name="Light Grid Accent 1" w:uiPriority="62"/>
+    <w:lsdException w:name="Medium Shading 1 Accent 1" w:uiPriority="63"/>
+    <w:lsdException w:name="Medium Shading 2 Accent 1" w:uiPriority="64"/>
+    <w:lsdException w:name="Medium List 1 Accent 1" w:uiPriority="65"/>
+    <w:lsdException w:name="Revision" w:semiHidden="1"/>
+    <w:lsdException w:name="List Paragraph" w:uiPriority="34" w:qFormat="1"/>
+    <w:lsdException w:name="Quote" w:uiPriority="29" w:qFormat="1"/>
+    <w:lsdException w:name="Intense Quote" w:uiPriority="30" w:qFormat="1"/>
+    <w:lsdException w:name="Medium List 2 Accent 1" w:uiPriority="66"/>
+    <w:lsdException w:name="Medium Grid 1 Accent 1" w:uiPriority="67"/>
+    <w:lsdException w:name="Medium Grid 2 Accent 1" w:uiPriority="68"/>
+    <w:lsdException w:name="Medium Grid 3 Accent 1" w:uiPriority="69"/>
+    <w:lsdException w:name="Dark List Accent 1" w:uiPriority="70"/>
+    <w:lsdException w:name="Colorful Shading Accent 1" w:uiPriority="71"/>
+    <w:lsdException w:name="Colorful List Accent 1" w:uiPriority="72"/>
+    <w:lsdException w:name="Colorful Grid Accent 1" w:uiPriority="73"/>
+    <w:lsdException w:name="Light Shading Accent 2" w:uiPriority="60"/>
+    <w:lsdException w:name="Light List Accent 2" w:uiPriority="61"/>
+    <w:lsdException w:name="Light Grid Accent 2" w:uiPriority="62"/>
+    <w:lsdException w:name="Medium Shading 1 Accent 2" w:uiPriority="63"/>
+    <w:lsdException w:name="Medium Shading 2 Accent 2" w:uiPriority="64"/>
+    <w:lsdException w:name="Medium List 1 Accent 2" w:uiPriority="65"/>
+    <w:lsdException w:name="Medium List 2 Accent 2" w:uiPriority="66"/>
+    <w:lsdException w:name="Medium Grid 1 Accent 2" w:uiPriority="67"/>
+    <w:lsdException w:name="Medium Grid 2 Accent 2" w:uiPriority="68"/>
+    <w:lsdException w:name="Medium Grid 3 Accent 2" w:uiPriority="69"/>
+    <w:lsdException w:name="Dark List Accent 2" w:uiPriority="70"/>
+    <w:lsdException w:name="Colorful Shading Accent 2" w:uiPriority="71"/>
+    <w:lsdException w:name="Colorful List Accent 2" w:uiPriority="72"/>
+    <w:lsdException w:name="Colorful Grid Accent 2" w:uiPriority="73"/>
+    <w:lsdException w:name="Light Shading Accent 3" w:uiPriority="60"/>
+    <w:lsdException w:name="Light List Accent 3" w:uiPriority="61"/>
+    <w:lsdException w:name="Light Grid Accent 3" w:uiPriority="62"/>
+    <w:lsdException w:name="Medium Shading 1 Accent 3" w:uiPriority="63"/>
+    <w:lsdException w:name="Medium Shading 2 Accent 3" w:uiPriority="64"/>
+    <w:lsdException w:name="Medium List 1 Accent 3" w:uiPriority="65"/>
+    <w:lsdException w:name="Medium List 2 Accent 3" w:uiPriority="66"/>
+    <w:lsdException w:name="Medium Grid 1 Accent 3" w:uiPriority="67"/>
+    <w:lsdException w:name="Medium Grid 2 Accent 3" w:uiPriority="68"/>
+    <w:lsdException w:name="Medium Grid 3 Accent 3" w:uiPriority="69"/>
+    <w:lsdException w:name="Dark List Accent 3" w:uiPriority="70"/>
+    <w:lsdException w:name="Colorful Shading Accent 3" w:uiPriority="71"/>
+    <w:lsdException w:name="Colorful List Accent 3" w:uiPriority="72"/>
+    <w:lsdException w:name="Colorful Grid Accent 3" w:uiPriority="73"/>
+    <w:lsdException w:name="Light Shading Accent 4" w:uiPriority="60"/>
+    <w:lsdException w:name="Light List Accent 4" w:uiPriority="61"/>
+    <w:lsdException w:name="Light Grid Accent 4" w:uiPriority="62"/>
+    <w:lsdException w:name="Medium Shading 1 Accent 4" w:uiPriority="63"/>
+    <w:lsdException w:name="Medium Shading 2 Accent 4" w:uiPriority="64"/>
+    <w:lsdException w:name="Medium List 1 Accent 4" w:uiPriority="65"/>
+    <w:lsdException w:name="Medium List 2 Accent 4" w:uiPriority="66"/>
+    <w:lsdException w:name="Medium Grid 1 Accent 4" w:uiPriority="67"/>
+    <w:lsdException w:name="Medium Grid 2 Accent 4" w:uiPriority="68"/>
+    <w:lsdException w:name="Medium Grid 3 Accent 4" w:uiPriority="69"/>
+    <w:lsdException w:name="Dark List Accent 4" w:uiPriority="70"/>
+    <w:lsdException w:name="Colorful Shading Accent 4" w:uiPriority="71"/>
+    <w:lsdException w:name="Colorful List Accent 4" w:uiPriority="72"/>
+    <w:lsdException w:name="Colorful Grid Accent 4" w:uiPriority="73"/>
+    <w:lsdException w:name="Light Shading Accent 5" w:uiPriority="60"/>
+    <w:lsdException w:name="Light List Accent 5" w:uiPriority="61"/>
+    <w:lsdException w:name="Light Grid Accent 5" w:uiPriority="62"/>
+    <w:lsdException w:name="Medium Shading 1 Accent 5" w:uiPriority="63"/>
+    <w:lsdException w:name="Medium Shading 2 Accent 5" w:uiPriority="64"/>
+    <w:lsdException w:name="Medium List 1 Accent 5" w:uiPriority="65"/>
+    <w:lsdException w:name="Medium List 2 Accent 5" w:uiPriority="66"/>
+    <w:lsdException w:name="Medium Grid 1 Accent 5" w:uiPriority="67"/>
+    <w:lsdException w:name="Medium Grid 2 Accent 5" w:uiPriority="68"/>
+    <w:lsdException w:name="Medium Grid 3 Accent 5" w:uiPriority="69"/>
+    <w:lsdException w:name="Dark List Accent 5" w:uiPriority="70"/>
+    <w:lsdException w:name="Colorful Shading Accent 5" w:uiPriority="71"/>
+    <w:lsdException w:name="Colorful List Accent 5" w:uiPriority="72"/>
+    <w:lsdException w:name="Colorful Grid Accent 5" w:uiPriority="73"/>
+    <w:lsdException w:name="Light Shading Accent 6" w:uiPriority="60"/>
+    <w:lsdException w:name="Light List Accent 6" w:uiPriority="61"/>
+    <w:lsdException w:name="Light Grid Accent 6" w:uiPriority="62"/>
+    <w:lsdException w:name="Medium Shading 1 Accent 6" w:uiPriority="63"/>
+    <w:lsdException w:name="Medium Shading 2 Accent 6" w:uiPriority="64"/>
+    <w:lsdException w:name="Medium List 1 Accent 6" w:uiPriority="65"/>
+    <w:lsdException w:name="Medium List 2 Accent 6" w:uiPriority="66"/>
+    <w:lsdException w:name="Medium Grid 1 Accent 6" w:uiPriority="67"/>
+    <w:lsdException w:name="Medium Grid 2 Accent 6" w:uiPriority="68"/>
+    <w:lsdException w:name="Medium Grid 3 Accent 6" w:uiPriority="69"/>
+    <w:lsdException w:name="Dark List Accent 6" w:uiPriority="70"/>
+    <w:lsdException w:name="Colorful Shading Accent 6" w:uiPriority="71"/>
+    <w:lsdException w:name="Colorful List Accent 6" w:uiPriority="72"/>
+    <w:lsdException w:name="Colorful Grid Accent 6" w:uiPriority="73"/>
+    <w:lsdException w:name="Subtle Emphasis" w:uiPriority="19" w:qFormat="1"/>
+    <w:lsdException w:name="Intense Emphasis" w:uiPriority="21" w:qFormat="1"/>
+    <w:lsdException w:name="Subtle Reference" w:uiPriority="31" w:qFormat="1"/>
+    <w:lsdException w:name="Intense Reference" w:uiPriority="32" w:qFormat="1"/>
+    <w:lsdException w:name="Book Title" w:uiPriority="33" w:qFormat="1"/>
+    <w:lsdException w:name="Bibliography" w:semiHidden="1" w:uiPriority="37" w:unhideWhenUsed="1"/>
+    <w:lsdException w:name="TOC Heading" w:semiHidden="1" w:uiPriority="39" w:unhideWhenUsed="1" w:qFormat="1"/>
+    <w:lsdException w:name="Plain Table 1" w:uiPriority="41"/>
+    <w:lsdException w:name="Plain Table 2" w:uiPriority="42"/>
+    <w:lsdException w:name="Plain Table 3" w:uiPriority="43"/>
+    <w:lsdException w:name="Plain Table 4" w:uiPriority="44"/>
+    <w:lsdException w:name="Plain Table 5" w:uiPriority="45"/>
+    <w:lsdException w:name="Grid Table Light" w:uiPriority="40"/>
+    <w:lsdException w:name="Grid Table 1 Light" w:uiPriority="46"/>
+    <w:lsdException w:name="Grid Table 2" w:uiPriority="47"/>
+    <w:lsdException w:name="Grid Table 3" w:uiPriority="48"/>
+    <w:lsdException w:name="Grid Table 4" w:uiPriority="49"/>
+    <w:lsdException w:name="Grid Table 5 Dark" w:uiPriority="50"/>
+    <w:lsdException w:name="Grid Table 6 Colorful" w:uiPriority="51"/>
+    <w:lsdException w:name="Grid Table 7 Colorful" w:uiPriority="52"/>
+    <w:lsdException w:name="Grid Table 1 Light Accent 1" w:uiPriority="46"/>
+    <w:lsdException w:name="Grid Table 2 Accent 1" w:uiPriority="47"/>
+    <w:lsdException w:name="Grid Table 3 Accent 1" w:uiPriority="48"/>
+    <w:lsdException w:name="Grid Table 4 Accent 1" w:uiPriority="49"/>
+    <w:lsdException w:name="Grid Table 5 Dark Accent 1" w:uiPriority="50"/>
+    <w:lsdException w:name="Grid Table 6 Colorful Accent 1" w:uiPriority="51"/>
+    <w:lsdException w:name="Grid Table 7 Colorful Accent 1" w:uiPriority="52"/>
+    <w:lsdException w:name="Grid Table 1 Light Accent 2" w:uiPriority="46"/>
+    <w:lsdException w:name="Grid Table 2 Accent 2" w:uiPriority="47"/>
+    <w:lsdException w:name="Grid Table 3 Accent 2" w:uiPriority="48"/>
+    <w:lsdException w:name="Grid Table 4 Accent 2" w:uiPriority="49"/>
+    <w:lsdException w:name="Grid Table 5 Dark Accent 2" w:uiPriority="50"/>
+    <w:lsdException w:name="Grid Table 6 Colorful Accent 2" w:uiPriority="51"/>
+    <w:lsdException w:name="Grid Table 7 Colorful Accent 2" w:uiPriority="52"/>
+    <w:lsdException w:name="Grid Table 1 Light Accent 3" w:uiPriority="46"/>
+    <w:lsdException w:name="Grid Table 2 Accent 3" w:uiPriority="47"/>
+    <w:lsdException w:name="Grid Table 3 Accent 3" w:uiPriority="48"/>
+    <w:lsdException w:name="Grid Table 4 Accent 3" w:uiPriority="49"/>
+    <w:lsdException w:name="Grid Table 5 Dark Accent 3" w:uiPriority="50"/>
+    <w:lsdException w:name="Grid Table 6 Colorful Accent 3" w:uiPriority="51"/>
+    <w:lsdException w:name="Grid Table 7 Colorful Accent 3" w:uiPriority="52"/>
+    <w:lsdException w:name="Grid Table 1 Light Accent 4" w:uiPriority="46"/>
+    <w:lsdException w:name="Grid Table 2 Accent 4" w:uiPriority="47"/>
+    <w:lsdException w:name="Grid Table 3 Accent 4" w:uiPriority="48"/>
+    <w:lsdException w:name="Grid Table 4 Accent 4" w:uiPriority="49"/>
+    <w:lsdException w:name="Grid Table 5 Dark Accent 4" w:uiPriority="50"/>
+    <w:lsdException w:name="Grid Table 6 Colorful Accent 4" w:uiPriority="51"/>
+    <w:lsdException w:name="Grid Table 7 Colorful Accent 4" w:uiPriority="52"/>
+    <w:lsdException w:name="Grid Table 1 Light Accent 5" w:uiPriority="46"/>
+    <w:lsdException w:name="Grid Table 2 Accent 5" w:uiPriority="47"/>
+    <w:lsdException w:name="Grid Table 3 Accent 5" w:uiPriority="48"/>
+    <w:lsdException w:name="Grid Table 4 Accent 5" w:uiPriority="49"/>
+    <w:lsdException w:name="Grid Table 5 Dark Accent 5" w:uiPriority="50"/>
+    <w:lsdException w:name="Grid Table 6 Colorful Accent 5" w:uiPriority="51"/>
+    <w:lsdException w:name="Grid Table 7 Colorful Accent 5" w:uiPriority="52"/>
+    <w:lsdException w:name="Grid Table 1 Light Accent 6" w:uiPriority="46"/>
+    <w:lsdException w:name="Grid Table 2 Accent 6" w:uiPriority="47"/>
+    <w:lsdException w:name="Grid Table 3 Accent 6" w:uiPriority="48"/>
+    <w:lsdException w:name="Grid Table 4 Accent 6" w:uiPriority="49"/>
+    <w:lsdException w:name="Grid Table 5 Dark Accent 6" w:uiPriority="50"/>
+    <w:lsdException w:name="Grid Table 6 Colorful Accent 6" w:uiPriority="51"/>
+    <w:lsdException w:name="Grid Table 7 Colorful Accent 6" w:uiPriority="52"/>
+    <w:lsdException w:name="List Table 1 Light" w:uiPriority="46"/>
+    <w:lsdException w:name="List Table 2" w:uiPriority="47"/>
+    <w:lsdException w:name="List Table 3" w:uiPriority="48"/>
+    <w:lsdException w:name="List Table 4" w:uiPriority="49"/>
+    <w:lsdException w:name="List Table 5 Dark" w:uiPriority="50"/>
+    <w:lsdException w:name="List Table 6 Colorful" w:uiPriority="51"/>
+    <w:lsdException w:name="List Table 7 Colorful" w:uiPriority="52"/>
+    <w:lsdException w:name="List Table 1 Light Accent 1" w:uiPriority="46"/>
+    <w:lsdException w:name="List Table 2 Accent 1" w:uiPriority="47"/>
+    <w:lsdException w:name="List Table 3 Accent 1" w:uiPriority="48"/>
+    <w:lsdException w:name="List Table 4 Accent 1" w:uiPriority="49"/>
+    <w:lsdException w:name="List Table 5 Dark Accent 1" w:uiPriority="50"/>
+    <w:lsdException w:name="List Table 6 Colorful Accent 1" w:uiPriority="51"/>
+    <w:lsdException w:name="List Table 7 Colorful Accent 1" w:uiPriority="52"/>
+    <w:lsdException w:name="List Table 1 Light Accent 2" w:uiPriority="46"/>
+    <w:lsdException w:name="List Table 2 Accent 2" w:uiPriority="47"/>
+    <w:lsdException w:name="List Table 3 Accent 2" w:uiPriority="48"/>
+    <w:lsdException w:name="List Table 4 Accent 2" w:uiPriority="49"/>
+    <w:lsdException w:name="List Table 5 Dark Accent 2" w:uiPriority="50"/>
+    <w:lsdException w:name="List Table 6 Colorful Accent 2" w:uiPriority="51"/>
+    <w:lsdException w:name="List Table 7 Colorful Accent 2" w:uiPriority="52"/>
+    <w:lsdException w:name="List Table 1 Light Accent 3" w:uiPriority="46"/>
+    <w:lsdException w:name="List Table 2 Accent 3" w:uiPriority="47"/>
+    <w:lsdException w:name="List Table 3 Accent 3" w:uiPriority="48"/>
+    <w:lsdException w:name="List Table 4 Accent 3" w:uiPriority="49"/>
+    <w:lsdException w:name="List Table 5 Dark Accent 3" w:uiPriority="50"/>
+    <w:lsdException w:name="List Table 6 Colorful Accent 3" w:uiPriority="51"/>
+    <w:lsdException w:name="List Table 7 Colorful Accent 3" w:uiPriority="52"/>
+    <w:lsdException w:name="List Table 1 Light Accent 4" w:uiPriority="46"/>
+    <w:lsdException w:name="List Table 2 Accent 4" w:uiPriority="47"/>
+    <w:lsdException w:name="List Table 3 Accent 4" w:uiPriority="48"/>
+    <w:lsdException w:name="List Table 4 Accent 4" w:uiPriority="49"/>
+    <w:lsdException w:name="List Table 5 Dark Accent 4" w:uiPriority="50"/>
+    <w:lsdException w:name="List Table 6 Colorful Accent 4" w:uiPriority="51"/>
+    <w:lsdException w:name="List Table 7 Colorful Accent 4" w:uiPriority="52"/>
+    <w:lsdException w:name="List Table 1 Light Accent 5" w:uiPriority="46"/>
+    <w:lsdException w:name="List Table 2 Accent 5" w:uiPriority="47"/>
+    <w:lsdException w:name="List Table 3 Accent 5" w:uiPriority="48"/>
+    <w:lsdException w:name="List Table 4 Accent 5" w:uiPriority="49"/>
+    <w:lsdException w:name="List Table 5 Dark Accent 5" w:uiPriority="50"/>
+    <w:lsdException w:name="List Table 6 Colorful Accent 5" w:uiPriority="51"/>
+    <w:lsdException w:name="List Table 7 Colorful Accent 5" w:uiPriority="52"/>
+    <w:lsdException w:name="List Table 1 Light Accent 6" w:uiPriority="46"/>
+    <w:lsdException w:name="List Table 2 Accent 6" w:uiPriority="47"/>
+    <w:lsdException w:name="List Table 3 Accent 6" w:uiPriority="48"/>
+    <w:lsdException w:name="List Table 4 Accent 6" w:uiPriority="49"/>
+    <w:lsdException w:name="List Table 5 Dark Accent 6" w:uiPriority="50"/>
+    <w:lsdException w:name="List Table 6 Colorful Accent 6" w:uiPriority="51"/>
+    <w:lsdException w:name="List Table 7 Colorful Accent 6" w:uiPriority="52"/>
+    <w:lsdException w:name="Mention" w:semiHidden="1" w:unhideWhenUsed="1"/>
+    <w:lsdException w:name="Smart Hyperlink" w:semiHidden="1" w:unhideWhenUsed="1"/>
+    <w:lsdException w:name="Hashtag" w:semiHidden="1" w:unhideWhenUsed="1"/>
+    <w:lsdException w:name="Unresolved Mention" w:semiHidden="1" w:unhideWhenUsed="1"/>
+    <w:lsdException w:name="Smart Link" w:semiHidden="1" w:unhideWhenUsed="1"/>
+  </w:latentStyles>
+  <w:style w:type="paragraph" w:default="1" w:styleId="Normal">
+    <w:name w:val="Normal"/>
+    <w:qFormat/>
+  </w:style>
+  <w:style w:type="paragraph" w:styleId="Overskrift1">
+    <w:name w:val="heading 1"/>
+    <w:basedOn w:val="Normal"/>
+    <w:next w:val="Normal"/>
+    <w:link w:val="Overskrift1Tegn"/>
+    <w:uiPriority w:val="9"/>
+    <w:qFormat/>
+    <w:rsid w:val="00235D95"/>
+    <w:pPr>
+      <w:keepNext/>
+      <w:keepLines/>
+      <w:spacing w:before="240"/>
+      <w:outlineLvl w:val="0"/>
+    </w:pPr>
+    <w:rPr>
+      <w:rFonts w:asciiTheme="majorHAnsi" w:eastAsiaTheme="majorEastAsia" w:hAnsiTheme="majorHAnsi" w:cstheme="majorBidi"/>
+      <w:color w:val="2F5496" w:themeColor="accent1" w:themeShade="BF"/>
+      <w:sz w:val="32"/>
+      <w:szCs w:val="32"/>
+    </w:rPr>
+  </w:style>
+  <w:style w:type="character" w:default="1" w:styleId="Standardskriftforavsnitt">
+    <w:name w:val="Default Paragraph Font"/>
+    <w:uiPriority w:val="1"/>
+    <w:semiHidden/>
+    <w:unhideWhenUsed/>
+  </w:style>
+  <w:style w:type="table" w:default="1" w:styleId="Vanligtabell">
+    <w:name w:val="Normal Table"/>
+    <w:uiPriority w:val="99"/>
+    <w:semiHidden/>
+    <w:unhideWhenUsed/>
+    <w:tblPr>
+      <w:tblInd w:w="0" w:type="dxa"/>
+      <w:tblCellMar>
+        <w:top w:w="0" w:type="dxa"/>
+        <w:left w:w="108" w:type="dxa"/>
+        <w:bottom w:w="0" w:type="dxa"/>
+        <w:right w:w="108" w:type="dxa"/>
+      </w:tblCellMar>
+    </w:tblPr>
+  </w:style>
+  <w:style w:type="numbering" w:default="1" w:styleId="Ingenliste">
+    <w:name w:val="No List"/>
+    <w:uiPriority w:val="99"/>
+    <w:semiHidden/>
+    <w:unhideWhenUsed/>
+  </w:style>
+  <w:style w:type="paragraph" w:styleId="Listeavsnitt">
+    <w:name w:val="List Paragraph"/>
+    <w:basedOn w:val="Normal"/>
+    <w:uiPriority w:val="34"/>
+    <w:qFormat/>
+    <w:rsid w:val="00C61599"/>
+    <w:pPr>
+      <w:ind w:left="720"/>
+      <w:contextualSpacing/>
+    </w:pPr>
+  </w:style>
+  <w:style w:type="paragraph" w:styleId="Ingenmellomrom">
+    <w:name w:val="No Spacing"/>
+    <w:link w:val="IngenmellomromTegn"/>
+    <w:uiPriority w:val="1"/>
+    <w:qFormat/>
+    <w:rsid w:val="00235D95"/>
+    <w:rPr>
+      <w:rFonts w:eastAsiaTheme="minorEastAsia"/>
+      <w:sz w:val="22"/>
+      <w:szCs w:val="22"/>
+      <w:lang w:val="en-US"/>
+    </w:rPr>
+  </w:style>
+  <w:style w:type="character" w:customStyle="1" w:styleId="IngenmellomromTegn">
+    <w:name w:val="Ingen mellomrom Tegn"/>
+    <w:basedOn w:val="Standardskriftforavsnitt"/>
+    <w:link w:val="Ingenmellomrom"/>
+    <w:uiPriority w:val="1"/>
+    <w:rsid w:val="00235D95"/>
+    <w:rPr>
+      <w:rFonts w:eastAsiaTheme="minorEastAsia"/>
+      <w:sz w:val="22"/>
+      <w:szCs w:val="22"/>
+      <w:lang w:val="en-US"/>
+    </w:rPr>
+  </w:style>
+  <w:style w:type="paragraph" w:styleId="Topptekst">
+    <w:name w:val="header"/>
+    <w:basedOn w:val="Normal"/>
+    <w:link w:val="TopptekstTegn"/>
+    <w:uiPriority w:val="99"/>
+    <w:unhideWhenUsed/>
+    <w:rsid w:val="00235D95"/>
+    <w:pPr>
+      <w:tabs>
+        <w:tab w:val="center" w:pos="4680"/>
+        <w:tab w:val="right" w:pos="9360"/>
+      </w:tabs>
+    </w:pPr>
+  </w:style>
+  <w:style w:type="character" w:customStyle="1" w:styleId="TopptekstTegn">
+    <w:name w:val="Topptekst Tegn"/>
+    <w:basedOn w:val="Standardskriftforavsnitt"/>
+    <w:link w:val="Topptekst"/>
+    <w:uiPriority w:val="99"/>
+    <w:rsid w:val="00235D95"/>
+  </w:style>
+  <w:style w:type="paragraph" w:styleId="Bunntekst">
+    <w:name w:val="footer"/>
+    <w:basedOn w:val="Normal"/>
+    <w:link w:val="BunntekstTegn"/>
+    <w:uiPriority w:val="99"/>
+    <w:unhideWhenUsed/>
+    <w:rsid w:val="00235D95"/>
+    <w:pPr>
+      <w:tabs>
+        <w:tab w:val="center" w:pos="4680"/>
+        <w:tab w:val="right" w:pos="9360"/>
+      </w:tabs>
+    </w:pPr>
+  </w:style>
+  <w:style w:type="character" w:customStyle="1" w:styleId="BunntekstTegn">
+    <w:name w:val="Bunntekst Tegn"/>
+    <w:basedOn w:val="Standardskriftforavsnitt"/>
+    <w:link w:val="Bunntekst"/>
+    <w:uiPriority w:val="99"/>
+    <w:rsid w:val="00235D95"/>
+  </w:style>
+  <w:style w:type="character" w:customStyle="1" w:styleId="Overskrift1Tegn">
+    <w:name w:val="Overskrift 1 Tegn"/>
+    <w:basedOn w:val="Standardskriftforavsnitt"/>
+    <w:link w:val="Overskrift1"/>
+    <w:uiPriority w:val="9"/>
+    <w:rsid w:val="00235D95"/>
+    <w:rPr>
+      <w:rFonts w:asciiTheme="majorHAnsi" w:eastAsiaTheme="majorEastAsia" w:hAnsiTheme="majorHAnsi" w:cstheme="majorBidi"/>
+      <w:color w:val="2F5496" w:themeColor="accent1" w:themeShade="BF"/>
+      <w:sz w:val="32"/>
+      <w:szCs w:val="32"/>
+    </w:rPr>
+  </w:style>
+  <w:style w:type="paragraph" w:styleId="Overskriftforinnholdsfortegnelse">
+    <w:name w:val="TOC Heading"/>
+    <w:basedOn w:val="Overskrift1"/>
+    <w:next w:val="Normal"/>
+    <w:uiPriority w:val="39"/>
+    <w:unhideWhenUsed/>
+    <w:qFormat/>
+    <w:rsid w:val="00235D95"/>
+    <w:pPr>
+      <w:spacing w:line="259" w:lineRule="auto"/>
+      <w:outlineLvl w:val="9"/>
+    </w:pPr>
+    <w:rPr>
+      <w:lang w:val="en-US"/>
+    </w:rPr>
+  </w:style>
+  <w:style w:type="paragraph" w:styleId="INNH2">
+    <w:name w:val="toc 2"/>
+    <w:basedOn w:val="Normal"/>
+    <w:next w:val="Normal"/>
+    <w:autoRedefine/>
+    <w:uiPriority w:val="39"/>
+    <w:unhideWhenUsed/>
+    <w:rsid w:val="00235D95"/>
+    <w:pPr>
+      <w:spacing w:after="100" w:line="259" w:lineRule="auto"/>
+      <w:ind w:left="220"/>
+    </w:pPr>
+    <w:rPr>
+      <w:rFonts w:eastAsiaTheme="minorEastAsia" w:cs="Times New Roman"/>
+      <w:sz w:val="22"/>
+      <w:szCs w:val="22"/>
+      <w:lang w:val="en-US"/>
+    </w:rPr>
+  </w:style>
+  <w:style w:type="paragraph" w:styleId="INNH1">
+    <w:name w:val="toc 1"/>
+    <w:basedOn w:val="Normal"/>
+    <w:next w:val="Normal"/>
+    <w:autoRedefine/>
+    <w:uiPriority w:val="39"/>
+    <w:unhideWhenUsed/>
+    <w:rsid w:val="00235D95"/>
+    <w:pPr>
+      <w:spacing w:after="100" w:line="259" w:lineRule="auto"/>
+    </w:pPr>
+    <w:rPr>
+      <w:rFonts w:eastAsiaTheme="minorEastAsia" w:cs="Times New Roman"/>
+      <w:sz w:val="22"/>
+      <w:szCs w:val="22"/>
+      <w:lang w:val="en-US"/>
+    </w:rPr>
+  </w:style>
+  <w:style w:type="paragraph" w:styleId="INNH3">
+    <w:name w:val="toc 3"/>
+    <w:basedOn w:val="Normal"/>
+    <w:next w:val="Normal"/>
+    <w:autoRedefine/>
+    <w:uiPriority w:val="39"/>
+    <w:unhideWhenUsed/>
+    <w:rsid w:val="00235D95"/>
+    <w:pPr>
+      <w:spacing w:after="100" w:line="259" w:lineRule="auto"/>
+      <w:ind w:left="440"/>
+    </w:pPr>
+    <w:rPr>
+      <w:rFonts w:eastAsiaTheme="minorEastAsia" w:cs="Times New Roman"/>
+      <w:sz w:val="22"/>
+      <w:szCs w:val="22"/>
+      <w:lang w:val="en-US"/>
+    </w:rPr>
+  </w:style>
+  <w:style w:type="character" w:styleId="Hyperkobling">
+    <w:name w:val="Hyperlink"/>
+    <w:basedOn w:val="Standardskriftforavsnitt"/>
+    <w:uiPriority w:val="99"/>
+    <w:unhideWhenUsed/>
+    <w:rsid w:val="00E92556"/>
+    <w:rPr>
+      <w:color w:val="0563C1" w:themeColor="hyperlink"/>
+      <w:u w:val="single"/>
+    </w:rPr>
+  </w:style>
+  <w:style w:type="character" w:styleId="Ulstomtale">
+    <w:name w:val="Unresolved Mention"/>
+    <w:basedOn w:val="Standardskriftforavsnitt"/>
+    <w:uiPriority w:val="99"/>
+    <w:semiHidden/>
+    <w:unhideWhenUsed/>
+    <w:rsid w:val="00E92556"/>
+    <w:rPr>
+      <w:color w:val="605E5C"/>
+      <w:shd w:val="clear" w:color="auto" w:fill="E1DFDD"/>
+    </w:rPr>
+  </w:style>
+  <w:style w:type="paragraph" w:styleId="Tittel">
+    <w:name w:val="Title"/>
+    <w:basedOn w:val="Normal"/>
+    <w:next w:val="Normal"/>
+    <w:link w:val="TittelTegn"/>
+    <w:uiPriority w:val="10"/>
+    <w:qFormat/>
+    <w:rsid w:val="00E92556"/>
+    <w:pPr>
+      <w:contextualSpacing/>
+    </w:pPr>
+    <w:rPr>
+      <w:rFonts w:asciiTheme="majorHAnsi" w:eastAsiaTheme="majorEastAsia" w:hAnsiTheme="majorHAnsi" w:cstheme="majorBidi"/>
+      <w:spacing w:val="-10"/>
+      <w:kern w:val="28"/>
+      <w:sz w:val="56"/>
+      <w:szCs w:val="56"/>
+    </w:rPr>
+  </w:style>
+  <w:style w:type="character" w:customStyle="1" w:styleId="TittelTegn">
+    <w:name w:val="Tittel Tegn"/>
+    <w:basedOn w:val="Standardskriftforavsnitt"/>
+    <w:link w:val="Tittel"/>
+    <w:uiPriority w:val="10"/>
+    <w:rsid w:val="00E92556"/>
+    <w:rPr>
+      <w:rFonts w:asciiTheme="majorHAnsi" w:eastAsiaTheme="majorEastAsia" w:hAnsiTheme="majorHAnsi" w:cstheme="majorBidi"/>
+      <w:spacing w:val="-10"/>
+      <w:kern w:val="28"/>
+      <w:sz w:val="56"/>
+      <w:szCs w:val="56"/>
+    </w:rPr>
+  </w:style>
+</w:styles>
+</file>
+
+<file path=word/glossary/document.xml><?xml version="1.0" encoding="utf-8"?>
+<w:glossaryDocument xmlns:wpc="http://schemas.microsoft.com/office/word/2010/wordprocessingCanvas" xmlns:cx="http://schemas.microsoft.com/office/drawing/2014/chartex" xmlns:cx1="http://schemas.microsoft.com/office/drawing/2015/9/8/chartex" xmlns:cx2="http://schemas.microsoft.com/office/drawing/2015/10/21/chartex" xmlns:cx3="http://schemas.microsoft.com/office/drawing/2016/5/9/chartex" xmlns:cx4="http://schemas.microsoft.com/office/drawing/2016/5/10/chartex" xmlns:cx5="http://schemas.microsoft.com/office/drawing/2016/5/11/chartex" xmlns:cx6="http://schemas.microsoft.com/office/drawing/2016/5/12/chartex" xmlns:cx7="http://schemas.microsoft.com/office/drawing/2016/5/13/chartex" xmlns:cx8="http://schemas.microsoft.com/office/drawing/2016/5/14/chartex" xmlns:mc="http://schemas.openxmlformats.org/markup-compatibility/2006" xmlns:aink="http://schemas.microsoft.com/office/drawing/2016/ink" xmlns:am3d="http://schemas.microsoft.com/office/drawing/2017/model3d" xmlns:o="urn:schemas-microsoft-com:office:office" xmlns:oel="http://schemas.microsoft.com/office/2019/extlst" xmlns:r="http://schemas.openxmlformats.org/officeDocument/2006/relationships" xmlns:m="http://schemas.openxmlformats.org/officeDocument/2006/math" xmlns:v="urn:schemas-microsoft-com:vml" xmlns:wp14="http://schemas.microsoft.com/office/word/2010/wordprocessingDrawing" xmlns:wp="http://schemas.openxmlformats.org/drawingml/2006/wordprocessingDrawing" xmlns:w10="urn:schemas-microsoft-com:office:word" xmlns:w="http://schemas.openxmlformats.org/wordprocessingml/2006/main" xmlns:w14="http://schemas.microsoft.com/office/word/2010/wordml" xmlns:w15="http://schemas.microsoft.com/office/word/2012/wordml" xmlns:w16cex="http://schemas.microsoft.com/office/word/2018/wordml/cex" xmlns:w16cid="http://schemas.microsoft.com/office/word/2016/wordml/cid" xmlns:w16="http://schemas.microsoft.com/office/word/2018/wordml" xmlns:w16sdtdh="http://schemas.microsoft.com/office/word/2020/wordml/sdtdatahash" xmlns:w16se="http://schemas.microsoft.com/office/word/2015/wordml/symex" xmlns:wpg="http://schemas.microsoft.com/office/word/2010/wordprocessingGroup" xmlns:wpi="http://schemas.microsoft.com/office/word/2010/wordprocessingInk" xmlns:wne="http://schemas.microsoft.com/office/word/2006/wordml" xmlns:wps="http://schemas.microsoft.com/office/word/2010/wordprocessingShape" mc:Ignorable="w14 w15 w16se w16cid w16 w16cex w16sdtdh wp14">
+  <w:docParts>
+    <w:docPart>
+      <w:docPartPr>
+        <w:name w:val="F7034F975A6740C5AFEB6B43AC72EA05"/>
+        <w:category>
+          <w:name w:val="Generelt"/>
+          <w:gallery w:val="placeholder"/>
+        </w:category>
+        <w:types>
+          <w:type w:val="bbPlcHdr"/>
+        </w:types>
+        <w:behaviors>
+          <w:behavior w:val="content"/>
+        </w:behaviors>
+        <w:guid w:val="{9CE41449-F532-444D-AFF5-1359927DEEE0}"/>
+      </w:docPartPr>
+      <w:docPartBody>
+        <w:p>
+          <w:pPr>
+            <w:pStyle w:val="F7034F975A6740C5AFEB6B43AC72EA05"/>
+          </w:pPr>
+          <w:r>
+            <w:rPr>
+              <w:lang w:val="nb-NO"/>
+            </w:rPr>
+            <w:t>Skriv inn kapitteltittel (nivå 1)</w:t>
+          </w:r>
+        </w:p>
+      </w:docPartBody>
+    </w:docPart>
+    <w:docPart>
+      <w:docPartPr>
+        <w:name w:val="632FD9328EB34CEE9E23246BEA8ACFA0"/>
+        <w:category>
+          <w:name w:val="Generelt"/>
+          <w:gallery w:val="placeholder"/>
+        </w:category>
+        <w:types>
+          <w:type w:val="bbPlcHdr"/>
+        </w:types>
+        <w:behaviors>
+          <w:behavior w:val="content"/>
+        </w:behaviors>
+        <w:guid w:val="{0851A102-514D-45D1-8B16-B7D81FBB24F2}"/>
+      </w:docPartPr>
+      <w:docPartBody>
+        <w:p>
+          <w:pPr>
+            <w:pStyle w:val="632FD9328EB34CEE9E23246BEA8ACFA0"/>
+          </w:pPr>
+          <w:r>
+            <w:rPr>
+              <w:lang w:val="nb-NO"/>
+            </w:rPr>
+            <w:t>Skriv inn kapitteltittel (nivå 2)</w:t>
+          </w:r>
+        </w:p>
+      </w:docPartBody>
+    </w:docPart>
+    <w:docPart>
+      <w:docPartPr>
+        <w:name w:val="00C30D191F36455487DE402E9E2295C9"/>
+        <w:category>
+          <w:name w:val="Generelt"/>
+          <w:gallery w:val="placeholder"/>
+        </w:category>
+        <w:types>
+          <w:type w:val="bbPlcHdr"/>
+        </w:types>
+        <w:behaviors>
+          <w:behavior w:val="content"/>
+        </w:behaviors>
+        <w:guid w:val="{746586F7-9F8D-4677-B229-4605A282134E}"/>
+      </w:docPartPr>
+      <w:docPartBody>
+        <w:p>
+          <w:pPr>
+            <w:pStyle w:val="00C30D191F36455487DE402E9E2295C9"/>
+          </w:pPr>
+          <w:r>
+            <w:rPr>
+              <w:lang w:val="nb-NO"/>
+            </w:rPr>
+            <w:t>Skriv inn kapitteltittel (nivå 3)</w:t>
+          </w:r>
+        </w:p>
+      </w:docPartBody>
+    </w:docPart>
+  </w:docParts>
+</w:glossaryDocument>
+</file>
+
+<file path=word/glossary/fontTable.xml><?xml version="1.0" encoding="utf-8"?>
+<w:fonts xmlns:mc="http://schemas.openxmlformats.org/markup-compatibility/2006" xmlns:r="http://schemas.openxmlformats.org/officeDocument/2006/relationships" xmlns:w="http://schemas.openxmlformats.org/wordprocessingml/2006/main" xmlns:w14="http://schemas.microsoft.com/office/word/2010/wordml" xmlns:w15="http://schemas.microsoft.com/office/word/2012/wordml" xmlns:w16cex="http://schemas.microsoft.com/office/word/2018/wordml/cex" xmlns:w16cid="http://schemas.microsoft.com/office/word/2016/wordml/cid" xmlns:w16="http://schemas.microsoft.com/office/word/2018/wordml" xmlns:w16sdtdh="http://schemas.microsoft.com/office/word/2020/wordml/sdtdatahash" xmlns:w16se="http://schemas.microsoft.com/office/word/2015/wordml/symex" mc:Ignorable="w14 w15 w16se w16cid w16 w16cex w16sdtdh">
+  <w:font w:name="Times New Roman">
+    <w:panose1 w:val="02020603050405020304"/>
+    <w:charset w:val="00"/>
+    <w:family w:val="roman"/>
+    <w:pitch w:val="variable"/>
+    <w:sig w:usb0="E0002EFF" w:usb1="C000785B" w:usb2="00000009" w:usb3="00000000" w:csb0="000001FF" w:csb1="00000000"/>
+  </w:font>
+  <w:font w:name="Courier New">
+    <w:panose1 w:val="02070309020205020404"/>
+    <w:charset w:val="00"/>
+    <w:family w:val="modern"/>
+    <w:pitch w:val="fixed"/>
+    <w:sig w:usb0="E0002EFF" w:usb1="C0007843" w:usb2="00000009" w:usb3="00000000" w:csb0="000001FF" w:csb1="00000000"/>
+  </w:font>
+  <w:font w:name="Wingdings">
+    <w:panose1 w:val="05000000000000000000"/>
+    <w:charset w:val="02"/>
+    <w:family w:val="auto"/>
+    <w:pitch w:val="variable"/>
+    <w:sig w:usb0="00000000" w:usb1="10000000" w:usb2="00000000" w:usb3="00000000" w:csb0="80000000" w:csb1="00000000"/>
+  </w:font>
+  <w:font w:name="Symbol">
+    <w:panose1 w:val="05050102010706020507"/>
+    <w:charset w:val="02"/>
+    <w:family w:val="roman"/>
+    <w:pitch w:val="variable"/>
+    <w:sig w:usb0="00000000" w:usb1="10000000" w:usb2="00000000" w:usb3="00000000" w:csb0="80000000" w:csb1="00000000"/>
+  </w:font>
+  <w:font w:name="Calibri">
+    <w:panose1 w:val="020F0502020204030204"/>
+    <w:charset w:val="00"/>
+    <w:family w:val="swiss"/>
+    <w:pitch w:val="variable"/>
+    <w:sig w:usb0="E4002EFF" w:usb1="C000247B" w:usb2="00000009" w:usb3="00000000" w:csb0="000001FF" w:csb1="00000000"/>
+  </w:font>
+  <w:font w:name="Calibri Light">
+    <w:panose1 w:val="020F0302020204030204"/>
+    <w:charset w:val="00"/>
+    <w:family w:val="swiss"/>
+    <w:pitch w:val="variable"/>
+    <w:sig w:usb0="E4002EFF" w:usb1="C000247B" w:usb2="00000009" w:usb3="00000000" w:csb0="000001FF" w:csb1="00000000"/>
+  </w:font>
+  <w:font w:name="Arial">
+    <w:panose1 w:val="020B0604020202020204"/>
+    <w:charset w:val="00"/>
+    <w:family w:val="swiss"/>
+    <w:pitch w:val="variable"/>
+    <w:sig w:usb0="E0002EFF" w:usb1="C000785B" w:usb2="00000009" w:usb3="00000000" w:csb0="000001FF" w:csb1="00000000"/>
+  </w:font>
+</w:fonts>
+</file>
+
+<file path=word/glossary/settings.xml><?xml version="1.0" encoding="utf-8"?>
+<w:settings xmlns:mc="http://schemas.openxmlformats.org/markup-compatibility/2006" xmlns:o="urn:schemas-microsoft-com:office:office" xmlns:r="http://schemas.openxmlformats.org/officeDocument/2006/relationships" xmlns:m="http://schemas.openxmlformats.org/officeDocument/2006/math" xmlns:v="urn:schemas-microsoft-com:vml" xmlns:w10="urn:schemas-microsoft-com:office:word" xmlns:w="http://schemas.openxmlformats.org/wordprocessingml/2006/main" xmlns:w14="http://schemas.microsoft.com/office/word/2010/wordml" xmlns:w15="http://schemas.microsoft.com/office/word/2012/wordml" xmlns:w16cex="http://schemas.microsoft.com/office/word/2018/wordml/cex" xmlns:w16cid="http://schemas.microsoft.com/office/word/2016/wordml/cid" xmlns:w16="http://schemas.microsoft.com/office/word/2018/wordml" xmlns:w16sdtdh="http://schemas.microsoft.com/office/word/2020/wordml/sdtdatahash" xmlns:w16se="http://schemas.microsoft.com/office/word/2015/wordml/symex" xmlns:sl="http://schemas.openxmlformats.org/schemaLibrary/2006/main" mc:Ignorable="w14 w15 w16se w16cid w16 w16cex w16sdtdh">
+  <w:view w:val="normal"/>
+  <w:defaultTabStop w:val="720"/>
+  <w:characterSpacingControl w:val="doNotCompress"/>
+  <w:compat>
+    <w:useFELayout/>
+    <w:compatSetting w:name="compatibilityMode" w:uri="http://schemas.microsoft.com/office/word" w:val="15"/>
+    <w:compatSetting w:name="overrideTableStyleFontSizeAndJustification" w:uri="http://schemas.microsoft.com/office/word" w:val="1"/>
+    <w:compatSetting w:name="enableOpenTypeFeatures" w:uri="http://schemas.microsoft.com/office/word" w:val="1"/>
+    <w:compatSetting w:name="doNotFlipMirrorIndents" w:uri="http://schemas.microsoft.com/office/word" w:val="1"/>
+    <w:compatSetting w:name="differentiateMultirowTableHeaders" w:uri="http://schemas.microsoft.com/office/word" w:val="1"/>
+    <w:compatSetting w:name="useWord2013TrackBottomHyphenation" w:uri="http://schemas.microsoft.com/office/word" w:val="0"/>
+  </w:compat>
+  <w:rsids>
+    <w:rsidRoot w:val="00F31273"/>
+    <w:rsid w:val="00CD36DC"/>
+    <w:rsid w:val="00F31273"/>
+  </w:rsids>
+  <m:mathPr>
+    <m:mathFont m:val="Cambria Math"/>
+    <m:brkBin m:val="before"/>
+    <m:brkBinSub m:val="--"/>
+    <m:smallFrac m:val="0"/>
+    <m:dispDef/>
+    <m:lMargin m:val="0"/>
+    <m:rMargin m:val="0"/>
+    <m:defJc m:val="centerGroup"/>
+    <m:wrapIndent m:val="1440"/>
+    <m:intLim m:val="subSup"/>
+    <m:naryLim m:val="undOvr"/>
+  </m:mathPr>
+  <w:themeFontLang w:val="en-US"/>
+  <w:clrSchemeMapping w:bg1="light1" w:t1="dark1" w:bg2="light2" w:t2="dark2" w:accent1="accent1" w:accent2="accent2" w:accent3="accent3" w:accent4="accent4" w:accent5="accent5" w:accent6="accent6" w:hyperlink="hyperlink" w:followedHyperlink="followedHyperlink"/>
+  <w:decimalSymbol w:val=","/>
+  <w:listSeparator w:val=";"/>
+  <w15:chartTrackingRefBased/>
+</w:settings>
+</file>
+
+<file path=word/glossary/styles.xml><?xml version="1.0" encoding="utf-8"?>
+<w:styles xmlns:mc="http://schemas.openxmlformats.org/markup-compatibility/2006" xmlns:r="http://schemas.openxmlformats.org/officeDocument/2006/relationships" xmlns:w="http://schemas.openxmlformats.org/wordprocessingml/2006/main" xmlns:w14="http://schemas.microsoft.com/office/word/2010/wordml" xmlns:w15="http://schemas.microsoft.com/office/word/2012/wordml" xmlns:w16cex="http://schemas.microsoft.com/office/word/2018/wordml/cex" xmlns:w16cid="http://schemas.microsoft.com/office/word/2016/wordml/cid" xmlns:w16="http://schemas.microsoft.com/office/word/2018/wordml" xmlns:w16sdtdh="http://schemas.microsoft.com/office/word/2020/wordml/sdtdatahash" xmlns:w16se="http://schemas.microsoft.com/office/word/2015/wordml/symex" mc:Ignorable="w14 w15 w16se w16cid w16 w16cex w16sdtdh">
+  <w:docDefaults>
+    <w:rPrDefault>
+      <w:rPr>
+        <w:rFonts w:asciiTheme="minorHAnsi" w:eastAsiaTheme="minorEastAsia" w:hAnsiTheme="minorHAnsi" w:cstheme="minorBidi"/>
+        <w:sz w:val="22"/>
+        <w:szCs w:val="22"/>
+        <w:lang w:val="en-US" w:eastAsia="en-US" w:bidi="ar-SA"/>
+      </w:rPr>
+    </w:rPrDefault>
+    <w:pPrDefault>
+      <w:pPr>
+        <w:spacing w:after="160" w:line="259" w:lineRule="auto"/>
+      </w:pPr>
+    </w:pPrDefault>
   </w:docDefaults>
   <w:latentStyles w:defLockedState="0" w:defUIPriority="99" w:defSemiHidden="0" w:defUnhideWhenUsed="0" w:defQFormat="0" w:count="376">
     <w:lsdException w:name="Normal" w:uiPriority="0" w:qFormat="1"/>
@@ -1386,18 +3535,26 @@
     <w:semiHidden/>
     <w:unhideWhenUsed/>
   </w:style>
-  <w:style w:type="paragraph" w:styleId="Listeavsnitt">
-    <w:name w:val="List Paragraph"/>
-    <w:basedOn w:val="Normal"/>
-    <w:uiPriority w:val="34"/>
-    <w:qFormat/>
-    <w:rsid w:val="00C61599"/>
-    <w:pPr>
-      <w:ind w:left="720"/>
-      <w:contextualSpacing/>
-    </w:pPr>
+  <w:style w:type="paragraph" w:customStyle="1" w:styleId="F7034F975A6740C5AFEB6B43AC72EA05">
+    <w:name w:val="F7034F975A6740C5AFEB6B43AC72EA05"/>
+    <w:rsid w:val="00F31273"/>
+  </w:style>
+  <w:style w:type="paragraph" w:customStyle="1" w:styleId="632FD9328EB34CEE9E23246BEA8ACFA0">
+    <w:name w:val="632FD9328EB34CEE9E23246BEA8ACFA0"/>
+    <w:rsid w:val="00F31273"/>
+  </w:style>
+  <w:style w:type="paragraph" w:customStyle="1" w:styleId="00C30D191F36455487DE402E9E2295C9">
+    <w:name w:val="00C30D191F36455487DE402E9E2295C9"/>
+    <w:rsid w:val="00F31273"/>
   </w:style>
 </w:styles>
+</file>
+
+<file path=word/glossary/webSettings.xml><?xml version="1.0" encoding="utf-8"?>
+<w:webSettings xmlns:mc="http://schemas.openxmlformats.org/markup-compatibility/2006" xmlns:r="http://schemas.openxmlformats.org/officeDocument/2006/relationships" xmlns:w="http://schemas.openxmlformats.org/wordprocessingml/2006/main" xmlns:w14="http://schemas.microsoft.com/office/word/2010/wordml" xmlns:w15="http://schemas.microsoft.com/office/word/2012/wordml" xmlns:w16cex="http://schemas.microsoft.com/office/word/2018/wordml/cex" xmlns:w16cid="http://schemas.microsoft.com/office/word/2016/wordml/cid" xmlns:w16="http://schemas.microsoft.com/office/word/2018/wordml" xmlns:w16sdtdh="http://schemas.microsoft.com/office/word/2020/wordml/sdtdatahash" xmlns:w16se="http://schemas.microsoft.com/office/word/2015/wordml/symex" mc:Ignorable="w14 w15 w16se w16cid w16 w16cex w16sdtdh">
+  <w:optimizeForBrowser/>
+  <w:allowPNG/>
+</w:webSettings>
 </file>
 
 <file path=word/theme/theme1.xml><?xml version="1.0" encoding="utf-8"?>
@@ -1693,4 +3850,16 @@
     </a:ext>
   </a:extLst>
 </a:theme>
+</file>
+
+<file path=customXml/item1.xml><?xml version="1.0" encoding="utf-8"?>
+<b:Sources xmlns:b="http://schemas.openxmlformats.org/officeDocument/2006/bibliography" xmlns="http://schemas.openxmlformats.org/officeDocument/2006/bibliography" SelectedStyle="\APASixthEditionOfficeOnline.xsl" StyleName="APA" Version="6"/>
+</file>
+
+<file path=customXml/itemProps1.xml><?xml version="1.0" encoding="utf-8"?>
+<ds:datastoreItem xmlns:ds="http://schemas.openxmlformats.org/officeDocument/2006/customXml" ds:itemID="{1D010CF0-46D3-45A5-8362-5E16C736DC7B}">
+  <ds:schemaRefs>
+    <ds:schemaRef ds:uri="http://schemas.openxmlformats.org/officeDocument/2006/bibliography"/>
+  </ds:schemaRefs>
+</ds:datastoreItem>
 </file>
</xml_diff>

<commit_message>
Update Abdala, lo til en del
</commit_message>
<xml_diff>
--- a/Prosjekt Dok.docx
+++ b/Prosjekt Dok.docx
@@ -10,6 +10,7 @@
           <w:docPartUnique/>
         </w:docPartObj>
       </w:sdtPr>
+      <w:sdtEndPr/>
       <w:sdtContent>
         <w:p>
           <w:r>
@@ -134,6 +135,7 @@
                                     <w:dataBinding w:prefixMappings="xmlns:ns0='http://purl.org/dc/elements/1.1/' xmlns:ns1='http://schemas.openxmlformats.org/package/2006/metadata/core-properties' " w:xpath="/ns1:coreProperties[1]/ns0:creator[1]" w:storeItemID="{6C3C8BC8-F283-45AE-878A-BAB7291924A1}"/>
                                     <w:text/>
                                   </w:sdtPr>
+                                  <w:sdtEndPr/>
                                   <w:sdtContent>
                                     <w:p>
                                       <w:pPr>
@@ -186,7 +188,43 @@
                                           <w:sz w:val="32"/>
                                           <w:szCs w:val="32"/>
                                         </w:rPr>
-                                        <w:t xml:space="preserve">, Yunus Øzdemir, Ridwan </w:t>
+                                        <w:t xml:space="preserve">, </w:t>
+                                      </w:r>
+                                      <w:proofErr w:type="spellStart"/>
+                                      <w:r>
+                                        <w:rPr>
+                                          <w:color w:val="FFFFFF" w:themeColor="background1"/>
+                                          <w:sz w:val="32"/>
+                                          <w:szCs w:val="32"/>
+                                        </w:rPr>
+                                        <w:t>Yunus</w:t>
+                                      </w:r>
+                                      <w:proofErr w:type="spellEnd"/>
+                                      <w:r>
+                                        <w:rPr>
+                                          <w:color w:val="FFFFFF" w:themeColor="background1"/>
+                                          <w:sz w:val="32"/>
+                                          <w:szCs w:val="32"/>
+                                        </w:rPr>
+                                        <w:t xml:space="preserve"> </w:t>
+                                      </w:r>
+                                      <w:proofErr w:type="spellStart"/>
+                                      <w:r>
+                                        <w:rPr>
+                                          <w:color w:val="FFFFFF" w:themeColor="background1"/>
+                                          <w:sz w:val="32"/>
+                                          <w:szCs w:val="32"/>
+                                        </w:rPr>
+                                        <w:t>Øzdemir</w:t>
+                                      </w:r>
+                                      <w:proofErr w:type="spellEnd"/>
+                                      <w:r>
+                                        <w:rPr>
+                                          <w:color w:val="FFFFFF" w:themeColor="background1"/>
+                                          <w:sz w:val="32"/>
+                                          <w:szCs w:val="32"/>
+                                        </w:rPr>
+                                        <w:t xml:space="preserve">, Ridwan </w:t>
                                       </w:r>
                                       <w:proofErr w:type="spellStart"/>
                                       <w:r>
@@ -293,6 +331,7 @@
                                     <w:dataBinding w:prefixMappings="xmlns:ns0='http://purl.org/dc/elements/1.1/' xmlns:ns1='http://schemas.openxmlformats.org/package/2006/metadata/core-properties' " w:xpath="/ns1:coreProperties[1]/ns0:title[1]" w:storeItemID="{6C3C8BC8-F283-45AE-878A-BAB7291924A1}"/>
                                     <w:text/>
                                   </w:sdtPr>
+                                  <w:sdtEndPr/>
                                   <w:sdtContent>
                                     <w:p>
                                       <w:pPr>
@@ -335,6 +374,7 @@
                                     <w:dataBinding w:prefixMappings="xmlns:ns0='http://purl.org/dc/elements/1.1/' xmlns:ns1='http://schemas.openxmlformats.org/package/2006/metadata/core-properties' " w:xpath="/ns1:coreProperties[1]/ns0:subject[1]" w:storeItemID="{6C3C8BC8-F283-45AE-878A-BAB7291924A1}"/>
                                     <w:text/>
                                   </w:sdtPr>
+                                  <w:sdtEndPr/>
                                   <w:sdtContent>
                                     <w:p>
                                       <w:pPr>
@@ -659,7 +699,7 @@
               <w:noProof/>
               <w:sz w:val="22"/>
               <w:szCs w:val="22"/>
-              <w:lang w:val="en-US"/>
+              <w:lang w:eastAsia="nb-NO"/>
             </w:rPr>
           </w:pPr>
           <w:r>
@@ -679,7 +719,7 @@
             </w:rPr>
             <w:fldChar w:fldCharType="separate"/>
           </w:r>
-          <w:hyperlink w:anchor="_Toc120315194" w:history="1">
+          <w:hyperlink w:anchor="_Toc120373655" w:history="1">
             <w:r>
               <w:rPr>
                 <w:rStyle w:val="Hyperkobling"/>
@@ -706,7 +746,7 @@
                 <w:noProof/>
                 <w:webHidden/>
               </w:rPr>
-              <w:instrText xml:space="preserve"> PAGEREF _Toc120315194 \h </w:instrText>
+              <w:instrText xml:space="preserve"> PAGEREF _Toc120373655 \h </w:instrText>
             </w:r>
             <w:r>
               <w:rPr>
@@ -751,10 +791,10 @@
               <w:noProof/>
               <w:sz w:val="22"/>
               <w:szCs w:val="22"/>
-              <w:lang w:val="en-US"/>
+              <w:lang w:eastAsia="nb-NO"/>
             </w:rPr>
           </w:pPr>
-          <w:hyperlink w:anchor="_Toc120315195" w:history="1">
+          <w:hyperlink w:anchor="_Toc120373656" w:history="1">
             <w:r>
               <w:rPr>
                 <w:rStyle w:val="Hyperkobling"/>
@@ -781,7 +821,7 @@
                 <w:noProof/>
                 <w:webHidden/>
               </w:rPr>
-              <w:instrText xml:space="preserve"> PAGEREF _Toc120315195 \h </w:instrText>
+              <w:instrText xml:space="preserve"> PAGEREF _Toc120373656 \h </w:instrText>
             </w:r>
             <w:r>
               <w:rPr>
@@ -826,10 +866,10 @@
               <w:noProof/>
               <w:sz w:val="22"/>
               <w:szCs w:val="22"/>
-              <w:lang w:val="en-US"/>
+              <w:lang w:eastAsia="nb-NO"/>
             </w:rPr>
           </w:pPr>
-          <w:hyperlink w:anchor="_Toc120315196" w:history="1">
+          <w:hyperlink w:anchor="_Toc120373657" w:history="1">
             <w:r>
               <w:rPr>
                 <w:rStyle w:val="Hyperkobling"/>
@@ -856,7 +896,7 @@
                 <w:noProof/>
                 <w:webHidden/>
               </w:rPr>
-              <w:instrText xml:space="preserve"> PAGEREF _Toc120315196 \h </w:instrText>
+              <w:instrText xml:space="preserve"> PAGEREF _Toc120373657 \h </w:instrText>
             </w:r>
             <w:r>
               <w:rPr>
@@ -899,10 +939,10 @@
               <w:noProof/>
               <w:sz w:val="22"/>
               <w:szCs w:val="22"/>
-              <w:lang w:val="en-US"/>
+              <w:lang w:eastAsia="nb-NO"/>
             </w:rPr>
           </w:pPr>
-          <w:hyperlink w:anchor="_Toc120315197" w:history="1">
+          <w:hyperlink w:anchor="_Toc120373658" w:history="1">
             <w:r>
               <w:rPr>
                 <w:rStyle w:val="Hyperkobling"/>
@@ -929,7 +969,7 @@
                 <w:noProof/>
                 <w:webHidden/>
               </w:rPr>
-              <w:instrText xml:space="preserve"> PAGEREF _Toc120315197 \h </w:instrText>
+              <w:instrText xml:space="preserve"> PAGEREF _Toc120373658 \h </w:instrText>
             </w:r>
             <w:r>
               <w:rPr>
@@ -972,10 +1012,10 @@
               <w:noProof/>
               <w:sz w:val="22"/>
               <w:szCs w:val="22"/>
-              <w:lang w:val="en-US"/>
+              <w:lang w:eastAsia="nb-NO"/>
             </w:rPr>
           </w:pPr>
-          <w:hyperlink w:anchor="_Toc120315198" w:history="1">
+          <w:hyperlink w:anchor="_Toc120373659" w:history="1">
             <w:r>
               <w:rPr>
                 <w:rStyle w:val="Hyperkobling"/>
@@ -1002,7 +1042,7 @@
                 <w:noProof/>
                 <w:webHidden/>
               </w:rPr>
-              <w:instrText xml:space="preserve"> PAGEREF _Toc120315198 \h </w:instrText>
+              <w:instrText xml:space="preserve"> PAGEREF _Toc120373659 \h </w:instrText>
             </w:r>
             <w:r>
               <w:rPr>
@@ -1045,10 +1085,10 @@
               <w:noProof/>
               <w:sz w:val="22"/>
               <w:szCs w:val="22"/>
-              <w:lang w:val="en-US"/>
+              <w:lang w:eastAsia="nb-NO"/>
             </w:rPr>
           </w:pPr>
-          <w:hyperlink w:anchor="_Toc120315199" w:history="1">
+          <w:hyperlink w:anchor="_Toc120373660" w:history="1">
             <w:r>
               <w:rPr>
                 <w:rStyle w:val="Hyperkobling"/>
@@ -1075,7 +1115,7 @@
                 <w:noProof/>
                 <w:webHidden/>
               </w:rPr>
-              <w:instrText xml:space="preserve"> PAGEREF _Toc120315199 \h </w:instrText>
+              <w:instrText xml:space="preserve"> PAGEREF _Toc120373660 \h </w:instrText>
             </w:r>
             <w:r>
               <w:rPr>
@@ -1118,10 +1158,10 @@
               <w:noProof/>
               <w:sz w:val="22"/>
               <w:szCs w:val="22"/>
-              <w:lang w:val="en-US"/>
+              <w:lang w:eastAsia="nb-NO"/>
             </w:rPr>
           </w:pPr>
-          <w:hyperlink w:anchor="_Toc120315200" w:history="1">
+          <w:hyperlink w:anchor="_Toc120373661" w:history="1">
             <w:r>
               <w:rPr>
                 <w:rStyle w:val="Hyperkobling"/>
@@ -1148,7 +1188,7 @@
                 <w:noProof/>
                 <w:webHidden/>
               </w:rPr>
-              <w:instrText xml:space="preserve"> PAGEREF _Toc120315200 \h </w:instrText>
+              <w:instrText xml:space="preserve"> PAGEREF _Toc120373661 \h </w:instrText>
             </w:r>
             <w:r>
               <w:rPr>
@@ -1191,10 +1231,10 @@
               <w:noProof/>
               <w:sz w:val="22"/>
               <w:szCs w:val="22"/>
-              <w:lang w:val="en-US"/>
+              <w:lang w:eastAsia="nb-NO"/>
             </w:rPr>
           </w:pPr>
-          <w:hyperlink w:anchor="_Toc120315201" w:history="1">
+          <w:hyperlink w:anchor="_Toc120373662" w:history="1">
             <w:r>
               <w:rPr>
                 <w:rStyle w:val="Hyperkobling"/>
@@ -1221,7 +1261,7 @@
                 <w:noProof/>
                 <w:webHidden/>
               </w:rPr>
-              <w:instrText xml:space="preserve"> PAGEREF _Toc120315201 \h </w:instrText>
+              <w:instrText xml:space="preserve"> PAGEREF _Toc120373662 \h </w:instrText>
             </w:r>
             <w:r>
               <w:rPr>
@@ -1266,10 +1306,10 @@
               <w:noProof/>
               <w:sz w:val="22"/>
               <w:szCs w:val="22"/>
-              <w:lang w:val="en-US"/>
+              <w:lang w:eastAsia="nb-NO"/>
             </w:rPr>
           </w:pPr>
-          <w:hyperlink w:anchor="_Toc120315202" w:history="1">
+          <w:hyperlink w:anchor="_Toc120373663" w:history="1">
             <w:r>
               <w:rPr>
                 <w:rStyle w:val="Hyperkobling"/>
@@ -1297,7 +1337,7 @@
                 <w:noProof/>
                 <w:webHidden/>
               </w:rPr>
-              <w:instrText xml:space="preserve"> PAGEREF _Toc120315202 \h </w:instrText>
+              <w:instrText xml:space="preserve"> PAGEREF _Toc120373663 \h </w:instrText>
             </w:r>
             <w:r>
               <w:rPr>
@@ -1342,10 +1382,10 @@
               <w:noProof/>
               <w:sz w:val="22"/>
               <w:szCs w:val="22"/>
-              <w:lang w:val="en-US"/>
+              <w:lang w:eastAsia="nb-NO"/>
             </w:rPr>
           </w:pPr>
-          <w:hyperlink w:anchor="_Toc120315203" w:history="1">
+          <w:hyperlink w:anchor="_Toc120373664" w:history="1">
             <w:r>
               <w:rPr>
                 <w:rStyle w:val="Hyperkobling"/>
@@ -1372,7 +1412,7 @@
                 <w:noProof/>
                 <w:webHidden/>
               </w:rPr>
-              <w:instrText xml:space="preserve"> PAGEREF _Toc120315203 \h </w:instrText>
+              <w:instrText xml:space="preserve"> PAGEREF _Toc120373664 \h </w:instrText>
             </w:r>
             <w:r>
               <w:rPr>
@@ -1415,10 +1455,10 @@
               <w:noProof/>
               <w:sz w:val="22"/>
               <w:szCs w:val="22"/>
-              <w:lang w:val="en-US"/>
+              <w:lang w:eastAsia="nb-NO"/>
             </w:rPr>
           </w:pPr>
-          <w:hyperlink w:anchor="_Toc120315204" w:history="1">
+          <w:hyperlink w:anchor="_Toc120373665" w:history="1">
             <w:r>
               <w:rPr>
                 <w:rStyle w:val="Hyperkobling"/>
@@ -1446,7 +1486,7 @@
                 <w:noProof/>
                 <w:webHidden/>
               </w:rPr>
-              <w:instrText xml:space="preserve"> PAGEREF _Toc120315204 \h </w:instrText>
+              <w:instrText xml:space="preserve"> PAGEREF _Toc120373665 \h </w:instrText>
             </w:r>
             <w:r>
               <w:rPr>
@@ -1491,10 +1531,10 @@
               <w:noProof/>
               <w:sz w:val="22"/>
               <w:szCs w:val="22"/>
-              <w:lang w:val="en-US"/>
+              <w:lang w:eastAsia="nb-NO"/>
             </w:rPr>
           </w:pPr>
-          <w:hyperlink w:anchor="_Toc120315205" w:history="1">
+          <w:hyperlink w:anchor="_Toc120373666" w:history="1">
             <w:r>
               <w:rPr>
                 <w:rStyle w:val="Hyperkobling"/>
@@ -1521,7 +1561,7 @@
                 <w:noProof/>
                 <w:webHidden/>
               </w:rPr>
-              <w:instrText xml:space="preserve"> PAGEREF _Toc120315205 \h </w:instrText>
+              <w:instrText xml:space="preserve"> PAGEREF _Toc120373666 \h </w:instrText>
             </w:r>
             <w:r>
               <w:rPr>
@@ -1564,10 +1604,10 @@
               <w:noProof/>
               <w:sz w:val="22"/>
               <w:szCs w:val="22"/>
-              <w:lang w:val="en-US"/>
+              <w:lang w:eastAsia="nb-NO"/>
             </w:rPr>
           </w:pPr>
-          <w:hyperlink w:anchor="_Toc120315206" w:history="1">
+          <w:hyperlink w:anchor="_Toc120373667" w:history="1">
             <w:r>
               <w:rPr>
                 <w:rStyle w:val="Hyperkobling"/>
@@ -1594,7 +1634,7 @@
                 <w:noProof/>
                 <w:webHidden/>
               </w:rPr>
-              <w:instrText xml:space="preserve"> PAGEREF _Toc120315206 \h </w:instrText>
+              <w:instrText xml:space="preserve"> PAGEREF _Toc120373667 \h </w:instrText>
             </w:r>
             <w:r>
               <w:rPr>
@@ -1638,10 +1678,10 @@
               <w:noProof/>
               <w:sz w:val="22"/>
               <w:szCs w:val="22"/>
-              <w:lang w:val="en-US"/>
+              <w:lang w:eastAsia="nb-NO"/>
             </w:rPr>
           </w:pPr>
-          <w:hyperlink w:anchor="_Toc120315207" w:history="1">
+          <w:hyperlink w:anchor="_Toc120373668" w:history="1">
             <w:r>
               <w:rPr>
                 <w:rStyle w:val="Hyperkobling"/>
@@ -1668,7 +1708,7 @@
                 <w:noProof/>
                 <w:webHidden/>
               </w:rPr>
-              <w:instrText xml:space="preserve"> PAGEREF _Toc120315207 \h </w:instrText>
+              <w:instrText xml:space="preserve"> PAGEREF _Toc120373668 \h </w:instrText>
             </w:r>
             <w:r>
               <w:rPr>
@@ -1712,10 +1752,10 @@
               <w:noProof/>
               <w:sz w:val="22"/>
               <w:szCs w:val="22"/>
-              <w:lang w:val="en-US"/>
+              <w:lang w:eastAsia="nb-NO"/>
             </w:rPr>
           </w:pPr>
-          <w:hyperlink w:anchor="_Toc120315208" w:history="1">
+          <w:hyperlink w:anchor="_Toc120373669" w:history="1">
             <w:r>
               <w:rPr>
                 <w:rStyle w:val="Hyperkobling"/>
@@ -1742,7 +1782,7 @@
                 <w:noProof/>
                 <w:webHidden/>
               </w:rPr>
-              <w:instrText xml:space="preserve"> PAGEREF _Toc120315208 \h </w:instrText>
+              <w:instrText xml:space="preserve"> PAGEREF _Toc120373669 \h </w:instrText>
             </w:r>
             <w:r>
               <w:rPr>
@@ -1787,10 +1827,10 @@
               <w:noProof/>
               <w:sz w:val="22"/>
               <w:szCs w:val="22"/>
-              <w:lang w:val="en-US"/>
+              <w:lang w:eastAsia="nb-NO"/>
             </w:rPr>
           </w:pPr>
-          <w:hyperlink w:anchor="_Toc120315209" w:history="1">
+          <w:hyperlink w:anchor="_Toc120373670" w:history="1">
             <w:r>
               <w:rPr>
                 <w:rStyle w:val="Hyperkobling"/>
@@ -1817,7 +1857,7 @@
                 <w:noProof/>
                 <w:webHidden/>
               </w:rPr>
-              <w:instrText xml:space="preserve"> PAGEREF _Toc120315209 \h </w:instrText>
+              <w:instrText xml:space="preserve"> PAGEREF _Toc120373670 \h </w:instrText>
             </w:r>
             <w:r>
               <w:rPr>
@@ -1860,10 +1900,10 @@
               <w:noProof/>
               <w:sz w:val="22"/>
               <w:szCs w:val="22"/>
-              <w:lang w:val="en-US"/>
+              <w:lang w:eastAsia="nb-NO"/>
             </w:rPr>
           </w:pPr>
-          <w:hyperlink w:anchor="_Toc120315210" w:history="1">
+          <w:hyperlink w:anchor="_Toc120373671" w:history="1">
             <w:r>
               <w:rPr>
                 <w:rStyle w:val="Hyperkobling"/>
@@ -1890,7 +1930,7 @@
                 <w:noProof/>
                 <w:webHidden/>
               </w:rPr>
-              <w:instrText xml:space="preserve"> PAGEREF _Toc120315210 \h </w:instrText>
+              <w:instrText xml:space="preserve"> PAGEREF _Toc120373671 \h </w:instrText>
             </w:r>
             <w:r>
               <w:rPr>
@@ -1935,10 +1975,10 @@
               <w:noProof/>
               <w:sz w:val="22"/>
               <w:szCs w:val="22"/>
-              <w:lang w:val="en-US"/>
+              <w:lang w:eastAsia="nb-NO"/>
             </w:rPr>
           </w:pPr>
-          <w:hyperlink w:anchor="_Toc120315211" w:history="1">
+          <w:hyperlink w:anchor="_Toc120373672" w:history="1">
             <w:r>
               <w:rPr>
                 <w:rStyle w:val="Hyperkobling"/>
@@ -1965,7 +2005,7 @@
                 <w:noProof/>
                 <w:webHidden/>
               </w:rPr>
-              <w:instrText xml:space="preserve"> PAGEREF _Toc120315211 \h </w:instrText>
+              <w:instrText xml:space="preserve"> PAGEREF _Toc120373672 \h </w:instrText>
             </w:r>
             <w:r>
               <w:rPr>
@@ -2008,10 +2048,10 @@
               <w:noProof/>
               <w:sz w:val="22"/>
               <w:szCs w:val="22"/>
-              <w:lang w:val="en-US"/>
+              <w:lang w:eastAsia="nb-NO"/>
             </w:rPr>
           </w:pPr>
-          <w:hyperlink w:anchor="_Toc120315212" w:history="1">
+          <w:hyperlink w:anchor="_Toc120373673" w:history="1">
             <w:r>
               <w:rPr>
                 <w:rStyle w:val="Hyperkobling"/>
@@ -2039,7 +2079,7 @@
                 <w:noProof/>
                 <w:webHidden/>
               </w:rPr>
-              <w:instrText xml:space="preserve"> PAGEREF _Toc120315212 \h </w:instrText>
+              <w:instrText xml:space="preserve"> PAGEREF _Toc120373673 \h </w:instrText>
             </w:r>
             <w:r>
               <w:rPr>
@@ -2084,10 +2124,10 @@
               <w:noProof/>
               <w:sz w:val="22"/>
               <w:szCs w:val="22"/>
-              <w:lang w:val="en-US"/>
+              <w:lang w:eastAsia="nb-NO"/>
             </w:rPr>
           </w:pPr>
-          <w:hyperlink w:anchor="_Toc120315213" w:history="1">
+          <w:hyperlink w:anchor="_Toc120373674" w:history="1">
             <w:r>
               <w:rPr>
                 <w:rStyle w:val="Hyperkobling"/>
@@ -2114,7 +2154,7 @@
                 <w:noProof/>
                 <w:webHidden/>
               </w:rPr>
-              <w:instrText xml:space="preserve"> PAGEREF _Toc120315213 \h </w:instrText>
+              <w:instrText xml:space="preserve"> PAGEREF _Toc120373674 \h </w:instrText>
             </w:r>
             <w:r>
               <w:rPr>
@@ -2157,10 +2197,10 @@
               <w:noProof/>
               <w:sz w:val="22"/>
               <w:szCs w:val="22"/>
-              <w:lang w:val="en-US"/>
+              <w:lang w:eastAsia="nb-NO"/>
             </w:rPr>
           </w:pPr>
-          <w:hyperlink w:anchor="_Toc120315214" w:history="1">
+          <w:hyperlink w:anchor="_Toc120373675" w:history="1">
             <w:r>
               <w:rPr>
                 <w:rStyle w:val="Hyperkobling"/>
@@ -2187,7 +2227,7 @@
                 <w:noProof/>
                 <w:webHidden/>
               </w:rPr>
-              <w:instrText xml:space="preserve"> PAGEREF _Toc120315214 \h </w:instrText>
+              <w:instrText xml:space="preserve"> PAGEREF _Toc120373675 \h </w:instrText>
             </w:r>
             <w:r>
               <w:rPr>
@@ -2231,10 +2271,10 @@
               <w:noProof/>
               <w:sz w:val="22"/>
               <w:szCs w:val="22"/>
-              <w:lang w:val="en-US"/>
+              <w:lang w:eastAsia="nb-NO"/>
             </w:rPr>
           </w:pPr>
-          <w:hyperlink w:anchor="_Toc120315215" w:history="1">
+          <w:hyperlink w:anchor="_Toc120373676" w:history="1">
             <w:r>
               <w:rPr>
                 <w:rStyle w:val="Hyperkobling"/>
@@ -2261,7 +2301,7 @@
                 <w:noProof/>
                 <w:webHidden/>
               </w:rPr>
-              <w:instrText xml:space="preserve"> PAGEREF _Toc120315215 \h </w:instrText>
+              <w:instrText xml:space="preserve"> PAGEREF _Toc120373676 \h </w:instrText>
             </w:r>
             <w:r>
               <w:rPr>
@@ -2304,10 +2344,10 @@
               <w:noProof/>
               <w:sz w:val="22"/>
               <w:szCs w:val="22"/>
-              <w:lang w:val="en-US"/>
+              <w:lang w:eastAsia="nb-NO"/>
             </w:rPr>
           </w:pPr>
-          <w:hyperlink w:anchor="_Toc120315216" w:history="1">
+          <w:hyperlink w:anchor="_Toc120373677" w:history="1">
             <w:r>
               <w:rPr>
                 <w:rStyle w:val="Hyperkobling"/>
@@ -2334,7 +2374,7 @@
                 <w:noProof/>
                 <w:webHidden/>
               </w:rPr>
-              <w:instrText xml:space="preserve"> PAGEREF _Toc120315216 \h </w:instrText>
+              <w:instrText xml:space="preserve"> PAGEREF _Toc120373677 \h </w:instrText>
             </w:r>
             <w:r>
               <w:rPr>
@@ -2378,10 +2418,10 @@
               <w:noProof/>
               <w:sz w:val="22"/>
               <w:szCs w:val="22"/>
-              <w:lang w:val="en-US"/>
+              <w:lang w:eastAsia="nb-NO"/>
             </w:rPr>
           </w:pPr>
-          <w:hyperlink w:anchor="_Toc120315217" w:history="1">
+          <w:hyperlink w:anchor="_Toc120373678" w:history="1">
             <w:r>
               <w:rPr>
                 <w:rStyle w:val="Hyperkobling"/>
@@ -2408,7 +2448,7 @@
                 <w:noProof/>
                 <w:webHidden/>
               </w:rPr>
-              <w:instrText xml:space="preserve"> PAGEREF _Toc120315217 \h </w:instrText>
+              <w:instrText xml:space="preserve"> PAGEREF _Toc120373678 \h </w:instrText>
             </w:r>
             <w:r>
               <w:rPr>
@@ -2453,10 +2493,10 @@
               <w:noProof/>
               <w:sz w:val="22"/>
               <w:szCs w:val="22"/>
-              <w:lang w:val="en-US"/>
+              <w:lang w:eastAsia="nb-NO"/>
             </w:rPr>
           </w:pPr>
-          <w:hyperlink w:anchor="_Toc120315218" w:history="1">
+          <w:hyperlink w:anchor="_Toc120373679" w:history="1">
             <w:r>
               <w:rPr>
                 <w:rStyle w:val="Hyperkobling"/>
@@ -2483,7 +2523,7 @@
                 <w:noProof/>
                 <w:webHidden/>
               </w:rPr>
-              <w:instrText xml:space="preserve"> PAGEREF _Toc120315218 \h </w:instrText>
+              <w:instrText xml:space="preserve"> PAGEREF _Toc120373679 \h </w:instrText>
             </w:r>
             <w:r>
               <w:rPr>
@@ -2528,10 +2568,10 @@
               <w:noProof/>
               <w:sz w:val="22"/>
               <w:szCs w:val="22"/>
-              <w:lang w:val="en-US"/>
+              <w:lang w:eastAsia="nb-NO"/>
             </w:rPr>
           </w:pPr>
-          <w:hyperlink w:anchor="_Toc120315219" w:history="1">
+          <w:hyperlink w:anchor="_Toc120373680" w:history="1">
             <w:r>
               <w:rPr>
                 <w:rStyle w:val="Hyperkobling"/>
@@ -2558,7 +2598,7 @@
                 <w:noProof/>
                 <w:webHidden/>
               </w:rPr>
-              <w:instrText xml:space="preserve"> PAGEREF _Toc120315219 \h </w:instrText>
+              <w:instrText xml:space="preserve"> PAGEREF _Toc120373680 \h </w:instrText>
             </w:r>
             <w:r>
               <w:rPr>
@@ -2603,16 +2643,17 @@
               <w:noProof/>
               <w:sz w:val="22"/>
               <w:szCs w:val="22"/>
-              <w:lang w:val="en-US"/>
+              <w:lang w:eastAsia="nb-NO"/>
             </w:rPr>
           </w:pPr>
-          <w:hyperlink w:anchor="_Toc120315220" w:history="1">
+          <w:hyperlink w:anchor="_Toc120373681" w:history="1">
             <w:r>
               <w:rPr>
                 <w:rStyle w:val="Hyperkobling"/>
-                <w:noProof/>
-              </w:rPr>
-              <w:t>Prototype</w:t>
+                <w:rFonts w:ascii="Arial" w:eastAsia="Arial" w:hAnsi="Arial" w:cs="Arial"/>
+                <w:noProof/>
+              </w:rPr>
+              <w:t>Løsning til prosjektgruppen</w:t>
             </w:r>
             <w:r>
               <w:rPr>
@@ -2633,7 +2674,7 @@
                 <w:noProof/>
                 <w:webHidden/>
               </w:rPr>
-              <w:instrText xml:space="preserve"> PAGEREF _Toc120315220 \h </w:instrText>
+              <w:instrText xml:space="preserve"> PAGEREF _Toc120373681 \h </w:instrText>
             </w:r>
             <w:r>
               <w:rPr>
@@ -2653,300 +2694,7 @@
                 <w:noProof/>
                 <w:webHidden/>
               </w:rPr>
-              <w:t>17</w:t>
-            </w:r>
-            <w:r>
-              <w:rPr>
-                <w:noProof/>
-                <w:webHidden/>
-              </w:rPr>
-              <w:fldChar w:fldCharType="end"/>
-            </w:r>
-          </w:hyperlink>
-        </w:p>
-        <w:p>
-          <w:pPr>
-            <w:pStyle w:val="INNH2"/>
-            <w:tabs>
-              <w:tab w:val="right" w:leader="dot" w:pos="9062"/>
-            </w:tabs>
-            <w:rPr>
-              <w:rFonts w:eastAsiaTheme="minorEastAsia" w:cstheme="minorBidi"/>
-              <w:smallCaps w:val="0"/>
-              <w:noProof/>
-              <w:sz w:val="22"/>
-              <w:szCs w:val="22"/>
-              <w:lang w:val="en-US"/>
-            </w:rPr>
-          </w:pPr>
-          <w:hyperlink w:anchor="_Toc120315221" w:history="1">
-            <w:r>
-              <w:rPr>
-                <w:rStyle w:val="Hyperkobling"/>
-                <w:noProof/>
-              </w:rPr>
-              <w:t>Veiledning for å åpne prosjektet (direkte metode)</w:t>
-            </w:r>
-            <w:r>
-              <w:rPr>
-                <w:noProof/>
-                <w:webHidden/>
-              </w:rPr>
-              <w:tab/>
-            </w:r>
-            <w:r>
-              <w:rPr>
-                <w:noProof/>
-                <w:webHidden/>
-              </w:rPr>
-              <w:fldChar w:fldCharType="begin"/>
-            </w:r>
-            <w:r>
-              <w:rPr>
-                <w:noProof/>
-                <w:webHidden/>
-              </w:rPr>
-              <w:instrText xml:space="preserve"> PAGEREF _Toc120315221 \h </w:instrText>
-            </w:r>
-            <w:r>
-              <w:rPr>
-                <w:noProof/>
-                <w:webHidden/>
-              </w:rPr>
-            </w:r>
-            <w:r>
-              <w:rPr>
-                <w:noProof/>
-                <w:webHidden/>
-              </w:rPr>
-              <w:fldChar w:fldCharType="separate"/>
-            </w:r>
-            <w:r>
-              <w:rPr>
-                <w:noProof/>
-                <w:webHidden/>
-              </w:rPr>
-              <w:t>17</w:t>
-            </w:r>
-            <w:r>
-              <w:rPr>
-                <w:noProof/>
-                <w:webHidden/>
-              </w:rPr>
-              <w:fldChar w:fldCharType="end"/>
-            </w:r>
-          </w:hyperlink>
-        </w:p>
-        <w:p>
-          <w:pPr>
-            <w:pStyle w:val="INNH2"/>
-            <w:tabs>
-              <w:tab w:val="right" w:leader="dot" w:pos="9062"/>
-            </w:tabs>
-            <w:rPr>
-              <w:rFonts w:eastAsiaTheme="minorEastAsia" w:cstheme="minorBidi"/>
-              <w:smallCaps w:val="0"/>
-              <w:noProof/>
-              <w:sz w:val="22"/>
-              <w:szCs w:val="22"/>
-              <w:lang w:val="en-US"/>
-            </w:rPr>
-          </w:pPr>
-          <w:hyperlink w:anchor="_Toc120315222" w:history="1">
-            <w:r>
-              <w:rPr>
-                <w:rStyle w:val="Hyperkobling"/>
-                <w:noProof/>
-              </w:rPr>
-              <w:t>Veiledning for å sette opp Maven (i tilfelle 7.1 ikke fungerer)</w:t>
-            </w:r>
-            <w:r>
-              <w:rPr>
-                <w:noProof/>
-                <w:webHidden/>
-              </w:rPr>
-              <w:tab/>
-            </w:r>
-            <w:r>
-              <w:rPr>
-                <w:noProof/>
-                <w:webHidden/>
-              </w:rPr>
-              <w:fldChar w:fldCharType="begin"/>
-            </w:r>
-            <w:r>
-              <w:rPr>
-                <w:noProof/>
-                <w:webHidden/>
-              </w:rPr>
-              <w:instrText xml:space="preserve"> PAGEREF _Toc120315222 \h </w:instrText>
-            </w:r>
-            <w:r>
-              <w:rPr>
-                <w:noProof/>
-                <w:webHidden/>
-              </w:rPr>
-            </w:r>
-            <w:r>
-              <w:rPr>
-                <w:noProof/>
-                <w:webHidden/>
-              </w:rPr>
-              <w:fldChar w:fldCharType="separate"/>
-            </w:r>
-            <w:r>
-              <w:rPr>
-                <w:noProof/>
-                <w:webHidden/>
-              </w:rPr>
-              <w:t>19</w:t>
-            </w:r>
-            <w:r>
-              <w:rPr>
-                <w:noProof/>
-                <w:webHidden/>
-              </w:rPr>
-              <w:fldChar w:fldCharType="end"/>
-            </w:r>
-          </w:hyperlink>
-        </w:p>
-        <w:p>
-          <w:pPr>
-            <w:pStyle w:val="INNH3"/>
-            <w:tabs>
-              <w:tab w:val="right" w:leader="dot" w:pos="9062"/>
-            </w:tabs>
-            <w:rPr>
-              <w:rFonts w:eastAsiaTheme="minorEastAsia" w:cstheme="minorBidi"/>
-              <w:i w:val="0"/>
-              <w:iCs w:val="0"/>
-              <w:noProof/>
-              <w:sz w:val="22"/>
-              <w:szCs w:val="22"/>
-              <w:lang w:val="en-US"/>
-            </w:rPr>
-          </w:pPr>
-          <w:hyperlink w:anchor="_Toc120315223" w:history="1">
-            <w:r>
-              <w:rPr>
-                <w:rStyle w:val="Hyperkobling"/>
-                <w:noProof/>
-              </w:rPr>
-              <w:t>Litt om prototypen</w:t>
-            </w:r>
-            <w:r>
-              <w:rPr>
-                <w:noProof/>
-                <w:webHidden/>
-              </w:rPr>
-              <w:tab/>
-            </w:r>
-            <w:r>
-              <w:rPr>
-                <w:noProof/>
-                <w:webHidden/>
-              </w:rPr>
-              <w:fldChar w:fldCharType="begin"/>
-            </w:r>
-            <w:r>
-              <w:rPr>
-                <w:noProof/>
-                <w:webHidden/>
-              </w:rPr>
-              <w:instrText xml:space="preserve"> PAGEREF _Toc120315223 \h </w:instrText>
-            </w:r>
-            <w:r>
-              <w:rPr>
-                <w:noProof/>
-                <w:webHidden/>
-              </w:rPr>
-            </w:r>
-            <w:r>
-              <w:rPr>
-                <w:noProof/>
-                <w:webHidden/>
-              </w:rPr>
-              <w:fldChar w:fldCharType="separate"/>
-            </w:r>
-            <w:r>
-              <w:rPr>
-                <w:noProof/>
-                <w:webHidden/>
-              </w:rPr>
-              <w:t>22</w:t>
-            </w:r>
-            <w:r>
-              <w:rPr>
-                <w:noProof/>
-                <w:webHidden/>
-              </w:rPr>
-              <w:fldChar w:fldCharType="end"/>
-            </w:r>
-          </w:hyperlink>
-        </w:p>
-        <w:p>
-          <w:pPr>
-            <w:pStyle w:val="INNH2"/>
-            <w:tabs>
-              <w:tab w:val="right" w:leader="dot" w:pos="9062"/>
-            </w:tabs>
-            <w:rPr>
-              <w:rFonts w:eastAsiaTheme="minorEastAsia" w:cstheme="minorBidi"/>
-              <w:smallCaps w:val="0"/>
-              <w:noProof/>
-              <w:sz w:val="22"/>
-              <w:szCs w:val="22"/>
-              <w:lang w:val="en-US"/>
-            </w:rPr>
-          </w:pPr>
-          <w:hyperlink w:anchor="_Toc120315224" w:history="1">
-            <w:r>
-              <w:rPr>
-                <w:rStyle w:val="Hyperkobling"/>
-                <w:noProof/>
-              </w:rPr>
-              <w:t>Prototypens layout og funksjon</w:t>
-            </w:r>
-            <w:r>
-              <w:rPr>
-                <w:noProof/>
-                <w:webHidden/>
-              </w:rPr>
-              <w:tab/>
-            </w:r>
-            <w:r>
-              <w:rPr>
-                <w:noProof/>
-                <w:webHidden/>
-              </w:rPr>
-              <w:fldChar w:fldCharType="begin"/>
-            </w:r>
-            <w:r>
-              <w:rPr>
-                <w:noProof/>
-                <w:webHidden/>
-              </w:rPr>
-              <w:instrText xml:space="preserve"> PAGEREF _Toc120315224 \h </w:instrText>
-            </w:r>
-            <w:r>
-              <w:rPr>
-                <w:noProof/>
-                <w:webHidden/>
-              </w:rPr>
-            </w:r>
-            <w:r>
-              <w:rPr>
-                <w:noProof/>
-                <w:webHidden/>
-              </w:rPr>
-              <w:fldChar w:fldCharType="separate"/>
-            </w:r>
-            <w:r>
-              <w:rPr>
-                <w:noProof/>
-                <w:webHidden/>
-              </w:rPr>
-              <w:t>24</w:t>
+              <w:t>16</w:t>
             </w:r>
             <w:r>
               <w:rPr>
@@ -2971,15 +2719,383 @@
               <w:noProof/>
               <w:sz w:val="22"/>
               <w:szCs w:val="22"/>
-              <w:lang w:val="en-US"/>
+              <w:lang w:eastAsia="nb-NO"/>
             </w:rPr>
           </w:pPr>
-          <w:hyperlink w:anchor="_Toc120315225" w:history="1">
+          <w:hyperlink w:anchor="_Toc120373682" w:history="1">
             <w:r>
               <w:rPr>
                 <w:rStyle w:val="Hyperkobling"/>
                 <w:noProof/>
               </w:rPr>
+              <w:t>Prototype</w:t>
+            </w:r>
+            <w:r>
+              <w:rPr>
+                <w:noProof/>
+                <w:webHidden/>
+              </w:rPr>
+              <w:tab/>
+            </w:r>
+            <w:r>
+              <w:rPr>
+                <w:noProof/>
+                <w:webHidden/>
+              </w:rPr>
+              <w:fldChar w:fldCharType="begin"/>
+            </w:r>
+            <w:r>
+              <w:rPr>
+                <w:noProof/>
+                <w:webHidden/>
+              </w:rPr>
+              <w:instrText xml:space="preserve"> PAGEREF _Toc120373682 \h </w:instrText>
+            </w:r>
+            <w:r>
+              <w:rPr>
+                <w:noProof/>
+                <w:webHidden/>
+              </w:rPr>
+            </w:r>
+            <w:r>
+              <w:rPr>
+                <w:noProof/>
+                <w:webHidden/>
+              </w:rPr>
+              <w:fldChar w:fldCharType="separate"/>
+            </w:r>
+            <w:r>
+              <w:rPr>
+                <w:noProof/>
+                <w:webHidden/>
+              </w:rPr>
+              <w:t>17</w:t>
+            </w:r>
+            <w:r>
+              <w:rPr>
+                <w:noProof/>
+                <w:webHidden/>
+              </w:rPr>
+              <w:fldChar w:fldCharType="end"/>
+            </w:r>
+          </w:hyperlink>
+        </w:p>
+        <w:p>
+          <w:pPr>
+            <w:pStyle w:val="INNH2"/>
+            <w:tabs>
+              <w:tab w:val="right" w:leader="dot" w:pos="9062"/>
+            </w:tabs>
+            <w:rPr>
+              <w:rFonts w:eastAsiaTheme="minorEastAsia" w:cstheme="minorBidi"/>
+              <w:smallCaps w:val="0"/>
+              <w:noProof/>
+              <w:sz w:val="22"/>
+              <w:szCs w:val="22"/>
+              <w:lang w:eastAsia="nb-NO"/>
+            </w:rPr>
+          </w:pPr>
+          <w:hyperlink w:anchor="_Toc120373683" w:history="1">
+            <w:r>
+              <w:rPr>
+                <w:rStyle w:val="Hyperkobling"/>
+                <w:noProof/>
+              </w:rPr>
+              <w:t>Veiledning for å åpne prosjektet (direkte metode)</w:t>
+            </w:r>
+            <w:r>
+              <w:rPr>
+                <w:noProof/>
+                <w:webHidden/>
+              </w:rPr>
+              <w:tab/>
+            </w:r>
+            <w:r>
+              <w:rPr>
+                <w:noProof/>
+                <w:webHidden/>
+              </w:rPr>
+              <w:fldChar w:fldCharType="begin"/>
+            </w:r>
+            <w:r>
+              <w:rPr>
+                <w:noProof/>
+                <w:webHidden/>
+              </w:rPr>
+              <w:instrText xml:space="preserve"> PAGEREF _Toc120373683 \h </w:instrText>
+            </w:r>
+            <w:r>
+              <w:rPr>
+                <w:noProof/>
+                <w:webHidden/>
+              </w:rPr>
+            </w:r>
+            <w:r>
+              <w:rPr>
+                <w:noProof/>
+                <w:webHidden/>
+              </w:rPr>
+              <w:fldChar w:fldCharType="separate"/>
+            </w:r>
+            <w:r>
+              <w:rPr>
+                <w:noProof/>
+                <w:webHidden/>
+              </w:rPr>
+              <w:t>17</w:t>
+            </w:r>
+            <w:r>
+              <w:rPr>
+                <w:noProof/>
+                <w:webHidden/>
+              </w:rPr>
+              <w:fldChar w:fldCharType="end"/>
+            </w:r>
+          </w:hyperlink>
+        </w:p>
+        <w:p>
+          <w:pPr>
+            <w:pStyle w:val="INNH2"/>
+            <w:tabs>
+              <w:tab w:val="right" w:leader="dot" w:pos="9062"/>
+            </w:tabs>
+            <w:rPr>
+              <w:rFonts w:eastAsiaTheme="minorEastAsia" w:cstheme="minorBidi"/>
+              <w:smallCaps w:val="0"/>
+              <w:noProof/>
+              <w:sz w:val="22"/>
+              <w:szCs w:val="22"/>
+              <w:lang w:eastAsia="nb-NO"/>
+            </w:rPr>
+          </w:pPr>
+          <w:hyperlink w:anchor="_Toc120373684" w:history="1">
+            <w:r>
+              <w:rPr>
+                <w:rStyle w:val="Hyperkobling"/>
+                <w:noProof/>
+              </w:rPr>
+              <w:t>Veiledning for å sette opp Maven (i tilfelle 7.1 ikke fungerer)</w:t>
+            </w:r>
+            <w:r>
+              <w:rPr>
+                <w:noProof/>
+                <w:webHidden/>
+              </w:rPr>
+              <w:tab/>
+            </w:r>
+            <w:r>
+              <w:rPr>
+                <w:noProof/>
+                <w:webHidden/>
+              </w:rPr>
+              <w:fldChar w:fldCharType="begin"/>
+            </w:r>
+            <w:r>
+              <w:rPr>
+                <w:noProof/>
+                <w:webHidden/>
+              </w:rPr>
+              <w:instrText xml:space="preserve"> PAGEREF _Toc120373684 \h </w:instrText>
+            </w:r>
+            <w:r>
+              <w:rPr>
+                <w:noProof/>
+                <w:webHidden/>
+              </w:rPr>
+            </w:r>
+            <w:r>
+              <w:rPr>
+                <w:noProof/>
+                <w:webHidden/>
+              </w:rPr>
+              <w:fldChar w:fldCharType="separate"/>
+            </w:r>
+            <w:r>
+              <w:rPr>
+                <w:noProof/>
+                <w:webHidden/>
+              </w:rPr>
+              <w:t>19</w:t>
+            </w:r>
+            <w:r>
+              <w:rPr>
+                <w:noProof/>
+                <w:webHidden/>
+              </w:rPr>
+              <w:fldChar w:fldCharType="end"/>
+            </w:r>
+          </w:hyperlink>
+        </w:p>
+        <w:p>
+          <w:pPr>
+            <w:pStyle w:val="INNH3"/>
+            <w:tabs>
+              <w:tab w:val="right" w:leader="dot" w:pos="9062"/>
+            </w:tabs>
+            <w:rPr>
+              <w:rFonts w:eastAsiaTheme="minorEastAsia" w:cstheme="minorBidi"/>
+              <w:i w:val="0"/>
+              <w:iCs w:val="0"/>
+              <w:noProof/>
+              <w:sz w:val="22"/>
+              <w:szCs w:val="22"/>
+              <w:lang w:eastAsia="nb-NO"/>
+            </w:rPr>
+          </w:pPr>
+          <w:hyperlink w:anchor="_Toc120373685" w:history="1">
+            <w:r>
+              <w:rPr>
+                <w:rStyle w:val="Hyperkobling"/>
+                <w:noProof/>
+              </w:rPr>
+              <w:t>Litt om prototypen</w:t>
+            </w:r>
+            <w:r>
+              <w:rPr>
+                <w:noProof/>
+                <w:webHidden/>
+              </w:rPr>
+              <w:tab/>
+            </w:r>
+            <w:r>
+              <w:rPr>
+                <w:noProof/>
+                <w:webHidden/>
+              </w:rPr>
+              <w:fldChar w:fldCharType="begin"/>
+            </w:r>
+            <w:r>
+              <w:rPr>
+                <w:noProof/>
+                <w:webHidden/>
+              </w:rPr>
+              <w:instrText xml:space="preserve"> PAGEREF _Toc120373685 \h </w:instrText>
+            </w:r>
+            <w:r>
+              <w:rPr>
+                <w:noProof/>
+                <w:webHidden/>
+              </w:rPr>
+            </w:r>
+            <w:r>
+              <w:rPr>
+                <w:noProof/>
+                <w:webHidden/>
+              </w:rPr>
+              <w:fldChar w:fldCharType="separate"/>
+            </w:r>
+            <w:r>
+              <w:rPr>
+                <w:noProof/>
+                <w:webHidden/>
+              </w:rPr>
+              <w:t>22</w:t>
+            </w:r>
+            <w:r>
+              <w:rPr>
+                <w:noProof/>
+                <w:webHidden/>
+              </w:rPr>
+              <w:fldChar w:fldCharType="end"/>
+            </w:r>
+          </w:hyperlink>
+        </w:p>
+        <w:p>
+          <w:pPr>
+            <w:pStyle w:val="INNH2"/>
+            <w:tabs>
+              <w:tab w:val="right" w:leader="dot" w:pos="9062"/>
+            </w:tabs>
+            <w:rPr>
+              <w:rFonts w:eastAsiaTheme="minorEastAsia" w:cstheme="minorBidi"/>
+              <w:smallCaps w:val="0"/>
+              <w:noProof/>
+              <w:sz w:val="22"/>
+              <w:szCs w:val="22"/>
+              <w:lang w:eastAsia="nb-NO"/>
+            </w:rPr>
+          </w:pPr>
+          <w:hyperlink w:anchor="_Toc120373686" w:history="1">
+            <w:r>
+              <w:rPr>
+                <w:rStyle w:val="Hyperkobling"/>
+                <w:noProof/>
+              </w:rPr>
+              <w:t>Prototypens layout og funksjon</w:t>
+            </w:r>
+            <w:r>
+              <w:rPr>
+                <w:noProof/>
+                <w:webHidden/>
+              </w:rPr>
+              <w:tab/>
+            </w:r>
+            <w:r>
+              <w:rPr>
+                <w:noProof/>
+                <w:webHidden/>
+              </w:rPr>
+              <w:fldChar w:fldCharType="begin"/>
+            </w:r>
+            <w:r>
+              <w:rPr>
+                <w:noProof/>
+                <w:webHidden/>
+              </w:rPr>
+              <w:instrText xml:space="preserve"> PAGEREF _Toc120373686 \h </w:instrText>
+            </w:r>
+            <w:r>
+              <w:rPr>
+                <w:noProof/>
+                <w:webHidden/>
+              </w:rPr>
+            </w:r>
+            <w:r>
+              <w:rPr>
+                <w:noProof/>
+                <w:webHidden/>
+              </w:rPr>
+              <w:fldChar w:fldCharType="separate"/>
+            </w:r>
+            <w:r>
+              <w:rPr>
+                <w:noProof/>
+                <w:webHidden/>
+              </w:rPr>
+              <w:t>24</w:t>
+            </w:r>
+            <w:r>
+              <w:rPr>
+                <w:noProof/>
+                <w:webHidden/>
+              </w:rPr>
+              <w:fldChar w:fldCharType="end"/>
+            </w:r>
+          </w:hyperlink>
+        </w:p>
+        <w:p>
+          <w:pPr>
+            <w:pStyle w:val="INNH1"/>
+            <w:tabs>
+              <w:tab w:val="right" w:leader="dot" w:pos="9062"/>
+            </w:tabs>
+            <w:rPr>
+              <w:rFonts w:eastAsiaTheme="minorEastAsia" w:cstheme="minorBidi"/>
+              <w:b w:val="0"/>
+              <w:bCs w:val="0"/>
+              <w:caps w:val="0"/>
+              <w:noProof/>
+              <w:sz w:val="22"/>
+              <w:szCs w:val="22"/>
+              <w:lang w:eastAsia="nb-NO"/>
+            </w:rPr>
+          </w:pPr>
+          <w:hyperlink w:anchor="_Toc120373687" w:history="1">
+            <w:r>
+              <w:rPr>
+                <w:rStyle w:val="Hyperkobling"/>
+                <w:noProof/>
+              </w:rPr>
               <w:t>Testing ved bruk av Junit</w:t>
             </w:r>
             <w:r>
@@ -3001,7 +3117,7 @@
                 <w:noProof/>
                 <w:webHidden/>
               </w:rPr>
-              <w:instrText xml:space="preserve"> PAGEREF _Toc120315225 \h </w:instrText>
+              <w:instrText xml:space="preserve"> PAGEREF _Toc120373687 \h </w:instrText>
             </w:r>
             <w:r>
               <w:rPr>
@@ -3054,7 +3170,7 @@
       <w:pPr>
         <w:pStyle w:val="Overskrift1"/>
       </w:pPr>
-      <w:bookmarkStart w:id="0" w:name="_Toc120315194"/>
+      <w:bookmarkStart w:id="0" w:name="_Toc120373655"/>
       <w:r>
         <w:t>Gruppemedlemmer</w:t>
       </w:r>
@@ -3094,8 +3210,13 @@
     </w:p>
     <w:p>
       <w:r>
-        <w:t>Yunus Øzdemir</w:t>
-      </w:r>
+        <w:t xml:space="preserve">Yunus </w:t>
+      </w:r>
+      <w:proofErr w:type="spellStart"/>
+      <w:r>
+        <w:t>Øzdemir</w:t>
+      </w:r>
+      <w:proofErr w:type="spellEnd"/>
       <w:r>
         <w:tab/>
       </w:r>
@@ -3193,13 +3314,8 @@
       <w:r>
         <w:tab/>
       </w:r>
-      <w:proofErr w:type="spellStart"/>
-      <w:r>
-        <w:t>Abdala</w:t>
-      </w:r>
-      <w:proofErr w:type="spellEnd"/>
-      <w:r>
-        <w:t xml:space="preserve"> Ali</w:t>
+      <w:r>
+        <w:t>Abdala Ali</w:t>
       </w:r>
     </w:p>
     <w:p>
@@ -3448,7 +3564,7 @@
       <w:pPr>
         <w:pStyle w:val="Overskrift1"/>
       </w:pPr>
-      <w:bookmarkStart w:id="1" w:name="_Toc120315195"/>
+      <w:bookmarkStart w:id="1" w:name="_Toc120373656"/>
       <w:r>
         <w:t>Info om Applikasjonen:</w:t>
       </w:r>
@@ -3594,7 +3710,7 @@
       <w:pPr>
         <w:pStyle w:val="Overskrift1"/>
       </w:pPr>
-      <w:bookmarkStart w:id="2" w:name="_Toc120315196"/>
+      <w:bookmarkStart w:id="2" w:name="_Toc120373657"/>
       <w:proofErr w:type="spellStart"/>
       <w:r>
         <w:lastRenderedPageBreak/>
@@ -3614,7 +3730,7 @@
       <w:pPr>
         <w:pStyle w:val="Overskrift2"/>
       </w:pPr>
-      <w:bookmarkStart w:id="3" w:name="_Toc120315197"/>
+      <w:bookmarkStart w:id="3" w:name="_Toc120373658"/>
       <w:proofErr w:type="spellStart"/>
       <w:r>
         <w:t>Personas</w:t>
@@ -3743,7 +3859,7 @@
       <w:pPr>
         <w:pStyle w:val="Overskrift2"/>
       </w:pPr>
-      <w:bookmarkStart w:id="4" w:name="_Toc120315198"/>
+      <w:bookmarkStart w:id="4" w:name="_Toc120373659"/>
       <w:proofErr w:type="spellStart"/>
       <w:r>
         <w:t>Personas</w:t>
@@ -3845,7 +3961,7 @@
       <w:pPr>
         <w:pStyle w:val="Overskrift2"/>
       </w:pPr>
-      <w:bookmarkStart w:id="5" w:name="_Toc120315199"/>
+      <w:bookmarkStart w:id="5" w:name="_Toc120373660"/>
       <w:proofErr w:type="spellStart"/>
       <w:r>
         <w:t>Personas</w:t>
@@ -4002,7 +4118,7 @@
       <w:pPr>
         <w:pStyle w:val="Overskrift2"/>
       </w:pPr>
-      <w:bookmarkStart w:id="6" w:name="_Toc120315200"/>
+      <w:bookmarkStart w:id="6" w:name="_Toc120373661"/>
       <w:proofErr w:type="spellStart"/>
       <w:r>
         <w:t>Personas</w:t>
@@ -4076,7 +4192,7 @@
       <w:pPr>
         <w:pStyle w:val="Overskrift2"/>
       </w:pPr>
-      <w:bookmarkStart w:id="7" w:name="_Toc120315201"/>
+      <w:bookmarkStart w:id="7" w:name="_Toc120373662"/>
       <w:proofErr w:type="spellStart"/>
       <w:r>
         <w:t>Personas</w:t>
@@ -4147,7 +4263,7 @@
           <w:lang w:val="en-US"/>
         </w:rPr>
       </w:pPr>
-      <w:bookmarkStart w:id="8" w:name="_Toc120315202"/>
+      <w:bookmarkStart w:id="8" w:name="_Toc120373663"/>
       <w:r>
         <w:rPr>
           <w:lang w:val="en-US"/>
@@ -4283,7 +4399,7 @@
       <w:pPr>
         <w:pStyle w:val="Overskrift1"/>
       </w:pPr>
-      <w:bookmarkStart w:id="9" w:name="_Toc120315203"/>
+      <w:bookmarkStart w:id="9" w:name="_Toc120373664"/>
       <w:r>
         <w:t xml:space="preserve">User </w:t>
       </w:r>
@@ -4379,7 +4495,7 @@
           <w:lang w:val="en-US"/>
         </w:rPr>
       </w:pPr>
-      <w:bookmarkStart w:id="10" w:name="_Toc120315204"/>
+      <w:bookmarkStart w:id="10" w:name="_Toc120373665"/>
       <w:r>
         <w:rPr>
           <w:lang w:val="en-US"/>
@@ -4469,7 +4585,7 @@
       <w:pPr>
         <w:pStyle w:val="Overskrift1"/>
       </w:pPr>
-      <w:bookmarkStart w:id="11" w:name="_Toc120315205"/>
+      <w:bookmarkStart w:id="11" w:name="_Toc120373666"/>
       <w:r>
         <w:t>K</w:t>
       </w:r>
@@ -4482,7 +4598,7 @@
       <w:pPr>
         <w:pStyle w:val="Overskrift2"/>
       </w:pPr>
-      <w:bookmarkStart w:id="12" w:name="_Toc120315206"/>
+      <w:bookmarkStart w:id="12" w:name="_Toc120373667"/>
       <w:r>
         <w:t>Genere</w:t>
       </w:r>
@@ -4499,7 +4615,7 @@
       <w:pPr>
         <w:pStyle w:val="Overskrift3"/>
       </w:pPr>
-      <w:bookmarkStart w:id="13" w:name="_Toc120315207"/>
+      <w:bookmarkStart w:id="13" w:name="_Toc120373668"/>
       <w:r>
         <w:t>F</w:t>
       </w:r>
@@ -4770,7 +4886,7 @@
       <w:pPr>
         <w:pStyle w:val="Overskrift3"/>
       </w:pPr>
-      <w:bookmarkStart w:id="14" w:name="_Toc120315208"/>
+      <w:bookmarkStart w:id="14" w:name="_Toc120373669"/>
       <w:r>
         <w:t>Ikke funksjonelt krav:</w:t>
       </w:r>
@@ -4925,7 +5041,7 @@
       <w:pPr>
         <w:pStyle w:val="Overskrift1"/>
       </w:pPr>
-      <w:bookmarkStart w:id="15" w:name="_Toc120315209"/>
+      <w:bookmarkStart w:id="15" w:name="_Toc120373670"/>
       <w:r>
         <w:lastRenderedPageBreak/>
         <w:t>Sekvens diagram</w:t>
@@ -4979,7 +5095,7 @@
       <w:pPr>
         <w:pStyle w:val="Overskrift2"/>
       </w:pPr>
-      <w:bookmarkStart w:id="16" w:name="_Toc120315210"/>
+      <w:bookmarkStart w:id="16" w:name="_Toc120373671"/>
       <w:r>
         <w:lastRenderedPageBreak/>
         <w:t>Sekvens diagram figur:</w:t>
@@ -5032,7 +5148,7 @@
       <w:pPr>
         <w:pStyle w:val="Overskrift1"/>
       </w:pPr>
-      <w:bookmarkStart w:id="17" w:name="_Toc120315211"/>
+      <w:bookmarkStart w:id="17" w:name="_Toc120373672"/>
       <w:r>
         <w:lastRenderedPageBreak/>
         <w:t>Sekvens diagram figur 2:</w:t>
@@ -5047,7 +5163,7 @@
           <w:rFonts w:eastAsia="Arial"/>
         </w:rPr>
       </w:pPr>
-      <w:bookmarkStart w:id="18" w:name="_Toc120315212"/>
+      <w:bookmarkStart w:id="18" w:name="_Toc120373673"/>
       <w:r>
         <w:rPr>
           <w:rFonts w:eastAsia="Arial"/>
@@ -5136,7 +5252,7 @@
       <w:pPr>
         <w:pStyle w:val="Overskrift1"/>
       </w:pPr>
-      <w:bookmarkStart w:id="19" w:name="_Toc120315213"/>
+      <w:bookmarkStart w:id="19" w:name="_Toc120373674"/>
       <w:r>
         <w:lastRenderedPageBreak/>
         <w:t>Aktivitets diagram</w:t>
@@ -5151,7 +5267,7 @@
       <w:pPr>
         <w:pStyle w:val="Overskrift2"/>
       </w:pPr>
-      <w:bookmarkStart w:id="20" w:name="_Toc120315214"/>
+      <w:bookmarkStart w:id="20" w:name="_Toc120373675"/>
       <w:r>
         <w:t>Låne ut bilen</w:t>
       </w:r>
@@ -5210,7 +5326,7 @@
       <w:pPr>
         <w:pStyle w:val="Overskrift3"/>
       </w:pPr>
-      <w:bookmarkStart w:id="21" w:name="_Toc120315215"/>
+      <w:bookmarkStart w:id="21" w:name="_Toc120373676"/>
       <w:r>
         <w:t>Aktivitets diagram figur låne ut bilen</w:t>
       </w:r>
@@ -5279,7 +5395,7 @@
       <w:pPr>
         <w:pStyle w:val="Overskrift2"/>
       </w:pPr>
-      <w:bookmarkStart w:id="22" w:name="_Toc120315216"/>
+      <w:bookmarkStart w:id="22" w:name="_Toc120373677"/>
       <w:r>
         <w:lastRenderedPageBreak/>
         <w:t>Innlogging</w:t>
@@ -5317,7 +5433,7 @@
       <w:pPr>
         <w:pStyle w:val="Overskrift3"/>
       </w:pPr>
-      <w:bookmarkStart w:id="23" w:name="_Toc120315217"/>
+      <w:bookmarkStart w:id="23" w:name="_Toc120373678"/>
       <w:r>
         <w:t>Aktivitets diagram figur innlogging</w:t>
       </w:r>
@@ -5370,7 +5486,7 @@
       <w:pPr>
         <w:pStyle w:val="Overskrift1"/>
       </w:pPr>
-      <w:bookmarkStart w:id="24" w:name="_Toc120315218"/>
+      <w:bookmarkStart w:id="24" w:name="_Toc120373679"/>
       <w:r>
         <w:lastRenderedPageBreak/>
         <w:t>Dataflyt diagram:</w:t>
@@ -5464,7 +5580,7 @@
       <w:pPr>
         <w:pStyle w:val="Overskrift1"/>
       </w:pPr>
-      <w:bookmarkStart w:id="25" w:name="_Toc120315219"/>
+      <w:bookmarkStart w:id="25" w:name="_Toc120373680"/>
       <w:r>
         <w:lastRenderedPageBreak/>
         <w:t>Problemstilling og domenet:</w:t>
@@ -5473,11 +5589,17 @@
     </w:p>
     <w:p/>
     <w:p>
+      <w:pPr>
+        <w:spacing w:line="360" w:lineRule="auto"/>
+      </w:pPr>
       <w:r>
         <w:t>Hva er mest lønnsomt for deg som har en bil, men ikke bruker den så ofte, og deg som ikke har en bil, men trenger å låne?</w:t>
       </w:r>
     </w:p>
     <w:p>
+      <w:pPr>
+        <w:spacing w:line="360" w:lineRule="auto"/>
+      </w:pPr>
       <w:r>
         <w:t>Da har vi kommet med en løsning, vi har lansert en app som gjør deg som har en bil kan låne ute en bil og deg som ikke har en bil, kan låne en bil. For deg som låner, så er det lønnsomt å låne en bil når du vil, billigere vis du ikke ønsker å ha en bil eller ikke tilgang til det innimellom. Da kommer appen (</w:t>
       </w:r>
@@ -5491,6 +5613,52 @@
       </w:r>
     </w:p>
     <w:p>
+      <w:pPr>
+        <w:pStyle w:val="Overskrift1"/>
+      </w:pPr>
+    </w:p>
+    <w:p>
+      <w:pPr>
+        <w:pStyle w:val="Overskrift1"/>
+        <w:rPr>
+          <w:rFonts w:ascii="Arial" w:eastAsia="Arial" w:hAnsi="Arial" w:cs="Arial"/>
+          <w:sz w:val="24"/>
+        </w:rPr>
+      </w:pPr>
+      <w:bookmarkStart w:id="26" w:name="_Toc120373681"/>
+      <w:r>
+        <w:rPr>
+          <w:rFonts w:ascii="Arial" w:eastAsia="Arial" w:hAnsi="Arial" w:cs="Arial"/>
+          <w:sz w:val="24"/>
+        </w:rPr>
+        <w:t>Løsning til prosjektgruppen</w:t>
+      </w:r>
+      <w:bookmarkEnd w:id="26"/>
+    </w:p>
+    <w:p/>
+    <w:p>
+      <w:pPr>
+        <w:spacing w:after="200" w:line="360" w:lineRule="auto"/>
+        <w:rPr>
+          <w:rFonts w:ascii="Arial" w:eastAsia="Arial" w:hAnsi="Arial" w:cs="Arial"/>
+        </w:rPr>
+      </w:pPr>
+      <w:r>
+        <w:rPr>
+          <w:rFonts w:ascii="Arial" w:eastAsia="Arial" w:hAnsi="Arial" w:cs="Arial"/>
+        </w:rPr>
+        <w:t xml:space="preserve">Det går ut på at den løser problemene i problemstilling da vi har lagd en prototype for kundene, den viser da hvordan appen skal fungere da vi har forskjellige funksjoner som er tilegnet forskjellige brukere. Som for eksempel om du har bil skal du benytte deg en knapp på som vises på skjermen din, eller om du ønsker å låne deg en bil. Dette kommer fram i applikasjonen og du vil også kunne velge mellom noen få forskjellige biler som du ønsker selv. Den håndterer de forskjellige elementene i problemstilling da appen løser problemene du har ved å da benytte deg ved lånebil når du måtte ønske deg. Du må også vøre over 18 år og ha førerkort for å benytte deg av tjenestene. </w:t>
+      </w:r>
+    </w:p>
+    <w:p>
+      <w:pPr>
+        <w:spacing w:line="360" w:lineRule="auto"/>
+      </w:pPr>
+    </w:p>
+    <w:p>
+      <w:pPr>
+        <w:spacing w:line="360" w:lineRule="auto"/>
+      </w:pPr>
       <w:r>
         <w:br w:type="page"/>
       </w:r>
@@ -5499,12 +5667,12 @@
       <w:pPr>
         <w:pStyle w:val="Overskrift1"/>
       </w:pPr>
-      <w:bookmarkStart w:id="26" w:name="_Toc120315220"/>
+      <w:bookmarkStart w:id="27" w:name="_Toc120373682"/>
       <w:r>
         <w:lastRenderedPageBreak/>
         <w:t>Prototype</w:t>
       </w:r>
-      <w:bookmarkEnd w:id="26"/>
+      <w:bookmarkEnd w:id="27"/>
     </w:p>
     <w:p/>
     <w:p>
@@ -5710,11 +5878,11 @@
       <w:pPr>
         <w:pStyle w:val="Overskrift2"/>
       </w:pPr>
-      <w:bookmarkStart w:id="27" w:name="_Toc120315221"/>
+      <w:bookmarkStart w:id="28" w:name="_Toc120373683"/>
       <w:r>
         <w:t>Veiledning for å åpne prosjektet (direkte metode)</w:t>
       </w:r>
-      <w:bookmarkEnd w:id="27"/>
+      <w:bookmarkEnd w:id="28"/>
     </w:p>
     <w:p/>
     <w:p>
@@ -5752,6 +5920,9 @@
     </w:p>
     <w:p>
       <w:r>
+        <w:rPr>
+          <w:noProof/>
+        </w:rPr>
         <w:drawing>
           <wp:inline distT="0" distB="0" distL="0" distR="0" wp14:anchorId="72E09DAF" wp14:editId="2E0E306C">
             <wp:extent cx="5760720" cy="4778375"/>
@@ -5814,6 +5985,9 @@
     </w:p>
     <w:p>
       <w:r>
+        <w:rPr>
+          <w:noProof/>
+        </w:rPr>
         <w:drawing>
           <wp:inline distT="0" distB="0" distL="0" distR="0" wp14:anchorId="71645DCC" wp14:editId="326F4EA6">
             <wp:extent cx="3905795" cy="1095528"/>
@@ -5880,6 +6054,9 @@
     </w:p>
     <w:p>
       <w:r>
+        <w:rPr>
+          <w:noProof/>
+        </w:rPr>
         <w:drawing>
           <wp:inline distT="0" distB="0" distL="0" distR="0" wp14:anchorId="732913BD" wp14:editId="09E726E9">
             <wp:extent cx="4563112" cy="5163271"/>
@@ -5926,12 +6103,12 @@
       <w:pPr>
         <w:pStyle w:val="Overskrift2"/>
       </w:pPr>
-      <w:bookmarkStart w:id="28" w:name="_Toc120315222"/>
+      <w:bookmarkStart w:id="29" w:name="_Toc120373684"/>
       <w:r>
         <w:lastRenderedPageBreak/>
         <w:t>Veiledning for å sette opp Maven (i tilfelle 7.1 ikke fungerer)</w:t>
       </w:r>
-      <w:bookmarkEnd w:id="28"/>
+      <w:bookmarkEnd w:id="29"/>
     </w:p>
     <w:p/>
     <w:p>
@@ -5957,6 +6134,9 @@
     <w:p/>
     <w:p>
       <w:r>
+        <w:rPr>
+          <w:noProof/>
+        </w:rPr>
         <w:drawing>
           <wp:inline distT="0" distB="0" distL="0" distR="0" wp14:anchorId="7F29081E" wp14:editId="642955A4">
             <wp:extent cx="4315936" cy="3579962"/>
@@ -6038,6 +6218,9 @@
     </w:p>
     <w:p>
       <w:r>
+        <w:rPr>
+          <w:noProof/>
+        </w:rPr>
         <w:drawing>
           <wp:inline distT="0" distB="0" distL="0" distR="0" wp14:anchorId="20C76067" wp14:editId="1BCA1182">
             <wp:extent cx="4320594" cy="3588589"/>
@@ -6095,6 +6278,9 @@
     </w:p>
     <w:p>
       <w:r>
+        <w:rPr>
+          <w:noProof/>
+        </w:rPr>
         <w:drawing>
           <wp:inline distT="0" distB="0" distL="0" distR="0" wp14:anchorId="320E63A5" wp14:editId="6D118C5A">
             <wp:extent cx="4782217" cy="2162477"/>
@@ -6162,10 +6348,7 @@
       </w:r>
       <w:proofErr w:type="spellEnd"/>
       <w:r>
-        <w:t xml:space="preserve">. Koden ligger på side </w:t>
-      </w:r>
-      <w:r>
-        <w:t xml:space="preserve">23. Ved å dobbel trykke «bildet» så får du muligheten til å kopiere (usikker på hvordan funksjonaliteten fungerer på </w:t>
+        <w:t xml:space="preserve">. Koden ligger på side 23. Ved å dobbel trykke «bildet» så får du muligheten til å kopiere (usikker på hvordan funksjonaliteten fungerer på </w:t>
       </w:r>
       <w:proofErr w:type="spellStart"/>
       <w:r>
@@ -6173,39 +6356,30 @@
       </w:r>
       <w:proofErr w:type="spellEnd"/>
       <w:r>
-        <w:t>)</w:t>
-      </w:r>
-      <w:r>
-        <w:t>.</w:t>
-      </w:r>
+        <w:t xml:space="preserve">). Trykk </w:t>
+      </w:r>
+      <w:proofErr w:type="spellStart"/>
+      <w:r>
+        <w:t>dependencies</w:t>
+      </w:r>
+      <w:proofErr w:type="spellEnd"/>
+      <w:r>
+        <w:t xml:space="preserve"> som finnes nederst i vinduet. Her søker du på «</w:t>
+      </w:r>
+      <w:proofErr w:type="spellStart"/>
+      <w:r>
+        <w:t>junit</w:t>
+      </w:r>
+      <w:proofErr w:type="spellEnd"/>
       <w:r>
         <w:t xml:space="preserve"> </w:t>
       </w:r>
-      <w:r>
-        <w:t xml:space="preserve">Trykk </w:t>
-      </w:r>
       <w:proofErr w:type="spellStart"/>
       <w:r>
-        <w:t>dependencies</w:t>
+        <w:t>jupiter</w:t>
       </w:r>
       <w:proofErr w:type="spellEnd"/>
       <w:r>
-        <w:t xml:space="preserve"> som finnes nederst i vinduet. Her søker du på «</w:t>
-      </w:r>
-      <w:proofErr w:type="spellStart"/>
-      <w:r>
-        <w:t>junit</w:t>
-      </w:r>
-      <w:proofErr w:type="spellEnd"/>
-      <w:r>
-        <w:t xml:space="preserve"> </w:t>
-      </w:r>
-      <w:proofErr w:type="spellStart"/>
-      <w:r>
-        <w:t>jupiter</w:t>
-      </w:r>
-      <w:proofErr w:type="spellEnd"/>
-      <w:r>
         <w:t>».</w:t>
       </w:r>
     </w:p>
@@ -6216,6 +6390,9 @@
     </w:p>
     <w:p>
       <w:r>
+        <w:rPr>
+          <w:noProof/>
+        </w:rPr>
         <w:drawing>
           <wp:inline distT="0" distB="0" distL="0" distR="0" wp14:anchorId="5542499C" wp14:editId="6B0EDBAE">
             <wp:extent cx="5760720" cy="1562735"/>
@@ -6324,6 +6501,9 @@
     </w:p>
     <w:p>
       <w:r>
+        <w:rPr>
+          <w:noProof/>
+        </w:rPr>
         <w:drawing>
           <wp:inline distT="0" distB="0" distL="0" distR="0" wp14:anchorId="340EA5A3" wp14:editId="30F528C5">
             <wp:extent cx="5760720" cy="582295"/>
@@ -6401,6 +6581,9 @@
     </w:p>
     <w:p>
       <w:r>
+        <w:rPr>
+          <w:noProof/>
+        </w:rPr>
         <w:drawing>
           <wp:inline distT="0" distB="0" distL="0" distR="0" wp14:anchorId="4829DD24" wp14:editId="0915842D">
             <wp:extent cx="5760720" cy="511810"/>
@@ -6465,6 +6648,9 @@
     </w:p>
     <w:p>
       <w:r>
+        <w:rPr>
+          <w:noProof/>
+        </w:rPr>
         <w:drawing>
           <wp:inline distT="0" distB="0" distL="0" distR="0" wp14:anchorId="197C5A83" wp14:editId="52A914DA">
             <wp:extent cx="5760720" cy="415925"/>
@@ -6546,6 +6732,9 @@
         <w:t xml:space="preserve"> </w:t>
       </w:r>
       <w:r>
+        <w:rPr>
+          <w:noProof/>
+        </w:rPr>
         <w:drawing>
           <wp:inline distT="0" distB="0" distL="0" distR="0" wp14:anchorId="3B91D10D" wp14:editId="640DC21A">
             <wp:extent cx="4601217" cy="1419423"/>
@@ -6599,12 +6788,12 @@
       <w:pPr>
         <w:pStyle w:val="Overskrift3"/>
       </w:pPr>
-      <w:bookmarkStart w:id="29" w:name="_Toc120315223"/>
+      <w:bookmarkStart w:id="30" w:name="_Toc120373685"/>
       <w:r>
         <w:lastRenderedPageBreak/>
         <w:t>Litt om prototypen</w:t>
       </w:r>
-      <w:bookmarkEnd w:id="29"/>
+      <w:bookmarkEnd w:id="30"/>
     </w:p>
     <w:p/>
     <w:p>
@@ -6646,14 +6835,14 @@
       </w:r>
       <w:proofErr w:type="spellEnd"/>
       <w:r>
-        <w:t xml:space="preserve"> endringene.</w:t>
-      </w:r>
-      <w:r>
-        <w:t xml:space="preserve"> Vi fikk til eventuelt til å skrive til fil, men dessverre så fikk vi ikke til å lese fra fil. Dette kan finnes i versjon 3.4</w:t>
-      </w:r>
-    </w:p>
-    <w:p>
-      <w:r>
+        <w:t xml:space="preserve"> endringene. Vi fikk til eventuelt til å skrive til fil, men dessverre så fikk vi ikke til å lese fra fil. Dette kan finnes i versjon 3.4</w:t>
+      </w:r>
+    </w:p>
+    <w:p>
+      <w:r>
+        <w:rPr>
+          <w:noProof/>
+        </w:rPr>
         <w:drawing>
           <wp:inline distT="0" distB="0" distL="0" distR="0" wp14:anchorId="7EDC4C3D" wp14:editId="6465B678">
             <wp:extent cx="4324954" cy="1971950"/>
@@ -6764,8 +6953,8 @@
         <w:br w:type="page"/>
       </w:r>
     </w:p>
-    <w:bookmarkStart w:id="30" w:name="_MON_1730905916"/>
-    <w:bookmarkEnd w:id="30"/>
+    <w:bookmarkStart w:id="31" w:name="_MON_1730905916"/>
+    <w:bookmarkEnd w:id="31"/>
     <w:p>
       <w:r>
         <w:object w:dxaOrig="9360" w:dyaOrig="12914" w14:anchorId="55D6726B">
@@ -6788,10 +6977,10 @@
             <v:path o:extrusionok="f" gradientshapeok="t" o:connecttype="rect"/>
             <o:lock v:ext="edit" aspectratio="t"/>
           </v:shapetype>
-          <v:shape id="_x0000_i1025" type="#_x0000_t75" style="width:453.75pt;height:625.6pt" o:ole="">
+          <v:shape id="_x0000_i1025" type="#_x0000_t75" style="width:454pt;height:625.5pt" o:ole="">
             <v:imagedata r:id="rId36" o:title=""/>
           </v:shape>
-          <o:OLEObject Type="Embed" ProgID="Word.OpenDocumentText.12" ShapeID="_x0000_i1025" DrawAspect="Content" ObjectID="_1730928666" r:id="rId37"/>
+          <o:OLEObject Type="Embed" ProgID="Word.OpenDocumentText.12" ShapeID="_x0000_i1025" DrawAspect="Content" ObjectID="_1730986424" r:id="rId37"/>
         </w:object>
       </w:r>
     </w:p>
@@ -6804,12 +6993,12 @@
       <w:pPr>
         <w:pStyle w:val="Overskrift2"/>
       </w:pPr>
-      <w:bookmarkStart w:id="31" w:name="_Toc120315224"/>
+      <w:bookmarkStart w:id="32" w:name="_Toc120373686"/>
       <w:r>
         <w:lastRenderedPageBreak/>
         <w:t>Prototypens layout og funksjon</w:t>
       </w:r>
-      <w:bookmarkEnd w:id="31"/>
+      <w:bookmarkEnd w:id="32"/>
     </w:p>
     <w:p/>
     <w:p>
@@ -6839,6 +7028,9 @@
     <w:p/>
     <w:p>
       <w:r>
+        <w:rPr>
+          <w:noProof/>
+        </w:rPr>
         <w:drawing>
           <wp:inline distT="0" distB="0" distL="0" distR="0" wp14:anchorId="2CF770CA" wp14:editId="20144E2B">
             <wp:extent cx="5760720" cy="4368800"/>
@@ -6891,6 +7083,9 @@
     <w:p/>
     <w:p>
       <w:r>
+        <w:rPr>
+          <w:noProof/>
+        </w:rPr>
         <w:drawing>
           <wp:inline distT="0" distB="0" distL="0" distR="0" wp14:anchorId="76A7A055" wp14:editId="27D85057">
             <wp:extent cx="5760720" cy="4344670"/>
@@ -6994,6 +7189,9 @@
     <w:p/>
     <w:p>
       <w:r>
+        <w:rPr>
+          <w:noProof/>
+        </w:rPr>
         <w:drawing>
           <wp:inline distT="0" distB="0" distL="0" distR="0" wp14:anchorId="3CEAF4F5" wp14:editId="3E388984">
             <wp:extent cx="5760720" cy="4346575"/>
@@ -7077,6 +7275,9 @@
     <w:p/>
     <w:p>
       <w:r>
+        <w:rPr>
+          <w:noProof/>
+        </w:rPr>
         <w:drawing>
           <wp:inline distT="0" distB="0" distL="0" distR="0" wp14:anchorId="370B9BDE" wp14:editId="0E864B07">
             <wp:extent cx="5760720" cy="4379595"/>
@@ -7120,6 +7321,9 @@
     <w:p/>
     <w:p>
       <w:r>
+        <w:rPr>
+          <w:noProof/>
+        </w:rPr>
         <w:drawing>
           <wp:anchor distT="0" distB="0" distL="114300" distR="114300" simplePos="0" relativeHeight="251661312" behindDoc="1" locked="0" layoutInCell="1" allowOverlap="1" wp14:anchorId="2ACF6F73" wp14:editId="640AA15D">
             <wp:simplePos x="0" y="0"/>
@@ -7179,6 +7383,9 @@
         </w:drawing>
       </w:r>
       <w:r>
+        <w:rPr>
+          <w:noProof/>
+        </w:rPr>
         <w:drawing>
           <wp:anchor distT="0" distB="0" distL="114300" distR="114300" simplePos="0" relativeHeight="251660288" behindDoc="1" locked="0" layoutInCell="1" allowOverlap="1" wp14:anchorId="645321C4" wp14:editId="48A0393C">
             <wp:simplePos x="0" y="0"/>
@@ -7238,6 +7445,9 @@
         </w:drawing>
       </w:r>
       <w:r>
+        <w:rPr>
+          <w:noProof/>
+        </w:rPr>
         <w:drawing>
           <wp:inline distT="0" distB="0" distL="0" distR="0" wp14:anchorId="4D036EC1" wp14:editId="5C0800FC">
             <wp:extent cx="1467055" cy="1333686"/>
@@ -7301,6 +7511,9 @@
     <w:p/>
     <w:p>
       <w:r>
+        <w:rPr>
+          <w:noProof/>
+        </w:rPr>
         <w:drawing>
           <wp:inline distT="0" distB="0" distL="0" distR="0" wp14:anchorId="0940E254" wp14:editId="7D0CF7E8">
             <wp:extent cx="5760720" cy="4349750"/>
@@ -7360,6 +7573,9 @@
     </w:p>
     <w:p>
       <w:r>
+        <w:rPr>
+          <w:noProof/>
+        </w:rPr>
         <w:drawing>
           <wp:inline distT="0" distB="0" distL="0" distR="0" wp14:anchorId="75C88E18" wp14:editId="2738FB6B">
             <wp:extent cx="5760720" cy="4328160"/>
@@ -7435,6 +7651,9 @@
     <w:p/>
     <w:p>
       <w:r>
+        <w:rPr>
+          <w:noProof/>
+        </w:rPr>
         <w:drawing>
           <wp:inline distT="0" distB="0" distL="0" distR="0" wp14:anchorId="5080AD37" wp14:editId="34023AA7">
             <wp:extent cx="5760720" cy="4338955"/>
@@ -7481,7 +7700,7 @@
       <w:pPr>
         <w:pStyle w:val="Overskrift1"/>
       </w:pPr>
-      <w:bookmarkStart w:id="32" w:name="_Toc120315225"/>
+      <w:bookmarkStart w:id="33" w:name="_Toc120373687"/>
       <w:r>
         <w:lastRenderedPageBreak/>
         <w:t xml:space="preserve">Testing ved bruk av </w:t>
@@ -7490,7 +7709,7 @@
       <w:r>
         <w:t>Junit</w:t>
       </w:r>
-      <w:bookmarkEnd w:id="32"/>
+      <w:bookmarkEnd w:id="33"/>
       <w:proofErr w:type="spellEnd"/>
     </w:p>
     <w:p/>
@@ -7660,15 +7879,15 @@
         </w:rPr>
       </w:pPr>
     </w:p>
-    <w:bookmarkStart w:id="33" w:name="_MON_1730927900"/>
-    <w:bookmarkEnd w:id="33"/>
+    <w:bookmarkStart w:id="34" w:name="_MON_1730927900"/>
+    <w:bookmarkEnd w:id="34"/>
     <w:p>
       <w:r>
         <w:object w:dxaOrig="9360" w:dyaOrig="1809" w14:anchorId="147F770C">
-          <v:shape id="_x0000_i1028" type="#_x0000_t75" style="width:468pt;height:90.35pt" o:ole="">
+          <v:shape id="_x0000_i1026" type="#_x0000_t75" style="width:468pt;height:90.5pt" o:ole="">
             <v:imagedata r:id="rId48" o:title=""/>
           </v:shape>
-          <o:OLEObject Type="Embed" ProgID="Word.OpenDocumentText.12" ShapeID="_x0000_i1028" DrawAspect="Content" ObjectID="_1730928667" r:id="rId49"/>
+          <o:OLEObject Type="Embed" ProgID="Word.OpenDocumentText.12" ShapeID="_x0000_i1026" DrawAspect="Content" ObjectID="_1730986425" r:id="rId49"/>
         </w:object>
       </w:r>
     </w:p>
@@ -7719,10 +7938,7 @@
     <w:p/>
     <w:p>
       <w:r>
-        <w:t xml:space="preserve">Brukeren </w:t>
-      </w:r>
-      <w:r>
-        <w:t>låner bilen.</w:t>
+        <w:t>Brukeren låner bilen.</w:t>
       </w:r>
     </w:p>
     <w:p/>
@@ -7751,10 +7967,7 @@
         </w:numPr>
       </w:pPr>
       <w:r>
-        <w:t xml:space="preserve">Bruker </w:t>
-      </w:r>
-      <w:r>
-        <w:t>låner bilen.</w:t>
+        <w:t>Bruker låner bilen.</w:t>
       </w:r>
     </w:p>
     <w:p/>
@@ -7827,15 +8040,15 @@
         </w:rPr>
       </w:pPr>
     </w:p>
-    <w:bookmarkStart w:id="34" w:name="_MON_1730928027"/>
-    <w:bookmarkEnd w:id="34"/>
+    <w:bookmarkStart w:id="35" w:name="_MON_1730928027"/>
+    <w:bookmarkEnd w:id="35"/>
     <w:p>
       <w:r>
         <w:object w:dxaOrig="9360" w:dyaOrig="2032" w14:anchorId="65BA0EB3">
-          <v:shape id="_x0000_i1038" type="#_x0000_t75" style="width:468pt;height:101.9pt" o:ole="">
+          <v:shape id="_x0000_i1027" type="#_x0000_t75" style="width:468pt;height:102pt" o:ole="">
             <v:imagedata r:id="rId50" o:title=""/>
           </v:shape>
-          <o:OLEObject Type="Embed" ProgID="Word.OpenDocumentText.12" ShapeID="_x0000_i1038" DrawAspect="Content" ObjectID="_1730928668" r:id="rId51"/>
+          <o:OLEObject Type="Embed" ProgID="Word.OpenDocumentText.12" ShapeID="_x0000_i1027" DrawAspect="Content" ObjectID="_1730986426" r:id="rId51"/>
         </w:object>
       </w:r>
     </w:p>
@@ -8023,15 +8236,15 @@
         </w:rPr>
       </w:pPr>
     </w:p>
-    <w:bookmarkStart w:id="35" w:name="_MON_1730928146"/>
-    <w:bookmarkEnd w:id="35"/>
+    <w:bookmarkStart w:id="36" w:name="_MON_1730928146"/>
+    <w:bookmarkEnd w:id="36"/>
     <w:p>
       <w:r>
         <w:object w:dxaOrig="9360" w:dyaOrig="2259" w14:anchorId="7C328C98">
-          <v:shape id="_x0000_i1040" type="#_x0000_t75" style="width:468pt;height:112.75pt" o:ole="">
+          <v:shape id="_x0000_i1028" type="#_x0000_t75" style="width:468pt;height:112.5pt" o:ole="">
             <v:imagedata r:id="rId52" o:title=""/>
           </v:shape>
-          <o:OLEObject Type="Embed" ProgID="Word.OpenDocumentText.12" ShapeID="_x0000_i1040" DrawAspect="Content" ObjectID="_1730928669" r:id="rId53"/>
+          <o:OLEObject Type="Embed" ProgID="Word.OpenDocumentText.12" ShapeID="_x0000_i1028" DrawAspect="Content" ObjectID="_1730986427" r:id="rId53"/>
         </w:object>
       </w:r>
     </w:p>
@@ -8215,15 +8428,15 @@
         </w:rPr>
       </w:pPr>
     </w:p>
-    <w:bookmarkStart w:id="36" w:name="_MON_1730928241"/>
-    <w:bookmarkEnd w:id="36"/>
+    <w:bookmarkStart w:id="37" w:name="_MON_1730928241"/>
+    <w:bookmarkEnd w:id="37"/>
     <w:p>
       <w:r>
         <w:object w:dxaOrig="9360" w:dyaOrig="2712" w14:anchorId="0361D3FB">
-          <v:shape id="_x0000_i1042" type="#_x0000_t75" style="width:468pt;height:135.85pt" o:ole="">
+          <v:shape id="_x0000_i1029" type="#_x0000_t75" style="width:468pt;height:136pt" o:ole="">
             <v:imagedata r:id="rId54" o:title=""/>
           </v:shape>
-          <o:OLEObject Type="Embed" ProgID="Word.OpenDocumentText.12" ShapeID="_x0000_i1042" DrawAspect="Content" ObjectID="_1730928670" r:id="rId55"/>
+          <o:OLEObject Type="Embed" ProgID="Word.OpenDocumentText.12" ShapeID="_x0000_i1029" DrawAspect="Content" ObjectID="_1730986428" r:id="rId55"/>
         </w:object>
       </w:r>
     </w:p>
@@ -8388,15 +8601,15 @@
         </w:rPr>
       </w:pPr>
     </w:p>
-    <w:bookmarkStart w:id="37" w:name="_MON_1730928393"/>
-    <w:bookmarkEnd w:id="37"/>
+    <w:bookmarkStart w:id="38" w:name="_MON_1730928393"/>
+    <w:bookmarkEnd w:id="38"/>
     <w:p>
       <w:r>
         <w:object w:dxaOrig="9360" w:dyaOrig="7241" w14:anchorId="37DE0C8C">
-          <v:shape id="_x0000_i1058" type="#_x0000_t75" style="width:468pt;height:362.05pt" o:ole="">
+          <v:shape id="_x0000_i1030" type="#_x0000_t75" style="width:468pt;height:362pt" o:ole="">
             <v:imagedata r:id="rId56" o:title=""/>
           </v:shape>
-          <o:OLEObject Type="Embed" ProgID="Word.OpenDocumentText.12" ShapeID="_x0000_i1058" DrawAspect="Content" ObjectID="_1730928671" r:id="rId57"/>
+          <o:OLEObject Type="Embed" ProgID="Word.OpenDocumentText.12" ShapeID="_x0000_i1030" DrawAspect="Content" ObjectID="_1730986429" r:id="rId57"/>
         </w:object>
       </w:r>
     </w:p>
@@ -8552,15 +8765,15 @@
         </w:rPr>
       </w:pPr>
     </w:p>
-    <w:bookmarkStart w:id="38" w:name="_MON_1730928487"/>
-    <w:bookmarkEnd w:id="38"/>
+    <w:bookmarkStart w:id="39" w:name="_MON_1730928487"/>
+    <w:bookmarkEnd w:id="39"/>
     <w:p>
       <w:r>
         <w:object w:dxaOrig="9360" w:dyaOrig="2936" w14:anchorId="50E3F795">
-          <v:shape id="_x0000_i1060" type="#_x0000_t75" style="width:468pt;height:146.7pt" o:ole="">
+          <v:shape id="_x0000_i1031" type="#_x0000_t75" style="width:468pt;height:146.5pt" o:ole="">
             <v:imagedata r:id="rId58" o:title=""/>
           </v:shape>
-          <o:OLEObject Type="Embed" ProgID="Word.OpenDocumentText.12" ShapeID="_x0000_i1060" DrawAspect="Content" ObjectID="_1730928672" r:id="rId59"/>
+          <o:OLEObject Type="Embed" ProgID="Word.OpenDocumentText.12" ShapeID="_x0000_i1031" DrawAspect="Content" ObjectID="_1730986430" r:id="rId59"/>
         </w:object>
       </w:r>
     </w:p>
@@ -8717,15 +8930,15 @@
         </w:rPr>
       </w:pPr>
     </w:p>
-    <w:bookmarkStart w:id="39" w:name="_MON_1730928549"/>
-    <w:bookmarkEnd w:id="39"/>
+    <w:bookmarkStart w:id="40" w:name="_MON_1730928549"/>
+    <w:bookmarkEnd w:id="40"/>
     <w:p>
       <w:r>
         <w:object w:dxaOrig="9360" w:dyaOrig="3390" w14:anchorId="32FCFC90">
-          <v:shape id="_x0000_i1062" type="#_x0000_t75" style="width:468pt;height:169.8pt" o:ole="">
+          <v:shape id="_x0000_i1032" type="#_x0000_t75" style="width:468pt;height:170pt" o:ole="">
             <v:imagedata r:id="rId60" o:title=""/>
           </v:shape>
-          <o:OLEObject Type="Embed" ProgID="Word.OpenDocumentText.12" ShapeID="_x0000_i1062" DrawAspect="Content" ObjectID="_1730928673" r:id="rId61"/>
+          <o:OLEObject Type="Embed" ProgID="Word.OpenDocumentText.12" ShapeID="_x0000_i1032" DrawAspect="Content" ObjectID="_1730986431" r:id="rId61"/>
         </w:object>
       </w:r>
     </w:p>
@@ -8850,10 +9063,7 @@
     </w:p>
     <w:p>
       <w:r>
-        <w:t>Alle biler, både tilgjengelig og utilgjengelig, blir vist</w:t>
-      </w:r>
-      <w:r>
-        <w:t xml:space="preserve">. </w:t>
+        <w:t xml:space="preserve">Alle biler, både tilgjengelig og utilgjengelig, blir vist. </w:t>
       </w:r>
     </w:p>
     <w:p/>
@@ -8889,15 +9099,15 @@
         </w:rPr>
       </w:pPr>
     </w:p>
-    <w:bookmarkStart w:id="40" w:name="_MON_1730928660"/>
-    <w:bookmarkEnd w:id="40"/>
+    <w:bookmarkStart w:id="41" w:name="_MON_1730928660"/>
+    <w:bookmarkEnd w:id="41"/>
     <w:p>
       <w:r>
         <w:object w:dxaOrig="9360" w:dyaOrig="4522" w14:anchorId="4142F4C0">
-          <v:shape id="_x0000_i1064" type="#_x0000_t75" style="width:468pt;height:226.2pt" o:ole="">
+          <v:shape id="_x0000_i1033" type="#_x0000_t75" style="width:468pt;height:226pt" o:ole="">
             <v:imagedata r:id="rId62" o:title=""/>
           </v:shape>
-          <o:OLEObject Type="Embed" ProgID="Word.OpenDocumentText.12" ShapeID="_x0000_i1064" DrawAspect="Content" ObjectID="_1730928674" r:id="rId63"/>
+          <o:OLEObject Type="Embed" ProgID="Word.OpenDocumentText.12" ShapeID="_x0000_i1033" DrawAspect="Content" ObjectID="_1730986432" r:id="rId63"/>
         </w:object>
       </w:r>
     </w:p>
@@ -8947,6 +9157,7 @@
         <w:docPartUnique/>
       </w:docPartObj>
     </w:sdtPr>
+    <w:sdtEndPr/>
     <w:sdtContent>
       <w:sdt>
         <w:sdtPr>
@@ -8956,6 +9167,7 @@
             <w:docPartUnique/>
           </w:docPartObj>
         </w:sdtPr>
+        <w:sdtEndPr/>
         <w:sdtContent>
           <w:p>
             <w:pPr>

</xml_diff>